<commit_message>
contract soft copy changes
</commit_message>
<xml_diff>
--- a/tmp/contractTemp.docx
+++ b/tmp/contractTemp.docx
@@ -493,7 +493,7 @@
           </mc:Choice>
           <mc:Fallback>
             <w:pict>
-              <v:rect w14:anchorId="388530DF" id="Image1" o:spid="_x0000_s1026" style="position:absolute;margin-left:32.25pt;margin-top:156pt;width:546pt;height:45.2pt;z-index:251663360;visibility:visible;mso-wrap-style:square;mso-width-percent:0;mso-height-percent:0;mso-wrap-distance-left:0;mso-wrap-distance-top:0;mso-wrap-distance-right:0;mso-wrap-distance-bottom:0;mso-position-horizontal:absolute;mso-position-horizontal-relative:page;mso-position-vertical:absolute;mso-position-vertical-relative:page;mso-width-percent:0;mso-height-percent:0;mso-width-relative:page;mso-height-relative:page;v-text-anchor:middle" o:gfxdata="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" strokecolor="#666">
+              <v:rect w14:anchorId="3BB933B5" id="Image1" o:spid="_x0000_s1026" style="position:absolute;margin-left:32.25pt;margin-top:156pt;width:546pt;height:45.2pt;z-index:251663360;visibility:visible;mso-wrap-style:square;mso-width-percent:0;mso-height-percent:0;mso-wrap-distance-left:0;mso-wrap-distance-top:0;mso-wrap-distance-right:0;mso-wrap-distance-bottom:0;mso-position-horizontal:absolute;mso-position-horizontal-relative:page;mso-position-vertical:absolute;mso-position-vertical-relative:page;mso-width-percent:0;mso-height-percent:0;mso-width-relative:page;mso-height-relative:page;v-text-anchor:middle" o:gfxdata="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" strokecolor="#666">
                 <v:stroke joinstyle="round"/>
                 <v:path arrowok="t"/>
                 <v:textbox>
@@ -727,7 +727,7 @@
           </mc:Choice>
           <mc:Fallback>
             <w:pict>
-              <v:rect w14:anchorId="41B5F06D" id="_x0000_s1027" style="position:absolute;margin-left:391.5pt;margin-top:208.5pt;width:128.25pt;height:23.25pt;z-index:251736576;visibility:visible;mso-wrap-style:square;mso-width-percent:0;mso-height-percent:0;mso-wrap-distance-left:0;mso-wrap-distance-top:0;mso-wrap-distance-right:0;mso-wrap-distance-bottom:0;mso-position-horizontal:absolute;mso-position-horizontal-relative:page;mso-position-vertical:absolute;mso-position-vertical-relative:page;mso-width-percent:0;mso-height-percent:0;mso-width-relative:margin;mso-height-relative:margin;v-text-anchor:middle" o:gfxdata="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" strokecolor="#666">
+              <v:rect w14:anchorId="14BA6CDE" id="_x0000_s1027" style="position:absolute;margin-left:391.5pt;margin-top:208.5pt;width:128.25pt;height:23.25pt;z-index:251736576;visibility:visible;mso-wrap-style:square;mso-width-percent:0;mso-height-percent:0;mso-wrap-distance-left:0;mso-wrap-distance-top:0;mso-wrap-distance-right:0;mso-wrap-distance-bottom:0;mso-position-horizontal:absolute;mso-position-horizontal-relative:page;mso-position-vertical:absolute;mso-position-vertical-relative:page;mso-width-percent:0;mso-height-percent:0;mso-width-relative:margin;mso-height-relative:margin;v-text-anchor:middle" o:gfxdata="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" strokecolor="#666">
                 <v:stroke joinstyle="round"/>
                 <v:path arrowok="t"/>
                 <v:textbox>
@@ -912,7 +912,7 @@
           </mc:Choice>
           <mc:Fallback>
             <w:pict>
-              <v:rect w14:anchorId="4D583B12" id="_x0000_s1028" style="position:absolute;margin-left:33pt;margin-top:207.75pt;width:128.25pt;height:25.5pt;z-index:251735552;visibility:visible;mso-wrap-style:square;mso-width-percent:0;mso-height-percent:0;mso-wrap-distance-left:0;mso-wrap-distance-top:0;mso-wrap-distance-right:0;mso-wrap-distance-bottom:0;mso-position-horizontal:absolute;mso-position-horizontal-relative:page;mso-position-vertical:absolute;mso-position-vertical-relative:page;mso-width-percent:0;mso-height-percent:0;mso-width-relative:margin;mso-height-relative:margin;v-text-anchor:middle" o:gfxdata="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" strokecolor="#666">
+              <v:rect w14:anchorId="49ACA16D" id="_x0000_s1028" style="position:absolute;margin-left:33pt;margin-top:207.75pt;width:128.25pt;height:25.5pt;z-index:251735552;visibility:visible;mso-wrap-style:square;mso-width-percent:0;mso-height-percent:0;mso-wrap-distance-left:0;mso-wrap-distance-top:0;mso-wrap-distance-right:0;mso-wrap-distance-bottom:0;mso-position-horizontal:absolute;mso-position-horizontal-relative:page;mso-position-vertical:absolute;mso-position-vertical-relative:page;mso-width-percent:0;mso-height-percent:0;mso-width-relative:margin;mso-height-relative:margin;v-text-anchor:middle" o:gfxdata="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" strokecolor="#666">
                 <v:stroke joinstyle="round"/>
                 <v:path arrowok="t"/>
                 <v:textbox>
@@ -1117,6 +1117,7 @@
                               </w:rPr>
                               <w:t>:</w:t>
                             </w:r>
+                            <w:proofErr w:type="gramStart"/>
                             <w:r>
                               <w:rPr>
                                 <w:b/>
@@ -1159,6 +1160,7 @@
                               <w:t>{</w:t>
                             </w:r>
                             <w:proofErr w:type="spellStart"/>
+                            <w:proofErr w:type="gramEnd"/>
                             <w:r>
                               <w:rPr>
                                 <w:rFonts w:ascii="Times New Roman" w:hAnsi="Times New Roman" w:cs="Times New Roman"/>
@@ -1209,10 +1211,12 @@
                             <w:r>
                               <w:t xml:space="preserve"> </w:t>
                             </w:r>
+                            <w:proofErr w:type="gramStart"/>
                             <w:r>
                               <w:t xml:space="preserve">   {</w:t>
                             </w:r>
                             <w:proofErr w:type="spellStart"/>
+                            <w:proofErr w:type="gramEnd"/>
                             <w:r>
                               <w:t>billToAddress</w:t>
                             </w:r>
@@ -1230,34 +1234,19 @@
                             </w:r>
                             <w:r>
                               <w:tab/>
-                              <w:t xml:space="preserve">           </w:t>
-                            </w:r>
-                            <w:r>
-                              <w:t>{</w:t>
+                              <w:t xml:space="preserve">           {</w:t>
                             </w:r>
                             <w:proofErr w:type="spellStart"/>
                             <w:r>
-                              <w:t>billTo</w:t>
-                            </w:r>
-                            <w:r>
-                              <w:t>City</w:t>
+                              <w:t>billToCity</w:t>
                             </w:r>
                             <w:proofErr w:type="spellEnd"/>
                             <w:r>
-                              <w:t>}</w:t>
-                            </w:r>
-                            <w:r>
-                              <w:t xml:space="preserve"> - </w:t>
-                            </w:r>
-                            <w:r>
-                              <w:t>{</w:t>
+                              <w:t>} - {</w:t>
                             </w:r>
                             <w:proofErr w:type="spellStart"/>
                             <w:r>
-                              <w:t>billTo</w:t>
-                            </w:r>
-                            <w:r>
-                              <w:t>Pincode</w:t>
+                              <w:t>billToPincode</w:t>
                             </w:r>
                             <w:proofErr w:type="spellEnd"/>
                             <w:r>
@@ -1321,6 +1310,7 @@
                         </w:rPr>
                         <w:t>:</w:t>
                       </w:r>
+                      <w:proofErr w:type="gramStart"/>
                       <w:r>
                         <w:rPr>
                           <w:b/>
@@ -1363,6 +1353,7 @@
                         <w:t>{</w:t>
                       </w:r>
                       <w:proofErr w:type="spellStart"/>
+                      <w:proofErr w:type="gramEnd"/>
                       <w:r>
                         <w:rPr>
                           <w:rFonts w:ascii="Times New Roman" w:hAnsi="Times New Roman" w:cs="Times New Roman"/>
@@ -1413,10 +1404,12 @@
                       <w:r>
                         <w:t xml:space="preserve"> </w:t>
                       </w:r>
+                      <w:proofErr w:type="gramStart"/>
                       <w:r>
                         <w:t xml:space="preserve">   {</w:t>
                       </w:r>
                       <w:proofErr w:type="spellStart"/>
+                      <w:proofErr w:type="gramEnd"/>
                       <w:r>
                         <w:t>billToAddress</w:t>
                       </w:r>
@@ -1434,34 +1427,19 @@
                       </w:r>
                       <w:r>
                         <w:tab/>
-                        <w:t xml:space="preserve">           </w:t>
-                      </w:r>
-                      <w:r>
-                        <w:t>{</w:t>
+                        <w:t xml:space="preserve">           {</w:t>
                       </w:r>
                       <w:proofErr w:type="spellStart"/>
                       <w:r>
-                        <w:t>billTo</w:t>
-                      </w:r>
-                      <w:r>
-                        <w:t>City</w:t>
+                        <w:t>billToCity</w:t>
                       </w:r>
                       <w:proofErr w:type="spellEnd"/>
                       <w:r>
-                        <w:t>}</w:t>
-                      </w:r>
-                      <w:r>
-                        <w:t xml:space="preserve"> - </w:t>
-                      </w:r>
-                      <w:r>
-                        <w:t>{</w:t>
+                        <w:t>} - {</w:t>
                       </w:r>
                       <w:proofErr w:type="spellStart"/>
                       <w:r>
-                        <w:t>billTo</w:t>
-                      </w:r>
-                      <w:r>
-                        <w:t>Pincode</w:t>
+                        <w:t>billToPincode</w:t>
                       </w:r>
                       <w:proofErr w:type="spellEnd"/>
                       <w:r>
@@ -1548,7 +1526,23 @@
                                 <w:b/>
                                 <w:bCs/>
                               </w:rPr>
-                              <w:t xml:space="preserve">      :        {</w:t>
+                              <w:t xml:space="preserve">    </w:t>
+                            </w:r>
+                            <w:proofErr w:type="gramStart"/>
+                            <w:r>
+                              <w:rPr>
+                                <w:b/>
+                                <w:bCs/>
+                              </w:rPr>
+                              <w:t xml:space="preserve">  :</w:t>
+                            </w:r>
+                            <w:proofErr w:type="gramEnd"/>
+                            <w:r>
+                              <w:rPr>
+                                <w:b/>
+                                <w:bCs/>
+                              </w:rPr>
+                              <w:t xml:space="preserve">        {</w:t>
                             </w:r>
                             <w:proofErr w:type="spellStart"/>
                             <w:r>
@@ -1603,7 +1597,23 @@
                                 <w:b/>
                                 <w:bCs/>
                               </w:rPr>
-                              <w:t xml:space="preserve">           :   </w:t>
+                              <w:t xml:space="preserve">         </w:t>
+                            </w:r>
+                            <w:proofErr w:type="gramStart"/>
+                            <w:r>
+                              <w:rPr>
+                                <w:b/>
+                                <w:bCs/>
+                              </w:rPr>
+                              <w:t xml:space="preserve">  :</w:t>
+                            </w:r>
+                            <w:proofErr w:type="gramEnd"/>
+                            <w:r>
+                              <w:rPr>
+                                <w:b/>
+                                <w:bCs/>
+                              </w:rPr>
+                              <w:t xml:space="preserve">   </w:t>
                             </w:r>
                             <w:r>
                               <w:rPr>
@@ -1659,7 +1669,7 @@
           </mc:Choice>
           <mc:Fallback>
             <w:pict>
-              <v:rect w14:anchorId="41F57815" id="_x0000_s1030" style="position:absolute;margin-left:392.25pt;margin-top:237.75pt;width:184.5pt;height:41.25pt;z-index:251634176;visibility:visible;mso-wrap-style:square;mso-width-percent:0;mso-height-percent:0;mso-wrap-distance-left:0;mso-wrap-distance-top:0;mso-wrap-distance-right:0;mso-wrap-distance-bottom:0;mso-position-horizontal:absolute;mso-position-horizontal-relative:page;mso-position-vertical:absolute;mso-position-vertical-relative:page;mso-width-percent:0;mso-height-percent:0;mso-width-relative:margin;mso-height-relative:margin;v-text-anchor:middle" o:gfxdata="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" strokecolor="#666">
+              <v:rect w14:anchorId="60735398" id="_x0000_s1030" style="position:absolute;margin-left:392.25pt;margin-top:237.75pt;width:184.5pt;height:41.25pt;z-index:251634176;visibility:visible;mso-wrap-style:square;mso-width-percent:0;mso-height-percent:0;mso-wrap-distance-left:0;mso-wrap-distance-top:0;mso-wrap-distance-right:0;mso-wrap-distance-bottom:0;mso-position-horizontal:absolute;mso-position-horizontal-relative:page;mso-position-vertical:absolute;mso-position-vertical-relative:page;mso-width-percent:0;mso-height-percent:0;mso-width-relative:margin;mso-height-relative:margin;v-text-anchor:middle" o:gfxdata="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" strokecolor="#666">
                 <v:stroke joinstyle="round"/>
                 <v:path arrowok="t"/>
                 <v:textbox>
@@ -1684,7 +1694,23 @@
                           <w:b/>
                           <w:bCs/>
                         </w:rPr>
-                        <w:t xml:space="preserve">      :        {</w:t>
+                        <w:t xml:space="preserve">    </w:t>
+                      </w:r>
+                      <w:proofErr w:type="gramStart"/>
+                      <w:r>
+                        <w:rPr>
+                          <w:b/>
+                          <w:bCs/>
+                        </w:rPr>
+                        <w:t xml:space="preserve">  :</w:t>
+                      </w:r>
+                      <w:proofErr w:type="gramEnd"/>
+                      <w:r>
+                        <w:rPr>
+                          <w:b/>
+                          <w:bCs/>
+                        </w:rPr>
+                        <w:t xml:space="preserve">        {</w:t>
                       </w:r>
                       <w:proofErr w:type="spellStart"/>
                       <w:r>
@@ -1739,7 +1765,23 @@
                           <w:b/>
                           <w:bCs/>
                         </w:rPr>
-                        <w:t xml:space="preserve">           :   </w:t>
+                        <w:t xml:space="preserve">         </w:t>
+                      </w:r>
+                      <w:proofErr w:type="gramStart"/>
+                      <w:r>
+                        <w:rPr>
+                          <w:b/>
+                          <w:bCs/>
+                        </w:rPr>
+                        <w:t xml:space="preserve">  :</w:t>
+                      </w:r>
+                      <w:proofErr w:type="gramEnd"/>
+                      <w:r>
+                        <w:rPr>
+                          <w:b/>
+                          <w:bCs/>
+                        </w:rPr>
+                        <w:t xml:space="preserve">   </w:t>
                       </w:r>
                       <w:r>
                         <w:rPr>
@@ -2045,7 +2087,7 @@
           </mc:Choice>
           <mc:Fallback>
             <w:pict>
-              <v:rect w14:anchorId="791FD499" id="_x0000_s1031" style="position:absolute;margin-left:34.85pt;margin-top:308.4pt;width:162.6pt;height:26.25pt;z-index:251738624;visibility:visible;mso-wrap-style:square;mso-width-percent:0;mso-height-percent:0;mso-wrap-distance-left:0;mso-wrap-distance-top:0;mso-wrap-distance-right:0;mso-wrap-distance-bottom:0;mso-position-horizontal:absolute;mso-position-horizontal-relative:page;mso-position-vertical:absolute;mso-position-vertical-relative:page;mso-width-percent:0;mso-height-percent:0;mso-width-relative:margin;mso-height-relative:margin;v-text-anchor:middle" o:gfxdata="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" strokecolor="#666">
+              <v:rect w14:anchorId="0CE1F750" id="_x0000_s1031" style="position:absolute;margin-left:34.85pt;margin-top:308.4pt;width:162.6pt;height:26.25pt;z-index:251738624;visibility:visible;mso-wrap-style:square;mso-width-percent:0;mso-height-percent:0;mso-wrap-distance-left:0;mso-wrap-distance-top:0;mso-wrap-distance-right:0;mso-wrap-distance-bottom:0;mso-position-horizontal:absolute;mso-position-horizontal-relative:page;mso-position-vertical:absolute;mso-position-vertical-relative:page;mso-width-percent:0;mso-height-percent:0;mso-width-relative:margin;mso-height-relative:margin;v-text-anchor:middle" o:gfxdata="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" strokecolor="#666">
                 <v:stroke joinstyle="round"/>
                 <v:path arrowok="t"/>
                 <v:textbox>
@@ -2140,6 +2182,14 @@
           <w:color w:val="000000"/>
         </w:rPr>
         <w:t xml:space="preserve"> </w:t>
+      </w:r>
+      <w:r>
+        <w:rPr>
+          <w:bCs/>
+          <w:iCs/>
+          <w:color w:val="000000"/>
+        </w:rPr>
+        <w:t xml:space="preserve">     </w:t>
       </w:r>
       <w:r>
         <w:rPr>
@@ -3046,7 +3096,7 @@
           </mc:Choice>
           <mc:Fallback>
             <w:pict>
-              <v:rect w14:anchorId="7858251B" id="_x0000_s1033" style="position:absolute;margin-left:398.25pt;margin-top:375.75pt;width:141.75pt;height:21.75pt;z-index:251663872;visibility:visible;mso-wrap-style:square;mso-width-percent:0;mso-height-percent:0;mso-wrap-distance-left:0;mso-wrap-distance-top:0;mso-wrap-distance-right:0;mso-wrap-distance-bottom:0;mso-position-horizontal:absolute;mso-position-horizontal-relative:page;mso-position-vertical:absolute;mso-position-vertical-relative:page;mso-width-percent:0;mso-height-percent:0;mso-width-relative:margin;mso-height-relative:margin;v-text-anchor:middle" o:gfxdata="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" strokecolor="#666">
+              <v:rect w14:anchorId="221BD795" id="_x0000_s1033" style="position:absolute;margin-left:398.25pt;margin-top:375.75pt;width:141.75pt;height:21.75pt;z-index:251663872;visibility:visible;mso-wrap-style:square;mso-width-percent:0;mso-height-percent:0;mso-wrap-distance-left:0;mso-wrap-distance-top:0;mso-wrap-distance-right:0;mso-wrap-distance-bottom:0;mso-position-horizontal:absolute;mso-position-horizontal-relative:page;mso-position-vertical:absolute;mso-position-vertical-relative:page;mso-width-percent:0;mso-height-percent:0;mso-width-relative:margin;mso-height-relative:margin;v-text-anchor:middle" o:gfxdata="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" strokecolor="#666">
                 <v:stroke joinstyle="round"/>
                 <v:path arrowok="t"/>
                 <v:textbox>
@@ -3348,6 +3398,7 @@
                         <w:txbxContent>
                           <w:p>
                             <w:pPr>
+                              <w:jc w:val="center"/>
                               <w:rPr>
                                 <w:b/>
                                 <w:bCs/>
@@ -3374,7 +3425,7 @@
                                 <w:sz w:val="32"/>
                                 <w:szCs w:val="32"/>
                               </w:rPr>
-                              <w:t xml:space="preserve">: </w:t>
+                              <w:t>:</w:t>
                             </w:r>
                           </w:p>
                           <w:p>
@@ -3388,6 +3439,169 @@
                               </w:rPr>
                             </w:pPr>
                           </w:p>
+                          <w:tbl>
+                            <w:tblPr>
+                              <w:tblStyle w:val="TableGrid"/>
+                              <w:tblW w:w="7792" w:type="dxa"/>
+                              <w:tblInd w:w="1373" w:type="dxa"/>
+                              <w:tblLook w:val="04A0" w:firstRow="1" w:lastRow="0" w:firstColumn="1" w:lastColumn="0" w:noHBand="0" w:noVBand="1"/>
+                            </w:tblPr>
+                            <w:tblGrid>
+                              <w:gridCol w:w="4717"/>
+                              <w:gridCol w:w="3075"/>
+                            </w:tblGrid>
+                            <w:tr>
+                              <w:tc>
+                                <w:tcPr>
+                                  <w:tcW w:w="3027" w:type="pct"/>
+                                  <w:hideMark/>
+                                </w:tcPr>
+                                <w:p>
+                                  <w:pPr>
+                                    <w:ind w:hanging="62"/>
+                                    <w:jc w:val="center"/>
+                                    <w:rPr>
+                                      <w:b/>
+                                      <w:bCs/>
+                                    </w:rPr>
+                                  </w:pPr>
+                                  <w:r>
+                                    <w:rPr>
+                                      <w:b/>
+                                      <w:bCs/>
+                                    </w:rPr>
+                                    <w:t>Service Name</w:t>
+                                  </w:r>
+                                </w:p>
+                              </w:tc>
+                              <w:tc>
+                                <w:tcPr>
+                                  <w:tcW w:w="1973" w:type="pct"/>
+                                  <w:hideMark/>
+                                </w:tcPr>
+                                <w:p>
+                                  <w:pPr>
+                                    <w:ind w:hanging="103"/>
+                                    <w:jc w:val="center"/>
+                                    <w:rPr>
+                                      <w:b/>
+                                      <w:bCs/>
+                                    </w:rPr>
+                                  </w:pPr>
+                                  <w:r>
+                                    <w:rPr>
+                                      <w:b/>
+                                      <w:bCs/>
+                                    </w:rPr>
+                                    <w:t>Service Frequency</w:t>
+                                  </w:r>
+                                </w:p>
+                              </w:tc>
+                            </w:tr>
+                            <w:tr>
+                              <w:tc>
+                                <w:tcPr>
+                                  <w:tcW w:w="5000" w:type="pct"/>
+                                  <w:gridSpan w:val="2"/>
+                                </w:tcPr>
+                                <w:p>
+                                  <w:pPr>
+                                    <w:ind w:hanging="62"/>
+                                  </w:pPr>
+                                  <w:r>
+                                    <w:t>{FOR serv in service</w:t>
+                                  </w:r>
+                                  <w:r>
+                                    <w:t>s</w:t>
+                                  </w:r>
+                                  <w:r>
+                                    <w:t>}</w:t>
+                                  </w:r>
+                                </w:p>
+                              </w:tc>
+                            </w:tr>
+                            <w:tr>
+                              <w:tc>
+                                <w:tcPr>
+                                  <w:tcW w:w="3027" w:type="pct"/>
+                                </w:tcPr>
+                                <w:p>
+                                  <w:pPr>
+                                    <w:ind w:hanging="62"/>
+                                  </w:pPr>
+                                  <w:r>
+                                    <w:t>{INS $</w:t>
+                                  </w:r>
+                                  <w:proofErr w:type="gramStart"/>
+                                  <w:r>
+                                    <w:t>serv.</w:t>
+                                  </w:r>
+                                  <w:r>
+                                    <w:t>name</w:t>
+                                  </w:r>
+                                  <w:r>
+                                    <w:t xml:space="preserve"> }</w:t>
+                                  </w:r>
+                                  <w:proofErr w:type="gramEnd"/>
+                                </w:p>
+                              </w:tc>
+                              <w:tc>
+                                <w:tcPr>
+                                  <w:tcW w:w="1973" w:type="pct"/>
+                                </w:tcPr>
+                                <w:p>
+                                  <w:pPr>
+                                    <w:ind w:hanging="103"/>
+                                    <w:rPr>
+                                      <w:rFonts w:ascii="Arial" w:hAnsi="Arial" w:cs="Arial"/>
+                                      <w:sz w:val="17"/>
+                                      <w:szCs w:val="17"/>
+                                    </w:rPr>
+                                  </w:pPr>
+                                  <w:r>
+                                    <w:rPr>
+                                      <w:rFonts w:ascii="Arial" w:hAnsi="Arial" w:cs="Arial"/>
+                                      <w:sz w:val="17"/>
+                                      <w:szCs w:val="17"/>
+                                    </w:rPr>
+                                    <w:t xml:space="preserve">  </w:t>
+                                  </w:r>
+                                  <w:r>
+                                    <w:t>{INS $</w:t>
+                                  </w:r>
+                                  <w:proofErr w:type="spellStart"/>
+                                  <w:proofErr w:type="gramStart"/>
+                                  <w:r>
+                                    <w:t>serv.</w:t>
+                                  </w:r>
+                                  <w:r>
+                                    <w:t>frequency</w:t>
+                                  </w:r>
+                                  <w:proofErr w:type="spellEnd"/>
+                                  <w:proofErr w:type="gramEnd"/>
+                                  <w:r>
+                                    <w:t xml:space="preserve"> }</w:t>
+                                  </w:r>
+                                </w:p>
+                              </w:tc>
+                            </w:tr>
+                            <w:tr>
+                              <w:tc>
+                                <w:tcPr>
+                                  <w:tcW w:w="5000" w:type="pct"/>
+                                  <w:gridSpan w:val="2"/>
+                                </w:tcPr>
+                                <w:p>
+                                  <w:pPr>
+                                    <w:ind w:hanging="62"/>
+                                  </w:pPr>
+                                  <w:r>
+                                    <w:t>{END-FOR serv}</w:t>
+                                  </w:r>
+                                </w:p>
+                              </w:tc>
+                            </w:tr>
+                          </w:tbl>
                           <w:p>
                             <w:pPr>
                               <w:rPr>
@@ -3420,6 +3634,16 @@
                                 <w:szCs w:val="32"/>
                               </w:rPr>
                             </w:pPr>
+                            <w:r>
+                              <w:rPr>
+                                <w:b/>
+                                <w:bCs/>
+                                <w:color w:val="00B050"/>
+                                <w:sz w:val="32"/>
+                                <w:szCs w:val="32"/>
+                              </w:rPr>
+                              <w:tab/>
+                            </w:r>
                           </w:p>
                           <w:p>
                             <w:pPr>
@@ -3498,6 +3722,7 @@
                   <w:txbxContent>
                     <w:p>
                       <w:pPr>
+                        <w:jc w:val="center"/>
                         <w:rPr>
                           <w:b/>
                           <w:bCs/>
@@ -3524,7 +3749,7 @@
                           <w:sz w:val="32"/>
                           <w:szCs w:val="32"/>
                         </w:rPr>
-                        <w:t xml:space="preserve">: </w:t>
+                        <w:t>:</w:t>
                       </w:r>
                     </w:p>
                     <w:p>
@@ -3538,6 +3763,169 @@
                         </w:rPr>
                       </w:pPr>
                     </w:p>
+                    <w:tbl>
+                      <w:tblPr>
+                        <w:tblStyle w:val="TableGrid"/>
+                        <w:tblW w:w="7792" w:type="dxa"/>
+                        <w:tblInd w:w="1373" w:type="dxa"/>
+                        <w:tblLook w:val="04A0" w:firstRow="1" w:lastRow="0" w:firstColumn="1" w:lastColumn="0" w:noHBand="0" w:noVBand="1"/>
+                      </w:tblPr>
+                      <w:tblGrid>
+                        <w:gridCol w:w="4717"/>
+                        <w:gridCol w:w="3075"/>
+                      </w:tblGrid>
+                      <w:tr>
+                        <w:tc>
+                          <w:tcPr>
+                            <w:tcW w:w="3027" w:type="pct"/>
+                            <w:hideMark/>
+                          </w:tcPr>
+                          <w:p>
+                            <w:pPr>
+                              <w:ind w:hanging="62"/>
+                              <w:jc w:val="center"/>
+                              <w:rPr>
+                                <w:b/>
+                                <w:bCs/>
+                              </w:rPr>
+                            </w:pPr>
+                            <w:r>
+                              <w:rPr>
+                                <w:b/>
+                                <w:bCs/>
+                              </w:rPr>
+                              <w:t>Service Name</w:t>
+                            </w:r>
+                          </w:p>
+                        </w:tc>
+                        <w:tc>
+                          <w:tcPr>
+                            <w:tcW w:w="1973" w:type="pct"/>
+                            <w:hideMark/>
+                          </w:tcPr>
+                          <w:p>
+                            <w:pPr>
+                              <w:ind w:hanging="103"/>
+                              <w:jc w:val="center"/>
+                              <w:rPr>
+                                <w:b/>
+                                <w:bCs/>
+                              </w:rPr>
+                            </w:pPr>
+                            <w:r>
+                              <w:rPr>
+                                <w:b/>
+                                <w:bCs/>
+                              </w:rPr>
+                              <w:t>Service Frequency</w:t>
+                            </w:r>
+                          </w:p>
+                        </w:tc>
+                      </w:tr>
+                      <w:tr>
+                        <w:tc>
+                          <w:tcPr>
+                            <w:tcW w:w="5000" w:type="pct"/>
+                            <w:gridSpan w:val="2"/>
+                          </w:tcPr>
+                          <w:p>
+                            <w:pPr>
+                              <w:ind w:hanging="62"/>
+                            </w:pPr>
+                            <w:r>
+                              <w:t>{FOR serv in service</w:t>
+                            </w:r>
+                            <w:r>
+                              <w:t>s</w:t>
+                            </w:r>
+                            <w:r>
+                              <w:t>}</w:t>
+                            </w:r>
+                          </w:p>
+                        </w:tc>
+                      </w:tr>
+                      <w:tr>
+                        <w:tc>
+                          <w:tcPr>
+                            <w:tcW w:w="3027" w:type="pct"/>
+                          </w:tcPr>
+                          <w:p>
+                            <w:pPr>
+                              <w:ind w:hanging="62"/>
+                            </w:pPr>
+                            <w:r>
+                              <w:t>{INS $</w:t>
+                            </w:r>
+                            <w:proofErr w:type="gramStart"/>
+                            <w:r>
+                              <w:t>serv.</w:t>
+                            </w:r>
+                            <w:r>
+                              <w:t>name</w:t>
+                            </w:r>
+                            <w:r>
+                              <w:t xml:space="preserve"> }</w:t>
+                            </w:r>
+                            <w:proofErr w:type="gramEnd"/>
+                          </w:p>
+                        </w:tc>
+                        <w:tc>
+                          <w:tcPr>
+                            <w:tcW w:w="1973" w:type="pct"/>
+                          </w:tcPr>
+                          <w:p>
+                            <w:pPr>
+                              <w:ind w:hanging="103"/>
+                              <w:rPr>
+                                <w:rFonts w:ascii="Arial" w:hAnsi="Arial" w:cs="Arial"/>
+                                <w:sz w:val="17"/>
+                                <w:szCs w:val="17"/>
+                              </w:rPr>
+                            </w:pPr>
+                            <w:r>
+                              <w:rPr>
+                                <w:rFonts w:ascii="Arial" w:hAnsi="Arial" w:cs="Arial"/>
+                                <w:sz w:val="17"/>
+                                <w:szCs w:val="17"/>
+                              </w:rPr>
+                              <w:t xml:space="preserve">  </w:t>
+                            </w:r>
+                            <w:r>
+                              <w:t>{INS $</w:t>
+                            </w:r>
+                            <w:proofErr w:type="spellStart"/>
+                            <w:proofErr w:type="gramStart"/>
+                            <w:r>
+                              <w:t>serv.</w:t>
+                            </w:r>
+                            <w:r>
+                              <w:t>frequency</w:t>
+                            </w:r>
+                            <w:proofErr w:type="spellEnd"/>
+                            <w:proofErr w:type="gramEnd"/>
+                            <w:r>
+                              <w:t xml:space="preserve"> }</w:t>
+                            </w:r>
+                          </w:p>
+                        </w:tc>
+                      </w:tr>
+                      <w:tr>
+                        <w:tc>
+                          <w:tcPr>
+                            <w:tcW w:w="5000" w:type="pct"/>
+                            <w:gridSpan w:val="2"/>
+                          </w:tcPr>
+                          <w:p>
+                            <w:pPr>
+                              <w:ind w:hanging="62"/>
+                            </w:pPr>
+                            <w:r>
+                              <w:t>{END-FOR serv}</w:t>
+                            </w:r>
+                          </w:p>
+                        </w:tc>
+                      </w:tr>
+                    </w:tbl>
                     <w:p>
                       <w:pPr>
                         <w:rPr>
@@ -3570,6 +3958,16 @@
                           <w:szCs w:val="32"/>
                         </w:rPr>
                       </w:pPr>
+                      <w:r>
+                        <w:rPr>
+                          <w:b/>
+                          <w:bCs/>
+                          <w:color w:val="00B050"/>
+                          <w:sz w:val="32"/>
+                          <w:szCs w:val="32"/>
+                        </w:rPr>
+                        <w:tab/>
+                      </w:r>
                     </w:p>
                     <w:p>
                       <w:pPr>
@@ -4028,7 +4426,29 @@
                 <w:sz w:val="20"/>
                 <w:szCs w:val="28"/>
               </w:rPr>
-              <w:t>Contract Is Subject To Advance Payment Violation Of Payment Term Will Be Violation Of Contract</w:t>
+              <w:t xml:space="preserve">Contract Is Subject </w:t>
+            </w:r>
+            <w:proofErr w:type="gramStart"/>
+            <w:r>
+              <w:rPr>
+                <w:b/>
+                <w:bCs/>
+                <w:color w:val="FF0000"/>
+                <w:sz w:val="20"/>
+                <w:szCs w:val="28"/>
+              </w:rPr>
+              <w:t>To</w:t>
+            </w:r>
+            <w:proofErr w:type="gramEnd"/>
+            <w:r>
+              <w:rPr>
+                <w:b/>
+                <w:bCs/>
+                <w:color w:val="FF0000"/>
+                <w:sz w:val="20"/>
+                <w:szCs w:val="28"/>
+              </w:rPr>
+              <w:t xml:space="preserve"> Advance Payment Violation Of Payment Term Will Be Violation Of Contract</w:t>
             </w:r>
           </w:p>
         </w:tc>
@@ -4109,7 +4529,43 @@
                                 <w:sz w:val="18"/>
                                 <w:szCs w:val="24"/>
                               </w:rPr>
-                              <w:t>*These service have no subsequent visits. Therefore, we shall attend to any complaint or call-backs on such services for an additional charges.</w:t>
+                              <w:t>*</w:t>
+                            </w:r>
+                            <w:proofErr w:type="gramStart"/>
+                            <w:r>
+                              <w:rPr>
+                                <w:rFonts w:ascii="Times New Roman" w:hAnsi="Times New Roman" w:cs="Times New Roman"/>
+                                <w:sz w:val="18"/>
+                                <w:szCs w:val="24"/>
+                              </w:rPr>
+                              <w:t>These service</w:t>
+                            </w:r>
+                            <w:proofErr w:type="gramEnd"/>
+                            <w:r>
+                              <w:rPr>
+                                <w:rFonts w:ascii="Times New Roman" w:hAnsi="Times New Roman" w:cs="Times New Roman"/>
+                                <w:sz w:val="18"/>
+                                <w:szCs w:val="24"/>
+                              </w:rPr>
+                              <w:t xml:space="preserve"> have no subsequent visits. Therefore, we shall attend to any complaint or call-backs on such services for an </w:t>
+                            </w:r>
+                            <w:proofErr w:type="gramStart"/>
+                            <w:r>
+                              <w:rPr>
+                                <w:rFonts w:ascii="Times New Roman" w:hAnsi="Times New Roman" w:cs="Times New Roman"/>
+                                <w:sz w:val="18"/>
+                                <w:szCs w:val="24"/>
+                              </w:rPr>
+                              <w:t>additional charges</w:t>
+                            </w:r>
+                            <w:proofErr w:type="gramEnd"/>
+                            <w:r>
+                              <w:rPr>
+                                <w:rFonts w:ascii="Times New Roman" w:hAnsi="Times New Roman" w:cs="Times New Roman"/>
+                                <w:sz w:val="18"/>
+                                <w:szCs w:val="24"/>
+                              </w:rPr>
+                              <w:t>.</w:t>
                             </w:r>
                           </w:p>
                         </w:txbxContent>
@@ -4134,7 +4590,7 @@
           </mc:Choice>
           <mc:Fallback>
             <w:pict>
-              <v:rect w14:anchorId="6354A0D1" id="_x0000_s1035" style="position:absolute;margin-left:38.25pt;margin-top:631.5pt;width:546.75pt;height:15.75pt;z-index:251739648;visibility:visible;mso-wrap-style:square;mso-width-percent:0;mso-height-percent:0;mso-wrap-distance-left:0;mso-wrap-distance-top:0;mso-wrap-distance-right:0;mso-wrap-distance-bottom:0;mso-position-horizontal:absolute;mso-position-horizontal-relative:page;mso-position-vertical:absolute;mso-position-vertical-relative:page;mso-width-percent:0;mso-height-percent:0;mso-width-relative:margin;mso-height-relative:margin;v-text-anchor:middle" o:gfxdata="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" strokecolor="#666">
+              <v:rect w14:anchorId="69251ABA" id="_x0000_s1035" style="position:absolute;margin-left:38.25pt;margin-top:631.5pt;width:546.75pt;height:15.75pt;z-index:251739648;visibility:visible;mso-wrap-style:square;mso-width-percent:0;mso-height-percent:0;mso-wrap-distance-left:0;mso-wrap-distance-top:0;mso-wrap-distance-right:0;mso-wrap-distance-bottom:0;mso-position-horizontal:absolute;mso-position-horizontal-relative:page;mso-position-vertical:absolute;mso-position-vertical-relative:page;mso-width-percent:0;mso-height-percent:0;mso-width-relative:margin;mso-height-relative:margin;v-text-anchor:middle" o:gfxdata="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" strokecolor="#666">
                 <v:stroke joinstyle="round"/>
                 <v:path arrowok="t"/>
                 <v:textbox>
@@ -4152,7 +4608,43 @@
                           <w:sz w:val="18"/>
                           <w:szCs w:val="24"/>
                         </w:rPr>
-                        <w:t>*These service have no subsequent visits. Therefore, we shall attend to any complaint or call-backs on such services for an additional charges.</w:t>
+                        <w:t>*</w:t>
+                      </w:r>
+                      <w:proofErr w:type="gramStart"/>
+                      <w:r>
+                        <w:rPr>
+                          <w:rFonts w:ascii="Times New Roman" w:hAnsi="Times New Roman" w:cs="Times New Roman"/>
+                          <w:sz w:val="18"/>
+                          <w:szCs w:val="24"/>
+                        </w:rPr>
+                        <w:t>These service</w:t>
+                      </w:r>
+                      <w:proofErr w:type="gramEnd"/>
+                      <w:r>
+                        <w:rPr>
+                          <w:rFonts w:ascii="Times New Roman" w:hAnsi="Times New Roman" w:cs="Times New Roman"/>
+                          <w:sz w:val="18"/>
+                          <w:szCs w:val="24"/>
+                        </w:rPr>
+                        <w:t xml:space="preserve"> have no subsequent visits. Therefore, we shall attend to any complaint or call-backs on such services for an </w:t>
+                      </w:r>
+                      <w:proofErr w:type="gramStart"/>
+                      <w:r>
+                        <w:rPr>
+                          <w:rFonts w:ascii="Times New Roman" w:hAnsi="Times New Roman" w:cs="Times New Roman"/>
+                          <w:sz w:val="18"/>
+                          <w:szCs w:val="24"/>
+                        </w:rPr>
+                        <w:t>additional charges</w:t>
+                      </w:r>
+                      <w:proofErr w:type="gramEnd"/>
+                      <w:r>
+                        <w:rPr>
+                          <w:rFonts w:ascii="Times New Roman" w:hAnsi="Times New Roman" w:cs="Times New Roman"/>
+                          <w:sz w:val="18"/>
+                          <w:szCs w:val="24"/>
+                        </w:rPr>
+                        <w:t>.</w:t>
                       </w:r>
                     </w:p>
                   </w:txbxContent>
@@ -4361,7 +4853,16 @@
                                 <w:szCs w:val="24"/>
                               </w:rPr>
                               <w:tab/>
-                              <w:t>Name:</w:t>
+                              <w:t>Name</w:t>
+                            </w:r>
+                            <w:proofErr w:type="gramStart"/>
+                            <w:r>
+                              <w:rPr>
+                                <w:b/>
+                                <w:sz w:val="24"/>
+                                <w:szCs w:val="24"/>
+                              </w:rPr>
+                              <w:t>:</w:t>
                             </w:r>
                             <w:r>
                               <w:rPr>
@@ -4389,7 +4890,18 @@
                                 <w:color w:val="000000"/>
                                 <w:szCs w:val="20"/>
                               </w:rPr>
-                              <w:t>{sales}</w:t>
+                              <w:t>{</w:t>
+                            </w:r>
+                            <w:proofErr w:type="gramEnd"/>
+                            <w:r>
+                              <w:rPr>
+                                <w:rFonts w:ascii="Times New Roman" w:hAnsi="Times New Roman" w:cs="Times New Roman"/>
+                                <w:b/>
+                                <w:bCs/>
+                                <w:color w:val="000000"/>
+                                <w:szCs w:val="20"/>
+                              </w:rPr>
+                              <w:t>sales}</w:t>
                             </w:r>
                           </w:p>
                           <w:p>
@@ -4725,7 +5237,16 @@
                           <w:szCs w:val="24"/>
                         </w:rPr>
                         <w:tab/>
-                        <w:t>Name:</w:t>
+                        <w:t>Name</w:t>
+                      </w:r>
+                      <w:proofErr w:type="gramStart"/>
+                      <w:r>
+                        <w:rPr>
+                          <w:b/>
+                          <w:sz w:val="24"/>
+                          <w:szCs w:val="24"/>
+                        </w:rPr>
+                        <w:t>:</w:t>
                       </w:r>
                       <w:r>
                         <w:rPr>
@@ -4753,7 +5274,18 @@
                           <w:color w:val="000000"/>
                           <w:szCs w:val="20"/>
                         </w:rPr>
-                        <w:t>{sales}</w:t>
+                        <w:t>{</w:t>
+                      </w:r>
+                      <w:proofErr w:type="gramEnd"/>
+                      <w:r>
+                        <w:rPr>
+                          <w:rFonts w:ascii="Times New Roman" w:hAnsi="Times New Roman" w:cs="Times New Roman"/>
+                          <w:b/>
+                          <w:bCs/>
+                          <w:color w:val="000000"/>
+                          <w:szCs w:val="20"/>
+                        </w:rPr>
+                        <w:t>sales}</w:t>
                       </w:r>
                     </w:p>
                     <w:p>
@@ -5150,7 +5682,7 @@
           </mc:Choice>
           <mc:Fallback>
             <w:pict>
-              <v:rect w14:anchorId="4AE5294C" id="_x0000_s1037" style="position:absolute;margin-left:36pt;margin-top:651.75pt;width:542.25pt;height:30pt;z-index:251666432;visibility:visible;mso-wrap-style:square;mso-width-percent:0;mso-height-percent:0;mso-wrap-distance-left:0;mso-wrap-distance-top:0;mso-wrap-distance-right:0;mso-wrap-distance-bottom:0;mso-position-horizontal:absolute;mso-position-horizontal-relative:page;mso-position-vertical:absolute;mso-position-vertical-relative:page;mso-width-percent:0;mso-height-percent:0;mso-width-relative:margin;mso-height-relative:page;v-text-anchor:middle" o:gfxdata="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" strokecolor="#666">
+              <v:rect w14:anchorId="0471A59A" id="_x0000_s1037" style="position:absolute;margin-left:36pt;margin-top:651.75pt;width:542.25pt;height:30pt;z-index:251666432;visibility:visible;mso-wrap-style:square;mso-width-percent:0;mso-height-percent:0;mso-wrap-distance-left:0;mso-wrap-distance-top:0;mso-wrap-distance-right:0;mso-wrap-distance-bottom:0;mso-position-horizontal:absolute;mso-position-horizontal-relative:page;mso-position-vertical:absolute;mso-position-vertical-relative:page;mso-width-percent:0;mso-height-percent:0;mso-width-relative:margin;mso-height-relative:page;v-text-anchor:middle" o:gfxdata="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" strokecolor="#666">
                 <v:stroke joinstyle="round"/>
                 <v:path arrowok="t"/>
                 <v:textbox>
@@ -5378,9 +5910,8 @@
           </mc:Choice>
           <mc:Fallback>
             <w:pict>
-              <v:rect w14:anchorId="29E40794" id="_x0000_s1038" style="position:absolute;margin-left:36pt;margin-top:741.05pt;width:542.25pt;height:28.55pt;z-index:-251558400;visibility:visible;mso-wrap-style:square;mso-width-percent:0;mso-height-percent:0;mso-wrap-distance-left:0;mso-wrap-distance-top:0;mso-wrap-distance-right:0;mso-wrap-distance-bottom:0;mso-position-horizontal:absolute;mso-position-horizontal-relative:page;mso-position-vertical:absolute;mso-position-vertical-relative:page;mso-width-percent:0;mso-height-percent:0;mso-width-relative:margin;mso-height-relative:page;v-text-anchor:top" o:gfxdata="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" stroked="f">
+              <v:rect w14:anchorId="4364936B" id="_x0000_s1038" style="position:absolute;margin-left:36pt;margin-top:741.05pt;width:542.25pt;height:28.55pt;z-index:-251558400;visibility:visible;mso-wrap-style:square;mso-width-percent:0;mso-height-percent:0;mso-wrap-distance-left:0;mso-wrap-distance-top:0;mso-wrap-distance-right:0;mso-wrap-distance-bottom:0;mso-position-horizontal:absolute;mso-position-horizontal-relative:page;mso-position-vertical:absolute;mso-position-vertical-relative:page;mso-width-percent:0;mso-height-percent:0;mso-width-relative:margin;mso-height-relative:page;v-text-anchor:top" o:gfxdata="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" stroked="f">
                 <v:stroke joinstyle="round"/>
-                <v:path arrowok="t"/>
                 <v:textbox>
                   <w:txbxContent>
                     <w:p>

</xml_diff>

<commit_message>
contract cost & dates in 7 days report
</commit_message>
<xml_diff>
--- a/tmp/contractTemp.docx
+++ b/tmp/contractTemp.docx
@@ -7,226 +7,164 @@
         <w:pStyle w:val="BodyText"/>
         <w:rPr>
           <w:rFonts w:ascii="Times New Roman"/>
-          <w:sz w:val="20"/>
-        </w:rPr>
-      </w:pPr>
-      <w:r>
-        <w:pict w14:anchorId="0C06646C">
-          <v:group id="_x0000_s1037" style="position:absolute;margin-left:33.2pt;margin-top:411.8pt;width:543.7pt;height:173.6pt;z-index:-15902720;mso-position-horizontal-relative:page;mso-position-vertical-relative:page" coordorigin="664,8236" coordsize="10874,3472">
-            <v:rect id="_x0000_s1039" style="position:absolute;left:672;top:8244;width:10858;height:3456" filled="f" strokecolor="#666" strokeweight=".8pt"/>
-            <v:shapetype id="_x0000_t202" coordsize="21600,21600" o:spt="202" path="m,l,21600r21600,l21600,xe">
-              <v:stroke joinstyle="miter"/>
-              <v:path gradientshapeok="t" o:connecttype="rect"/>
-            </v:shapetype>
-            <v:shape id="_x0000_s1038" type="#_x0000_t202" style="position:absolute;left:4933;top:8333;width:2357;height:355" filled="f" stroked="f">
-              <v:textbox inset="0,0,0,0">
-                <w:txbxContent>
-                  <w:p>
-                    <w:pPr>
-                      <w:spacing w:line="354" w:lineRule="exact"/>
-                      <w:rPr>
-                        <w:rFonts w:ascii="Times New Roman"/>
-                        <w:b/>
-                        <w:sz w:val="32"/>
-                      </w:rPr>
-                    </w:pPr>
-                    <w:r>
-                      <w:rPr>
-                        <w:rFonts w:ascii="Times New Roman"/>
-                        <w:b/>
-                        <w:color w:val="00AF50"/>
-                        <w:sz w:val="32"/>
-                      </w:rPr>
-                      <w:t>Service</w:t>
-                    </w:r>
-                    <w:r>
-                      <w:rPr>
-                        <w:rFonts w:ascii="Times New Roman"/>
-                        <w:b/>
-                        <w:color w:val="00AF50"/>
-                        <w:spacing w:val="-1"/>
-                        <w:sz w:val="32"/>
-                      </w:rPr>
-                      <w:t xml:space="preserve"> </w:t>
-                    </w:r>
-                    <w:r>
-                      <w:rPr>
-                        <w:rFonts w:ascii="Times New Roman"/>
-                        <w:b/>
-                        <w:color w:val="00AF50"/>
-                        <w:sz w:val="32"/>
-                      </w:rPr>
-                      <w:t>Covered:</w:t>
-                    </w:r>
-                  </w:p>
-                </w:txbxContent>
-              </v:textbox>
-            </v:shape>
-            <w10:wrap anchorx="page" anchory="page"/>
-          </v:group>
-        </w:pict>
-      </w:r>
+          <w:sz w:val="8"/>
+          <w:szCs w:val="8"/>
+        </w:rPr>
+      </w:pPr>
     </w:p>
+    <w:tbl>
+      <w:tblPr>
+        <w:tblStyle w:val="TableGrid"/>
+        <w:tblW w:w="0" w:type="auto"/>
+        <w:tblInd w:w="250" w:type="dxa"/>
+        <w:tblBorders>
+          <w:top w:val="none" w:sz="0" w:space="0" w:color="auto"/>
+          <w:left w:val="none" w:sz="0" w:space="0" w:color="auto"/>
+          <w:bottom w:val="none" w:sz="0" w:space="0" w:color="auto"/>
+          <w:right w:val="none" w:sz="0" w:space="0" w:color="auto"/>
+          <w:insideH w:val="none" w:sz="0" w:space="0" w:color="auto"/>
+          <w:insideV w:val="none" w:sz="0" w:space="0" w:color="auto"/>
+        </w:tblBorders>
+        <w:tblLook w:val="04A0" w:firstRow="1" w:lastRow="0" w:firstColumn="1" w:lastColumn="0" w:noHBand="0" w:noVBand="1"/>
+      </w:tblPr>
+      <w:tblGrid>
+        <w:gridCol w:w="5438"/>
+        <w:gridCol w:w="5477"/>
+      </w:tblGrid>
+      <w:tr>
+        <w:trPr>
+          <w:trHeight w:val="2035"/>
+        </w:trPr>
+        <w:tc>
+          <w:tcPr>
+            <w:tcW w:w="5438" w:type="dxa"/>
+          </w:tcPr>
+          <w:p>
+            <w:pPr>
+              <w:pStyle w:val="BodyText"/>
+              <w:rPr>
+                <w:rFonts w:ascii="Times New Roman"/>
+                <w:sz w:val="20"/>
+              </w:rPr>
+            </w:pPr>
+            <w:r>
+              <w:rPr>
+                <w:noProof/>
+              </w:rPr>
+              <w:drawing>
+                <wp:inline distT="0" distB="0" distL="0" distR="0" wp14:anchorId="44B7EC5B" wp14:editId="24D17BC9">
+                  <wp:extent cx="3076575" cy="1256665"/>
+                  <wp:effectExtent l="0" t="0" r="9525" b="635"/>
+                  <wp:docPr id="1616903664" name="Picture 1"/>
+                  <wp:cNvGraphicFramePr>
+                    <a:graphicFrameLocks xmlns:a="http://schemas.openxmlformats.org/drawingml/2006/main" noChangeAspect="1"/>
+                  </wp:cNvGraphicFramePr>
+                  <a:graphic xmlns:a="http://schemas.openxmlformats.org/drawingml/2006/main">
+                    <a:graphicData uri="http://schemas.openxmlformats.org/drawingml/2006/picture">
+                      <pic:pic xmlns:pic="http://schemas.openxmlformats.org/drawingml/2006/picture">
+                        <pic:nvPicPr>
+                          <pic:cNvPr id="0" name="Picture 1"/>
+                          <pic:cNvPicPr>
+                            <a:picLocks noChangeAspect="1" noChangeArrowheads="1"/>
+                          </pic:cNvPicPr>
+                        </pic:nvPicPr>
+                        <pic:blipFill>
+                          <a:blip r:embed="rId7" cstate="print">
+                            <a:extLst>
+                              <a:ext uri="{28A0092B-C50C-407E-A947-70E740481C1C}">
+                                <a14:useLocalDpi xmlns:a14="http://schemas.microsoft.com/office/drawing/2010/main" val="0"/>
+                              </a:ext>
+                            </a:extLst>
+                          </a:blip>
+                          <a:srcRect/>
+                          <a:stretch>
+                            <a:fillRect/>
+                          </a:stretch>
+                        </pic:blipFill>
+                        <pic:spPr bwMode="auto">
+                          <a:xfrm>
+                            <a:off x="0" y="0"/>
+                            <a:ext cx="3076575" cy="1256665"/>
+                          </a:xfrm>
+                          <a:prstGeom prst="rect">
+                            <a:avLst/>
+                          </a:prstGeom>
+                          <a:noFill/>
+                          <a:ln>
+                            <a:noFill/>
+                          </a:ln>
+                        </pic:spPr>
+                      </pic:pic>
+                    </a:graphicData>
+                  </a:graphic>
+                </wp:inline>
+              </w:drawing>
+            </w:r>
+          </w:p>
+        </w:tc>
+        <w:tc>
+          <w:tcPr>
+            <w:tcW w:w="5477" w:type="dxa"/>
+            <w:vAlign w:val="center"/>
+          </w:tcPr>
+          <w:p>
+            <w:pPr>
+              <w:spacing w:before="82"/>
+              <w:jc w:val="center"/>
+              <w:rPr>
+                <w:rFonts w:ascii="Times New Roman"/>
+                <w:b/>
+                <w:sz w:val="44"/>
+              </w:rPr>
+            </w:pPr>
+            <w:r>
+              <w:rPr>
+                <w:rFonts w:ascii="Times New Roman"/>
+                <w:b/>
+                <w:sz w:val="44"/>
+              </w:rPr>
+              <w:t>SERVICE</w:t>
+            </w:r>
+            <w:r>
+              <w:rPr>
+                <w:rFonts w:ascii="Times New Roman"/>
+                <w:b/>
+                <w:spacing w:val="-3"/>
+                <w:sz w:val="44"/>
+              </w:rPr>
+              <w:t xml:space="preserve"> </w:t>
+            </w:r>
+            <w:r>
+              <w:rPr>
+                <w:rFonts w:ascii="Times New Roman"/>
+                <w:b/>
+                <w:sz w:val="44"/>
+              </w:rPr>
+              <w:t>CONTRACT</w:t>
+            </w:r>
+          </w:p>
+          <w:p>
+            <w:pPr>
+              <w:pStyle w:val="BodyText"/>
+              <w:jc w:val="center"/>
+              <w:rPr>
+                <w:rFonts w:ascii="Times New Roman"/>
+                <w:sz w:val="20"/>
+              </w:rPr>
+            </w:pPr>
+          </w:p>
+        </w:tc>
+      </w:tr>
+    </w:tbl>
     <w:p>
       <w:pPr>
         <w:pStyle w:val="BodyText"/>
-        <w:rPr>
-          <w:rFonts w:ascii="Times New Roman"/>
-          <w:sz w:val="20"/>
-        </w:rPr>
-      </w:pPr>
-    </w:p>
-    <w:p>
-      <w:pPr>
-        <w:pStyle w:val="BodyText"/>
-        <w:rPr>
-          <w:rFonts w:ascii="Times New Roman"/>
-          <w:sz w:val="20"/>
-        </w:rPr>
-      </w:pPr>
-    </w:p>
-    <w:p>
-      <w:pPr>
-        <w:pStyle w:val="BodyText"/>
-        <w:rPr>
-          <w:rFonts w:ascii="Times New Roman"/>
-          <w:sz w:val="20"/>
-        </w:rPr>
-      </w:pPr>
-    </w:p>
-    <w:p>
-      <w:pPr>
-        <w:pStyle w:val="BodyText"/>
-        <w:spacing w:before="4"/>
-        <w:rPr>
-          <w:rFonts w:ascii="Times New Roman"/>
-          <w:sz w:val="25"/>
-        </w:rPr>
-      </w:pPr>
-    </w:p>
-    <w:p>
-      <w:pPr>
-        <w:spacing w:before="82"/>
-        <w:ind w:left="5831"/>
-        <w:rPr>
-          <w:rFonts w:ascii="Times New Roman"/>
-          <w:b/>
-          <w:sz w:val="44"/>
-        </w:rPr>
-      </w:pPr>
-      <w:r>
-        <w:rPr>
-          <w:noProof/>
-          <w:lang w:val="en-IN" w:eastAsia="en-IN"/>
-        </w:rPr>
-        <w:drawing>
-          <wp:anchor distT="0" distB="0" distL="0" distR="0" simplePos="0" relativeHeight="251655168" behindDoc="0" locked="0" layoutInCell="1" allowOverlap="1" wp14:anchorId="57272642" wp14:editId="13F3A658">
-            <wp:simplePos x="0" y="0"/>
-            <wp:positionH relativeFrom="page">
-              <wp:posOffset>493542</wp:posOffset>
-            </wp:positionH>
-            <wp:positionV relativeFrom="paragraph">
-              <wp:posOffset>-766070</wp:posOffset>
-            </wp:positionV>
-            <wp:extent cx="2545567" cy="1561888"/>
-            <wp:effectExtent l="0" t="0" r="0" b="0"/>
-            <wp:wrapNone/>
-            <wp:docPr id="1" name="image1.jpeg"/>
-            <wp:cNvGraphicFramePr>
-              <a:graphicFrameLocks xmlns:a="http://schemas.openxmlformats.org/drawingml/2006/main" noChangeAspect="1"/>
-            </wp:cNvGraphicFramePr>
-            <a:graphic xmlns:a="http://schemas.openxmlformats.org/drawingml/2006/main">
-              <a:graphicData uri="http://schemas.openxmlformats.org/drawingml/2006/picture">
-                <pic:pic xmlns:pic="http://schemas.openxmlformats.org/drawingml/2006/picture">
-                  <pic:nvPicPr>
-                    <pic:cNvPr id="2" name="image1.jpeg"/>
-                    <pic:cNvPicPr/>
-                  </pic:nvPicPr>
-                  <pic:blipFill>
-                    <a:blip r:embed="rId7" cstate="print"/>
-                    <a:stretch>
-                      <a:fillRect/>
-                    </a:stretch>
-                  </pic:blipFill>
-                  <pic:spPr>
-                    <a:xfrm>
-                      <a:off x="0" y="0"/>
-                      <a:ext cx="2545567" cy="1561888"/>
-                    </a:xfrm>
-                    <a:prstGeom prst="rect">
-                      <a:avLst/>
-                    </a:prstGeom>
-                  </pic:spPr>
-                </pic:pic>
-              </a:graphicData>
-            </a:graphic>
-          </wp:anchor>
-        </w:drawing>
-      </w:r>
-      <w:r>
-        <w:rPr>
-          <w:rFonts w:ascii="Times New Roman"/>
-          <w:b/>
-          <w:sz w:val="44"/>
-        </w:rPr>
-        <w:t>SERVICE</w:t>
-      </w:r>
-      <w:r>
-        <w:rPr>
-          <w:rFonts w:ascii="Times New Roman"/>
-          <w:b/>
-          <w:spacing w:val="-3"/>
-          <w:sz w:val="44"/>
-        </w:rPr>
-        <w:t xml:space="preserve"> </w:t>
-      </w:r>
-      <w:r>
-        <w:rPr>
-          <w:rFonts w:ascii="Times New Roman"/>
-          <w:b/>
-          <w:sz w:val="44"/>
-        </w:rPr>
-        <w:t>CONTRACT</w:t>
-      </w:r>
-    </w:p>
-    <w:p>
-      <w:pPr>
-        <w:pStyle w:val="BodyText"/>
+        <w:spacing w:before="7"/>
         <w:rPr>
           <w:rFonts w:ascii="Times New Roman"/>
           <w:b/>
           <w:sz w:val="20"/>
-        </w:rPr>
-      </w:pPr>
-    </w:p>
-    <w:p>
-      <w:pPr>
-        <w:pStyle w:val="BodyText"/>
-        <w:rPr>
-          <w:rFonts w:ascii="Times New Roman"/>
-          <w:b/>
-          <w:sz w:val="20"/>
-        </w:rPr>
-      </w:pPr>
-    </w:p>
-    <w:p>
-      <w:pPr>
-        <w:pStyle w:val="BodyText"/>
-        <w:rPr>
-          <w:rFonts w:ascii="Times New Roman"/>
-          <w:b/>
-          <w:sz w:val="20"/>
-        </w:rPr>
-      </w:pPr>
-    </w:p>
-    <w:p>
-      <w:pPr>
-        <w:pStyle w:val="BodyText"/>
-        <w:spacing w:before="7"/>
-        <w:rPr>
-          <w:rFonts w:ascii="Times New Roman"/>
-          <w:b/>
-          <w:sz w:val="10"/>
+          <w:szCs w:val="20"/>
         </w:rPr>
       </w:pPr>
     </w:p>
@@ -250,23 +188,20 @@
         <w:tblLook w:val="01E0" w:firstRow="1" w:lastRow="1" w:firstColumn="1" w:lastColumn="1" w:noHBand="0" w:noVBand="0"/>
       </w:tblPr>
       <w:tblGrid>
-        <w:gridCol w:w="2564"/>
-        <w:gridCol w:w="5084"/>
-        <w:gridCol w:w="3254"/>
+        <w:gridCol w:w="10902"/>
       </w:tblGrid>
       <w:tr>
         <w:trPr>
-          <w:trHeight w:val="970"/>
+          <w:trHeight w:val="1023"/>
         </w:trPr>
         <w:tc>
           <w:tcPr>
             <w:tcW w:w="10902" w:type="dxa"/>
-            <w:gridSpan w:val="3"/>
           </w:tcPr>
           <w:p>
             <w:pPr>
               <w:pStyle w:val="TableParagraph"/>
-              <w:spacing w:before="70"/>
+              <w:spacing w:before="40"/>
               <w:ind w:left="147"/>
               <w:rPr>
                 <w:b/>
@@ -307,13 +242,20 @@
                 <w:i/>
                 <w:sz w:val="24"/>
               </w:rPr>
-              <w:t xml:space="preserve"> –</w:t>
+              <w:t xml:space="preserve"> </w:t>
             </w:r>
             <w:r>
               <w:rPr>
                 <w:b/>
                 <w:i/>
-                <w:spacing w:val="-1"/>
+                <w:sz w:val="24"/>
+              </w:rPr>
+              <w:t>-</w:t>
+            </w:r>
+            <w:r>
+              <w:rPr>
+                <w:b/>
+                <w:iCs/>
                 <w:sz w:val="24"/>
               </w:rPr>
               <w:t xml:space="preserve"> </w:t>
@@ -345,22 +287,146 @@
           <w:p>
             <w:pPr>
               <w:pStyle w:val="TableParagraph"/>
-              <w:spacing w:before="3"/>
+              <w:spacing w:before="40"/>
+              <w:ind w:left="147"/>
               <w:rPr>
                 <w:b/>
-                <w:sz w:val="23"/>
+                <w:sz w:val="24"/>
               </w:rPr>
             </w:pPr>
+            <w:r>
+              <w:rPr>
+                <w:b/>
+                <w:i/>
+                <w:sz w:val="24"/>
+                <w:u w:val="thick"/>
+              </w:rPr>
+              <w:t>BILLING AMOUNT</w:t>
+            </w:r>
+            <w:r>
+              <w:rPr>
+                <w:sz w:val="24"/>
+              </w:rPr>
+              <w:t xml:space="preserve"> </w:t>
+            </w:r>
+            <w:r>
+              <w:rPr>
+                <w:b/>
+                <w:bCs/>
+                <w:i/>
+                <w:iCs/>
+                <w:sz w:val="24"/>
+              </w:rPr>
+              <w:t>-</w:t>
+            </w:r>
+            <w:r>
+              <w:rPr>
+                <w:sz w:val="24"/>
+              </w:rPr>
+              <w:t xml:space="preserve"> </w:t>
+            </w:r>
+            <w:r>
+              <w:rPr>
+                <w:b/>
+                <w:bCs/>
+                <w:sz w:val="24"/>
+                <w:szCs w:val="24"/>
+              </w:rPr>
+              <w:t>Rs.</w:t>
+            </w:r>
+            <w:r>
+              <w:rPr>
+                <w:b/>
+                <w:bCs/>
+                <w:sz w:val="24"/>
+                <w:szCs w:val="24"/>
+              </w:rPr>
+              <w:t xml:space="preserve"> </w:t>
+            </w:r>
+            <w:r>
+              <w:rPr>
+                <w:b/>
+                <w:bCs/>
+                <w:sz w:val="24"/>
+                <w:szCs w:val="24"/>
+              </w:rPr>
+              <w:t>{cost}</w:t>
+            </w:r>
           </w:p>
           <w:p>
             <w:pPr>
               <w:pStyle w:val="TableParagraph"/>
-              <w:spacing w:before="1"/>
+              <w:spacing w:before="40"/>
               <w:ind w:left="147"/>
               <w:rPr>
                 <w:sz w:val="24"/>
               </w:rPr>
             </w:pPr>
+            <w:r>
+              <w:rPr>
+                <w:b/>
+                <w:i/>
+                <w:noProof/>
+                <w:sz w:val="24"/>
+                <w:u w:val="thick"/>
+              </w:rPr>
+              <mc:AlternateContent>
+                <mc:Choice Requires="wps">
+                  <w:drawing>
+                    <wp:anchor distT="0" distB="0" distL="114300" distR="114300" simplePos="0" relativeHeight="487588864" behindDoc="0" locked="0" layoutInCell="1" allowOverlap="1" wp14:anchorId="759EA90E" wp14:editId="0847D126">
+                      <wp:simplePos x="0" y="0"/>
+                      <wp:positionH relativeFrom="column">
+                        <wp:posOffset>3451310</wp:posOffset>
+                      </wp:positionH>
+                      <wp:positionV relativeFrom="paragraph">
+                        <wp:posOffset>251233</wp:posOffset>
+                      </wp:positionV>
+                      <wp:extent cx="0" cy="354841"/>
+                      <wp:effectExtent l="0" t="0" r="38100" b="26670"/>
+                      <wp:wrapNone/>
+                      <wp:docPr id="413522157" name="Straight Connector 3"/>
+                      <wp:cNvGraphicFramePr/>
+                      <a:graphic xmlns:a="http://schemas.openxmlformats.org/drawingml/2006/main">
+                        <a:graphicData uri="http://schemas.microsoft.com/office/word/2010/wordprocessingShape">
+                          <wps:wsp>
+                            <wps:cNvCnPr/>
+                            <wps:spPr>
+                              <a:xfrm flipV="1">
+                                <a:off x="0" y="0"/>
+                                <a:ext cx="0" cy="354841"/>
+                              </a:xfrm>
+                              <a:prstGeom prst="line">
+                                <a:avLst/>
+                              </a:prstGeom>
+                            </wps:spPr>
+                            <wps:style>
+                              <a:lnRef idx="1">
+                                <a:schemeClr val="dk1"/>
+                              </a:lnRef>
+                              <a:fillRef idx="0">
+                                <a:schemeClr val="dk1"/>
+                              </a:fillRef>
+                              <a:effectRef idx="0">
+                                <a:schemeClr val="dk1"/>
+                              </a:effectRef>
+                              <a:fontRef idx="minor">
+                                <a:schemeClr val="tx1"/>
+                              </a:fontRef>
+                            </wps:style>
+                            <wps:bodyPr/>
+                          </wps:wsp>
+                        </a:graphicData>
+                      </a:graphic>
+                    </wp:anchor>
+                  </w:drawing>
+                </mc:Choice>
+                <mc:Fallback>
+                  <w:pict>
+                    <v:line w14:anchorId="5AE4DAFD" id="Straight Connector 3" o:spid="_x0000_s1026" style="position:absolute;flip:y;z-index:487588864;visibility:visible;mso-wrap-style:square;mso-wrap-distance-left:9pt;mso-wrap-distance-top:0;mso-wrap-distance-right:9pt;mso-wrap-distance-bottom:0;mso-position-horizontal:absolute;mso-position-horizontal-relative:text;mso-position-vertical:absolute;mso-position-vertical-relative:text" from="271.75pt,19.8pt" to="271.75pt,47.75pt" o:gfxdata="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" strokecolor="black [3040]"/>
+                  </w:pict>
+                </mc:Fallback>
+              </mc:AlternateContent>
+            </w:r>
             <w:r>
               <w:rPr>
                 <w:b/>
@@ -387,7 +453,7 @@
                 <w:sz w:val="24"/>
                 <w:u w:val="thick"/>
               </w:rPr>
-              <w:t>DATE-</w:t>
+              <w:t>DATE</w:t>
             </w:r>
             <w:r>
               <w:rPr>
@@ -400,6 +466,15 @@
             </w:r>
             <w:r>
               <w:rPr>
+                <w:b/>
+                <w:i/>
+                <w:spacing w:val="59"/>
+                <w:sz w:val="24"/>
+              </w:rPr>
+              <w:t>-</w:t>
+            </w:r>
+            <w:r>
+              <w:rPr>
                 <w:sz w:val="24"/>
               </w:rPr>
               <w:t>{date}</w:t>
@@ -409,20 +484,22 @@
       </w:tr>
       <w:tr>
         <w:trPr>
-          <w:trHeight w:val="535"/>
+          <w:trHeight w:val="529"/>
         </w:trPr>
         <w:tc>
           <w:tcPr>
-            <w:tcW w:w="2564" w:type="dxa"/>
+            <w:tcW w:w="10902" w:type="dxa"/>
           </w:tcPr>
           <w:p>
             <w:pPr>
               <w:pStyle w:val="TableParagraph"/>
-              <w:spacing w:before="112"/>
-              <w:ind w:left="164"/>
+              <w:spacing w:before="40"/>
+              <w:ind w:left="147"/>
               <w:rPr>
                 <w:b/>
-                <w:sz w:val="32"/>
+                <w:iCs/>
+                <w:sz w:val="24"/>
+                <w:u w:val="thick"/>
               </w:rPr>
             </w:pPr>
             <w:r>
@@ -430,7 +507,7 @@
                 <w:b/>
                 <w:sz w:val="32"/>
               </w:rPr>
-              <w:t>Billing</w:t>
+              <w:t xml:space="preserve">             Billing</w:t>
             </w:r>
             <w:r>
               <w:rPr>
@@ -445,44 +522,7 @@
                 <w:b/>
                 <w:sz w:val="32"/>
               </w:rPr>
-              <w:t>Address</w:t>
-            </w:r>
-          </w:p>
-        </w:tc>
-        <w:tc>
-          <w:tcPr>
-            <w:tcW w:w="5084" w:type="dxa"/>
-            <w:tcBorders>
-              <w:bottom w:val="nil"/>
-            </w:tcBorders>
-          </w:tcPr>
-          <w:p>
-            <w:pPr>
-              <w:pStyle w:val="TableParagraph"/>
-            </w:pPr>
-          </w:p>
-        </w:tc>
-        <w:tc>
-          <w:tcPr>
-            <w:tcW w:w="3254" w:type="dxa"/>
-            <w:vMerge w:val="restart"/>
-          </w:tcPr>
-          <w:p>
-            <w:pPr>
-              <w:pStyle w:val="TableParagraph"/>
-              <w:spacing w:before="128"/>
-              <w:ind w:left="167"/>
-              <w:rPr>
-                <w:b/>
-                <w:sz w:val="32"/>
-              </w:rPr>
-            </w:pPr>
-            <w:r>
-              <w:rPr>
-                <w:b/>
-                <w:sz w:val="32"/>
-              </w:rPr>
-              <w:t>Shipping</w:t>
+              <w:t>Address                                                  Shipping</w:t>
             </w:r>
             <w:r>
               <w:rPr>
@@ -502,46 +542,6 @@
           </w:p>
         </w:tc>
       </w:tr>
-      <w:tr>
-        <w:trPr>
-          <w:trHeight w:val="68"/>
-        </w:trPr>
-        <w:tc>
-          <w:tcPr>
-            <w:tcW w:w="7648" w:type="dxa"/>
-            <w:gridSpan w:val="2"/>
-            <w:tcBorders>
-              <w:top w:val="nil"/>
-              <w:left w:val="nil"/>
-            </w:tcBorders>
-          </w:tcPr>
-          <w:p>
-            <w:pPr>
-              <w:pStyle w:val="TableParagraph"/>
-              <w:rPr>
-                <w:sz w:val="2"/>
-              </w:rPr>
-            </w:pPr>
-          </w:p>
-        </w:tc>
-        <w:tc>
-          <w:tcPr>
-            <w:tcW w:w="3254" w:type="dxa"/>
-            <w:vMerge/>
-            <w:tcBorders>
-              <w:top w:val="nil"/>
-            </w:tcBorders>
-          </w:tcPr>
-          <w:p>
-            <w:pPr>
-              <w:rPr>
-                <w:sz w:val="2"/>
-                <w:szCs w:val="2"/>
-              </w:rPr>
-            </w:pPr>
-          </w:p>
-        </w:tc>
-      </w:tr>
     </w:tbl>
     <w:p>
       <w:pPr>
@@ -552,14 +552,6 @@
           <w:sz w:val="20"/>
         </w:rPr>
       </w:pPr>
-      <w:r>
-        <w:rPr>
-          <w:rFonts w:ascii="Times New Roman"/>
-          <w:b/>
-          <w:sz w:val="20"/>
-        </w:rPr>
-        <w:t xml:space="preserve"> </w:t>
-      </w:r>
       <w:r>
         <w:rPr>
           <w:rFonts w:ascii="Times New Roman"/>
@@ -661,8 +653,8 @@
                 <w:rFonts w:ascii="Times New Roman" w:hAnsi="Times New Roman" w:cs="Times New Roman"/>
                 <w:b/>
                 <w:color w:val="000000"/>
-                <w:sz w:val="24"/>
-                <w:szCs w:val="20"/>
+                <w:sz w:val="16"/>
+                <w:szCs w:val="16"/>
                 <w:shd w:val="clear" w:color="auto" w:fill="FFFFFF"/>
               </w:rPr>
             </w:pPr>
@@ -713,6 +705,7 @@
               <w:t>billToAddress</w:t>
             </w:r>
             <w:proofErr w:type="spellEnd"/>
+            <w:proofErr w:type="gramStart"/>
             <w:r>
               <w:rPr>
                 <w:rFonts w:ascii="Times New Roman" w:hAnsi="Times New Roman" w:cs="Times New Roman"/>
@@ -720,6 +713,7 @@
               <w:t>},{</w:t>
             </w:r>
             <w:proofErr w:type="spellStart"/>
+            <w:proofErr w:type="gramEnd"/>
             <w:r>
               <w:rPr>
                 <w:rFonts w:ascii="Times New Roman" w:hAnsi="Times New Roman" w:cs="Times New Roman"/>
@@ -795,8 +789,8 @@
                 <w:b/>
                 <w:bCs/>
                 <w:i/>
-                <w:sz w:val="24"/>
-                <w:szCs w:val="24"/>
+                <w:sz w:val="16"/>
+                <w:szCs w:val="16"/>
                 <w:u w:val="thick"/>
               </w:rPr>
             </w:pPr>
@@ -850,6 +844,7 @@
               <w:t>shipToAddress</w:t>
             </w:r>
             <w:proofErr w:type="spellEnd"/>
+            <w:proofErr w:type="gramStart"/>
             <w:r>
               <w:rPr>
                 <w:rFonts w:ascii="Times New Roman" w:hAnsi="Times New Roman" w:cs="Times New Roman"/>
@@ -866,6 +861,7 @@
               <w:t>{</w:t>
             </w:r>
             <w:proofErr w:type="spellStart"/>
+            <w:proofErr w:type="gramEnd"/>
             <w:r>
               <w:rPr>
                 <w:rFonts w:ascii="Times New Roman" w:hAnsi="Times New Roman" w:cs="Times New Roman"/>
@@ -924,9 +920,23 @@
           <w:sz w:val="20"/>
         </w:rPr>
       </w:pPr>
+    </w:p>
+    <w:p>
+      <w:pPr>
+        <w:pStyle w:val="BodyText"/>
+        <w:rPr>
+          <w:rFonts w:ascii="Times New Roman"/>
+          <w:b/>
+          <w:sz w:val="20"/>
+        </w:rPr>
+      </w:pPr>
       <w:r>
         <w:pict w14:anchorId="2D09419E">
-          <v:shape id="_x0000_s1034" type="#_x0000_t202" style="position:absolute;margin-left:32.25pt;margin-top:335.25pt;width:271.5pt;height:70.55pt;z-index:15731712;mso-position-horizontal-relative:page;mso-position-vertical-relative:page" filled="f" strokecolor="#666" strokeweight=".8pt">
+          <v:shapetype id="_x0000_t202" coordsize="21600,21600" o:spt="202" path="m,l,21600r21600,l21600,xe">
+            <v:stroke joinstyle="miter"/>
+            <v:path gradientshapeok="t" o:connecttype="rect"/>
+          </v:shapetype>
+          <v:shape id="_x0000_s1034" type="#_x0000_t202" style="position:absolute;margin-left:33.75pt;margin-top:329.25pt;width:271.5pt;height:70.55pt;z-index:15731712;mso-position-horizontal-relative:page;mso-position-vertical-relative:page" filled="f" strokecolor="#666" strokeweight=".8pt">
             <v:textbox inset="0,0,0,0">
               <w:txbxContent>
                 <w:p>
@@ -995,10 +1005,10 @@
                 <w:p>
                   <w:pPr>
                     <w:pStyle w:val="BodyText"/>
-                    <w:spacing w:before="11"/>
                     <w:rPr>
                       <w:rFonts w:ascii="Times New Roman"/>
-                      <w:sz w:val="21"/>
+                      <w:sz w:val="20"/>
+                      <w:szCs w:val="20"/>
                     </w:rPr>
                   </w:pPr>
                 </w:p>
@@ -1075,10 +1085,10 @@
                 <w:p>
                   <w:pPr>
                     <w:pStyle w:val="BodyText"/>
-                    <w:spacing w:before="1"/>
                     <w:rPr>
                       <w:rFonts w:ascii="Times New Roman"/>
-                      <w:sz w:val="24"/>
+                      <w:sz w:val="20"/>
+                      <w:szCs w:val="20"/>
                     </w:rPr>
                   </w:pPr>
                 </w:p>
@@ -1154,7 +1164,7 @@
       </w:r>
       <w:r>
         <w:pict w14:anchorId="05551B69">
-          <v:shape id="_x0000_s1035" type="#_x0000_t202" style="position:absolute;margin-left:383.3pt;margin-top:333pt;width:128.2pt;height:24pt;z-index:15731200;mso-position-horizontal-relative:page;mso-position-vertical-relative:page" filled="f" strokecolor="#666" strokeweight=".8pt">
+          <v:shape id="_x0000_s1035" type="#_x0000_t202" style="position:absolute;margin-left:384.8pt;margin-top:327.75pt;width:128.2pt;height:24pt;z-index:15731200;mso-position-horizontal-relative:page;mso-position-vertical-relative:page" filled="f" strokecolor="#666" strokeweight=".8pt">
             <v:textbox inset="0,0,0,0">
               <w:txbxContent>
                 <w:p>
@@ -1221,7 +1231,7 @@
       </w:pPr>
       <w:r>
         <w:pict w14:anchorId="6C4745FE">
-          <v:shape id="_x0000_s1036" type="#_x0000_t202" style="position:absolute;margin-left:359.55pt;margin-top:363pt;width:184.5pt;height:41.2pt;z-index:15730688;mso-position-horizontal-relative:page;mso-position-vertical-relative:page" filled="f" strokecolor="#666" strokeweight=".8pt">
+          <v:shape id="_x0000_s1036" type="#_x0000_t202" style="position:absolute;margin-left:359.55pt;margin-top:354.1pt;width:184.5pt;height:41.2pt;z-index:15730688;mso-position-horizontal-relative:page;mso-position-vertical-relative:page" filled="f" strokecolor="#666" strokeweight=".8pt">
             <v:textbox inset="0,0,0,0">
               <w:txbxContent>
                 <w:p>
@@ -1429,23 +1439,42 @@
     </w:p>
     <w:p>
       <w:pPr>
-        <w:pStyle w:val="BodyText"/>
+        <w:spacing w:before="40" w:line="354" w:lineRule="exact"/>
+        <w:jc w:val="center"/>
         <w:rPr>
           <w:rFonts w:ascii="Times New Roman"/>
           <w:b/>
-          <w:sz w:val="20"/>
-        </w:rPr>
-      </w:pPr>
-    </w:p>
-    <w:p>
-      <w:pPr>
-        <w:pStyle w:val="BodyText"/>
+          <w:sz w:val="32"/>
+        </w:rPr>
+      </w:pPr>
+      <w:r>
         <w:rPr>
           <w:rFonts w:ascii="Times New Roman"/>
           <w:b/>
-          <w:sz w:val="20"/>
-        </w:rPr>
-      </w:pPr>
+          <w:color w:val="00AF50"/>
+          <w:sz w:val="32"/>
+        </w:rPr>
+        <w:t>Service</w:t>
+      </w:r>
+      <w:r>
+        <w:rPr>
+          <w:rFonts w:ascii="Times New Roman"/>
+          <w:b/>
+          <w:color w:val="00AF50"/>
+          <w:spacing w:val="-1"/>
+          <w:sz w:val="32"/>
+        </w:rPr>
+        <w:t xml:space="preserve"> </w:t>
+      </w:r>
+      <w:r>
+        <w:rPr>
+          <w:rFonts w:ascii="Times New Roman"/>
+          <w:b/>
+          <w:color w:val="00AF50"/>
+          <w:sz w:val="32"/>
+        </w:rPr>
+        <w:t>Covered:</w:t>
+      </w:r>
     </w:p>
     <w:p>
       <w:pPr>
@@ -1472,7 +1501,7 @@
     <w:tbl>
       <w:tblPr>
         <w:tblW w:w="0" w:type="auto"/>
-        <w:tblInd w:w="313" w:type="dxa"/>
+        <w:tblInd w:w="147" w:type="dxa"/>
         <w:tblBorders>
           <w:top w:val="single" w:sz="4" w:space="0" w:color="000000"/>
           <w:left w:val="single" w:sz="4" w:space="0" w:color="000000"/>
@@ -1489,10 +1518,10 @@
         <w:tblLook w:val="01E0" w:firstRow="1" w:lastRow="1" w:firstColumn="1" w:lastColumn="1" w:noHBand="0" w:noVBand="0"/>
       </w:tblPr>
       <w:tblGrid>
-        <w:gridCol w:w="3795"/>
-        <w:gridCol w:w="2320"/>
-        <w:gridCol w:w="1221"/>
-        <w:gridCol w:w="3209"/>
+        <w:gridCol w:w="4111"/>
+        <w:gridCol w:w="2126"/>
+        <w:gridCol w:w="1559"/>
+        <w:gridCol w:w="3119"/>
       </w:tblGrid>
       <w:tr>
         <w:trPr>
@@ -1500,7 +1529,7 @@
         </w:trPr>
         <w:tc>
           <w:tcPr>
-            <w:tcW w:w="3795" w:type="dxa"/>
+            <w:tcW w:w="4111" w:type="dxa"/>
           </w:tcPr>
           <w:p>
             <w:pPr>
@@ -1538,7 +1567,7 @@
         </w:tc>
         <w:tc>
           <w:tcPr>
-            <w:tcW w:w="2320" w:type="dxa"/>
+            <w:tcW w:w="2126" w:type="dxa"/>
           </w:tcPr>
           <w:p>
             <w:pPr>
@@ -1576,7 +1605,7 @@
         </w:tc>
         <w:tc>
           <w:tcPr>
-            <w:tcW w:w="1221" w:type="dxa"/>
+            <w:tcW w:w="1559" w:type="dxa"/>
           </w:tcPr>
           <w:p>
             <w:pPr>
@@ -1599,7 +1628,7 @@
         </w:tc>
         <w:tc>
           <w:tcPr>
-            <w:tcW w:w="3209" w:type="dxa"/>
+            <w:tcW w:w="3119" w:type="dxa"/>
           </w:tcPr>
           <w:p>
             <w:pPr>
@@ -1642,7 +1671,7 @@
         </w:trPr>
         <w:tc>
           <w:tcPr>
-            <w:tcW w:w="10545" w:type="dxa"/>
+            <w:tcW w:w="10915" w:type="dxa"/>
             <w:gridSpan w:val="4"/>
           </w:tcPr>
           <w:p>
@@ -1686,17 +1715,19 @@
       </w:tr>
       <w:tr>
         <w:trPr>
-          <w:trHeight w:val="505"/>
+          <w:trHeight w:val="401"/>
         </w:trPr>
         <w:tc>
           <w:tcPr>
-            <w:tcW w:w="3795" w:type="dxa"/>
+            <w:tcW w:w="4111" w:type="dxa"/>
+            <w:vAlign w:val="center"/>
           </w:tcPr>
           <w:p>
             <w:pPr>
               <w:pStyle w:val="TableParagraph"/>
               <w:spacing w:line="245" w:lineRule="exact"/>
               <w:ind w:left="106"/>
+              <w:jc w:val="center"/>
             </w:pPr>
             <w:r>
               <w:t>{INS</w:t>
@@ -1714,13 +1745,14 @@
         </w:tc>
         <w:tc>
           <w:tcPr>
-            <w:tcW w:w="2320" w:type="dxa"/>
+            <w:tcW w:w="2126" w:type="dxa"/>
+            <w:vAlign w:val="center"/>
           </w:tcPr>
           <w:p>
             <w:pPr>
               <w:pStyle w:val="TableParagraph"/>
               <w:spacing w:line="245" w:lineRule="exact"/>
-              <w:ind w:left="109"/>
+              <w:jc w:val="center"/>
             </w:pPr>
             <w:r>
               <w:t>{INS</w:t>
@@ -1735,10 +1767,12 @@
               <w:t>$</w:t>
             </w:r>
             <w:proofErr w:type="spellStart"/>
+            <w:proofErr w:type="gramStart"/>
             <w:r>
               <w:t>serv.frequency</w:t>
             </w:r>
             <w:proofErr w:type="spellEnd"/>
+            <w:proofErr w:type="gramEnd"/>
             <w:r>
               <w:t>}</w:t>
             </w:r>
@@ -1746,32 +1780,31 @@
         </w:tc>
         <w:tc>
           <w:tcPr>
-            <w:tcW w:w="1221" w:type="dxa"/>
+            <w:tcW w:w="1559" w:type="dxa"/>
+            <w:vAlign w:val="center"/>
           </w:tcPr>
           <w:p>
             <w:pPr>
               <w:pStyle w:val="TableParagraph"/>
               <w:spacing w:line="245" w:lineRule="exact"/>
-              <w:ind w:left="108"/>
+              <w:jc w:val="center"/>
             </w:pPr>
             <w:r>
               <w:t>{INS</w:t>
             </w:r>
-          </w:p>
-          <w:p>
-            <w:pPr>
-              <w:pStyle w:val="TableParagraph"/>
-              <w:spacing w:line="241" w:lineRule="exact"/>
-              <w:ind w:left="108"/>
-            </w:pPr>
+            <w:r>
+              <w:t xml:space="preserve"> </w:t>
+            </w:r>
             <w:r>
               <w:t>$</w:t>
             </w:r>
             <w:proofErr w:type="spellStart"/>
+            <w:proofErr w:type="gramStart"/>
             <w:r>
               <w:t>serv.area</w:t>
             </w:r>
             <w:proofErr w:type="spellEnd"/>
+            <w:proofErr w:type="gramEnd"/>
             <w:r>
               <w:t>}</w:t>
             </w:r>
@@ -1779,13 +1812,15 @@
         </w:tc>
         <w:tc>
           <w:tcPr>
-            <w:tcW w:w="3209" w:type="dxa"/>
+            <w:tcW w:w="3119" w:type="dxa"/>
+            <w:vAlign w:val="center"/>
           </w:tcPr>
           <w:p>
             <w:pPr>
               <w:pStyle w:val="TableParagraph"/>
               <w:spacing w:line="245" w:lineRule="exact"/>
               <w:ind w:left="108"/>
+              <w:jc w:val="center"/>
             </w:pPr>
             <w:r>
               <w:t>{INS</w:t>
@@ -1800,10 +1835,12 @@
               <w:t>$</w:t>
             </w:r>
             <w:proofErr w:type="spellStart"/>
+            <w:proofErr w:type="gramStart"/>
             <w:r>
               <w:t>serv.location</w:t>
             </w:r>
             <w:proofErr w:type="spellEnd"/>
+            <w:proofErr w:type="gramEnd"/>
             <w:r>
               <w:t>}</w:t>
             </w:r>
@@ -1816,7 +1853,7 @@
         </w:trPr>
         <w:tc>
           <w:tcPr>
-            <w:tcW w:w="10545" w:type="dxa"/>
+            <w:tcW w:w="10915" w:type="dxa"/>
             <w:gridSpan w:val="4"/>
           </w:tcPr>
           <w:p>
@@ -1825,6 +1862,7 @@
               <w:spacing w:line="232" w:lineRule="exact"/>
               <w:ind w:left="106"/>
             </w:pPr>
+            <w:proofErr w:type="gramStart"/>
             <w:r>
               <w:t>{</w:t>
             </w:r>
@@ -1835,7 +1873,11 @@
               <w:t xml:space="preserve"> </w:t>
             </w:r>
             <w:r>
-              <w:t>END-FOR</w:t>
+              <w:t>END</w:t>
+            </w:r>
+            <w:proofErr w:type="gramEnd"/>
+            <w:r>
+              <w:t>-FOR</w:t>
             </w:r>
             <w:r>
               <w:rPr>
@@ -1857,6 +1899,17 @@
           <w:rFonts w:ascii="Times New Roman"/>
           <w:b/>
           <w:sz w:val="20"/>
+        </w:rPr>
+      </w:pPr>
+    </w:p>
+    <w:p>
+      <w:pPr>
+        <w:pStyle w:val="BodyText"/>
+        <w:spacing w:before="10"/>
+        <w:rPr>
+          <w:rFonts w:ascii="Times New Roman"/>
+          <w:b/>
+          <w:sz w:val="24"/>
         </w:rPr>
       </w:pPr>
     </w:p>
@@ -1985,6 +2038,7 @@
               </w:rPr>
               <w:t xml:space="preserve"> </w:t>
             </w:r>
+            <w:proofErr w:type="gramStart"/>
             <w:r>
               <w:rPr>
                 <w:b/>
@@ -2009,6 +2063,7 @@
               <w:t>billingFrequency</w:t>
             </w:r>
             <w:proofErr w:type="spellEnd"/>
+            <w:proofErr w:type="gramEnd"/>
             <w:r>
               <w:rPr>
                 <w:b/>
@@ -2090,6 +2145,7 @@
               </w:rPr>
               <w:t xml:space="preserve"> </w:t>
             </w:r>
+            <w:proofErr w:type="gramStart"/>
             <w:r>
               <w:rPr>
                 <w:b/>
@@ -2097,6 +2153,7 @@
               </w:rPr>
               <w:t>To</w:t>
             </w:r>
+            <w:proofErr w:type="gramEnd"/>
             <w:r>
               <w:rPr>
                 <w:b/>
@@ -2313,6 +2370,7 @@
               </w:rPr>
               <w:t xml:space="preserve"> </w:t>
             </w:r>
+            <w:proofErr w:type="gramStart"/>
             <w:r>
               <w:rPr>
                 <w:b/>
@@ -2320,6 +2378,7 @@
               </w:rPr>
               <w:t>Or</w:t>
             </w:r>
+            <w:proofErr w:type="gramEnd"/>
             <w:r>
               <w:rPr>
                 <w:b/>
@@ -2428,7 +2487,15 @@
                       <w:rFonts w:ascii="Times New Roman" w:hAnsi="Times New Roman"/>
                       <w:sz w:val="20"/>
                     </w:rPr>
-                    <w:t>arising as</w:t>
+                    <w:t xml:space="preserve">arising </w:t>
+                  </w:r>
+                  <w:proofErr w:type="gramStart"/>
+                  <w:r>
+                    <w:rPr>
+                      <w:rFonts w:ascii="Times New Roman" w:hAnsi="Times New Roman"/>
+                      <w:sz w:val="20"/>
+                    </w:rPr>
+                    <w:t>as</w:t>
                   </w:r>
                   <w:r>
                     <w:rPr>
@@ -2458,7 +2525,15 @@
                       <w:rFonts w:ascii="Times New Roman" w:hAnsi="Times New Roman"/>
                       <w:sz w:val="20"/>
                     </w:rPr>
-                    <w:t>result of bounced</w:t>
+                    <w:t>result of</w:t>
+                  </w:r>
+                  <w:proofErr w:type="gramEnd"/>
+                  <w:r>
+                    <w:rPr>
+                      <w:rFonts w:ascii="Times New Roman" w:hAnsi="Times New Roman"/>
+                      <w:sz w:val="20"/>
+                    </w:rPr>
+                    <w:t xml:space="preserve"> bounced</w:t>
                   </w:r>
                   <w:r>
                     <w:rPr>
@@ -2726,7 +2801,27 @@
                       <w:sz w:val="24"/>
                       <w:szCs w:val="24"/>
                     </w:rPr>
-                    <w:t>Date:  {date}</w:t>
+                    <w:t>Date</w:t>
+                  </w:r>
+                  <w:proofErr w:type="gramStart"/>
+                  <w:r>
+                    <w:rPr>
+                      <w:rFonts w:ascii="Times New Roman" w:hAnsi="Times New Roman" w:cs="Times New Roman"/>
+                      <w:b/>
+                      <w:sz w:val="24"/>
+                      <w:szCs w:val="24"/>
+                    </w:rPr>
+                    <w:t>:  {</w:t>
+                  </w:r>
+                  <w:proofErr w:type="gramEnd"/>
+                  <w:r>
+                    <w:rPr>
+                      <w:rFonts w:ascii="Times New Roman" w:hAnsi="Times New Roman" w:cs="Times New Roman"/>
+                      <w:b/>
+                      <w:sz w:val="24"/>
+                      <w:szCs w:val="24"/>
+                    </w:rPr>
+                    <w:t>date}</w:t>
                   </w:r>
                 </w:p>
               </w:tc>
@@ -2750,7 +2845,7 @@
                       <w:lang w:val="en-IN" w:eastAsia="en-IN"/>
                     </w:rPr>
                     <w:drawing>
-                      <wp:anchor distT="0" distB="0" distL="114300" distR="114300" simplePos="0" relativeHeight="251659264" behindDoc="0" locked="0" layoutInCell="1" allowOverlap="1" wp14:anchorId="23708869" wp14:editId="1AA452D0">
+                      <wp:anchor distT="0" distB="0" distL="114300" distR="114300" simplePos="0" relativeHeight="251659264" behindDoc="0" locked="0" layoutInCell="1" allowOverlap="1" wp14:anchorId="23708869" wp14:editId="31A8E4F1">
                         <wp:simplePos x="0" y="0"/>
                         <wp:positionH relativeFrom="column">
                           <wp:posOffset>2499360</wp:posOffset>
@@ -3335,7 +3430,7 @@
           </mc:Choice>
           <mc:Fallback>
             <w:pict>
-              <v:shape w14:anchorId="2BB7B8FC" id="Freeform 1044" o:spid="_x0000_s1026" style="position:absolute;margin-left:59.35pt;margin-top:4.75pt;width:3.3pt;height:3.3pt;z-index:251633152;visibility:visible;mso-wrap-style:square;mso-width-percent:0;mso-height-percent:0;mso-wrap-distance-left:9pt;mso-wrap-distance-top:0;mso-wrap-distance-right:9pt;mso-wrap-distance-bottom:0;mso-position-horizontal:absolute;mso-position-horizontal-relative:page;mso-position-vertical:absolute;mso-position-vertical-relative:text;mso-width-percent:0;mso-height-percent:0;mso-width-relative:page;mso-height-relative:page;v-text-anchor:top" coordsize="66,66" o:gfxdata="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" path="m37,66r-9,l24,65,,37,,29,28,r9,l65,33r,4l37,66xe" fillcolor="black" stroked="f">
+              <v:shape w14:anchorId="2C76C236" id="Freeform 1044" o:spid="_x0000_s1026" style="position:absolute;margin-left:59.35pt;margin-top:4.75pt;width:3.3pt;height:3.3pt;z-index:251633152;visibility:visible;mso-wrap-style:square;mso-width-percent:0;mso-height-percent:0;mso-wrap-distance-left:9pt;mso-wrap-distance-top:0;mso-wrap-distance-right:9pt;mso-wrap-distance-bottom:0;mso-position-horizontal:absolute;mso-position-horizontal-relative:page;mso-position-vertical:absolute;mso-position-vertical-relative:text;mso-width-percent:0;mso-height-percent:0;mso-width-relative:page;mso-height-relative:page;v-text-anchor:top" coordsize="66,66" o:gfxdata="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" path="m37,66r-9,l24,65,,37,,29,28,r9,l65,33r,4l37,66xe" fillcolor="black" stroked="f">
                 <v:path arrowok="t" o:connecttype="custom" o:connectlocs="23495,102235;17780,102235;15240,101600;0,83820;0,78740;17780,60325;23495,60325;41275,81280;41275,83820;23495,102235" o:connectangles="0,0,0,0,0,0,0,0,0,0"/>
                 <w10:wrap anchorx="page"/>
               </v:shape>
@@ -3478,12 +3573,21 @@
         </w:rPr>
         <w:t xml:space="preserve"> </w:t>
       </w:r>
-      <w:r>
-        <w:rPr>
-          <w:sz w:val="21"/>
-          <w:szCs w:val="21"/>
-        </w:rPr>
-        <w:t>parties.</w:t>
+      <w:proofErr w:type="gramStart"/>
+      <w:r>
+        <w:rPr>
+          <w:sz w:val="21"/>
+          <w:szCs w:val="21"/>
+        </w:rPr>
+        <w:t>parties</w:t>
+      </w:r>
+      <w:proofErr w:type="gramEnd"/>
+      <w:r>
+        <w:rPr>
+          <w:sz w:val="21"/>
+          <w:szCs w:val="21"/>
+        </w:rPr>
+        <w:t>.</w:t>
       </w:r>
     </w:p>
     <w:p>
@@ -3687,7 +3791,7 @@
           </mc:Choice>
           <mc:Fallback>
             <w:pict>
-              <v:shape w14:anchorId="209157D2" id="Freeform 1043" o:spid="_x0000_s1026" style="position:absolute;margin-left:59.35pt;margin-top:4.6pt;width:3.3pt;height:3.3pt;z-index:251636224;visibility:visible;mso-wrap-style:square;mso-width-percent:0;mso-height-percent:0;mso-wrap-distance-left:9pt;mso-wrap-distance-top:0;mso-wrap-distance-right:9pt;mso-wrap-distance-bottom:0;mso-position-horizontal:absolute;mso-position-horizontal-relative:page;mso-position-vertical:absolute;mso-position-vertical-relative:text;mso-width-percent:0;mso-height-percent:0;mso-width-relative:page;mso-height-relative:page;v-text-anchor:top" coordsize="66,66" o:gfxdata="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" path="m37,66r-9,l24,65,,37,,29,28,r9,l65,33r,4l37,66xe" fillcolor="black" stroked="f">
+              <v:shape w14:anchorId="61DE2D3C" id="Freeform 1043" o:spid="_x0000_s1026" style="position:absolute;margin-left:59.35pt;margin-top:4.6pt;width:3.3pt;height:3.3pt;z-index:251636224;visibility:visible;mso-wrap-style:square;mso-width-percent:0;mso-height-percent:0;mso-wrap-distance-left:9pt;mso-wrap-distance-top:0;mso-wrap-distance-right:9pt;mso-wrap-distance-bottom:0;mso-position-horizontal:absolute;mso-position-horizontal-relative:page;mso-position-vertical:absolute;mso-position-vertical-relative:text;mso-width-percent:0;mso-height-percent:0;mso-width-relative:page;mso-height-relative:page;v-text-anchor:top" coordsize="66,66" o:gfxdata="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" path="m37,66r-9,l24,65,,37,,29,28,r9,l65,33r,4l37,66xe" fillcolor="black" stroked="f">
                 <v:path arrowok="t" o:connecttype="custom" o:connectlocs="23495,100330;17780,100330;15240,99695;0,81915;0,76835;17780,58420;23495,58420;41275,79375;41275,81915;23495,100330" o:connectangles="0,0,0,0,0,0,0,0,0,0"/>
                 <w10:wrap anchorx="page"/>
               </v:shape>
@@ -4038,7 +4142,7 @@
           </mc:Choice>
           <mc:Fallback>
             <w:pict>
-              <v:shape w14:anchorId="4CE69121" id="Freeform 1042" o:spid="_x0000_s1026" style="position:absolute;margin-left:59.35pt;margin-top:4.7pt;width:3.3pt;height:3.3pt;z-index:251639296;visibility:visible;mso-wrap-style:square;mso-width-percent:0;mso-height-percent:0;mso-wrap-distance-left:9pt;mso-wrap-distance-top:0;mso-wrap-distance-right:9pt;mso-wrap-distance-bottom:0;mso-position-horizontal:absolute;mso-position-horizontal-relative:page;mso-position-vertical:absolute;mso-position-vertical-relative:text;mso-width-percent:0;mso-height-percent:0;mso-width-relative:page;mso-height-relative:page;v-text-anchor:top" coordsize="66,66" o:gfxdata="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" path="m37,66r-9,l24,65,,37,,29,28,r9,l65,33r,4l37,66xe" fillcolor="black" stroked="f">
+              <v:shape w14:anchorId="608EC10A" id="Freeform 1042" o:spid="_x0000_s1026" style="position:absolute;margin-left:59.35pt;margin-top:4.7pt;width:3.3pt;height:3.3pt;z-index:251639296;visibility:visible;mso-wrap-style:square;mso-width-percent:0;mso-height-percent:0;mso-wrap-distance-left:9pt;mso-wrap-distance-top:0;mso-wrap-distance-right:9pt;mso-wrap-distance-bottom:0;mso-position-horizontal:absolute;mso-position-horizontal-relative:page;mso-position-vertical:absolute;mso-position-vertical-relative:text;mso-width-percent:0;mso-height-percent:0;mso-width-relative:page;mso-height-relative:page;v-text-anchor:top" coordsize="66,66" o:gfxdata="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" path="m37,66r-9,l24,65,,37,,29,28,r9,l65,33r,4l37,66xe" fillcolor="black" stroked="f">
                 <v:path arrowok="t" o:connecttype="custom" o:connectlocs="23495,101600;17780,101600;15240,100965;0,83185;0,78105;17780,59690;23495,59690;41275,80645;41275,83185;23495,101600" o:connectangles="0,0,0,0,0,0,0,0,0,0"/>
                 <w10:wrap anchorx="page"/>
               </v:shape>
@@ -4525,7 +4629,7 @@
           </mc:Choice>
           <mc:Fallback>
             <w:pict>
-              <v:shape w14:anchorId="66B277F6" id="Freeform 1041" o:spid="_x0000_s1026" style="position:absolute;margin-left:59.35pt;margin-top:4.6pt;width:3.3pt;height:3.3pt;z-index:251642368;visibility:visible;mso-wrap-style:square;mso-width-percent:0;mso-height-percent:0;mso-wrap-distance-left:9pt;mso-wrap-distance-top:0;mso-wrap-distance-right:9pt;mso-wrap-distance-bottom:0;mso-position-horizontal:absolute;mso-position-horizontal-relative:page;mso-position-vertical:absolute;mso-position-vertical-relative:text;mso-width-percent:0;mso-height-percent:0;mso-width-relative:page;mso-height-relative:page;v-text-anchor:top" coordsize="66,66" o:gfxdata="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" path="m37,66r-9,l24,65,,37,,29,28,r9,l65,33r,4l37,66xe" fillcolor="black" stroked="f">
+              <v:shape w14:anchorId="29488517" id="Freeform 1041" o:spid="_x0000_s1026" style="position:absolute;margin-left:59.35pt;margin-top:4.6pt;width:3.3pt;height:3.3pt;z-index:251642368;visibility:visible;mso-wrap-style:square;mso-width-percent:0;mso-height-percent:0;mso-wrap-distance-left:9pt;mso-wrap-distance-top:0;mso-wrap-distance-right:9pt;mso-wrap-distance-bottom:0;mso-position-horizontal:absolute;mso-position-horizontal-relative:page;mso-position-vertical:absolute;mso-position-vertical-relative:text;mso-width-percent:0;mso-height-percent:0;mso-width-relative:page;mso-height-relative:page;v-text-anchor:top" coordsize="66,66" o:gfxdata="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" path="m37,66r-9,l24,65,,37,,29,28,r9,l65,33r,4l37,66xe" fillcolor="black" stroked="f">
                 <v:path arrowok="t" o:connecttype="custom" o:connectlocs="23495,100330;17780,100330;15240,99695;0,81915;0,76835;17780,58420;23495,58420;41275,79375;41275,81915;23495,100330" o:connectangles="0,0,0,0,0,0,0,0,0,0"/>
                 <w10:wrap anchorx="page"/>
               </v:shape>
@@ -4823,7 +4927,23 @@
           <w:sz w:val="21"/>
           <w:szCs w:val="21"/>
         </w:rPr>
-        <w:t>the premises or to any property of any such persons by reason of or as a consequence of the pest</w:t>
+        <w:t xml:space="preserve">the premises or to any property of any such persons by reason of or </w:t>
+      </w:r>
+      <w:proofErr w:type="gramStart"/>
+      <w:r>
+        <w:rPr>
+          <w:sz w:val="21"/>
+          <w:szCs w:val="21"/>
+        </w:rPr>
+        <w:t>as a consequence of</w:t>
+      </w:r>
+      <w:proofErr w:type="gramEnd"/>
+      <w:r>
+        <w:rPr>
+          <w:sz w:val="21"/>
+          <w:szCs w:val="21"/>
+        </w:rPr>
+        <w:t xml:space="preserve"> the pest</w:t>
       </w:r>
       <w:r>
         <w:rPr>
@@ -5191,7 +5311,7 @@
           </mc:Choice>
           <mc:Fallback>
             <w:pict>
-              <v:shape w14:anchorId="304E5262" id="Freeform 1040" o:spid="_x0000_s1026" style="position:absolute;margin-left:59.35pt;margin-top:4.7pt;width:3.3pt;height:3.3pt;z-index:251645440;visibility:visible;mso-wrap-style:square;mso-width-percent:0;mso-height-percent:0;mso-wrap-distance-left:9pt;mso-wrap-distance-top:0;mso-wrap-distance-right:9pt;mso-wrap-distance-bottom:0;mso-position-horizontal:absolute;mso-position-horizontal-relative:page;mso-position-vertical:absolute;mso-position-vertical-relative:text;mso-width-percent:0;mso-height-percent:0;mso-width-relative:page;mso-height-relative:page;v-text-anchor:top" coordsize="66,66" o:gfxdata="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" path="m37,66r-9,l24,65,,37,,29,28,r9,l65,33r,4l37,66xe" fillcolor="black" stroked="f">
+              <v:shape w14:anchorId="27FA1EBF" id="Freeform 1040" o:spid="_x0000_s1026" style="position:absolute;margin-left:59.35pt;margin-top:4.7pt;width:3.3pt;height:3.3pt;z-index:251645440;visibility:visible;mso-wrap-style:square;mso-width-percent:0;mso-height-percent:0;mso-wrap-distance-left:9pt;mso-wrap-distance-top:0;mso-wrap-distance-right:9pt;mso-wrap-distance-bottom:0;mso-position-horizontal:absolute;mso-position-horizontal-relative:page;mso-position-vertical:absolute;mso-position-vertical-relative:text;mso-width-percent:0;mso-height-percent:0;mso-width-relative:page;mso-height-relative:page;v-text-anchor:top" coordsize="66,66" o:gfxdata="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" path="m37,66r-9,l24,65,,37,,29,28,r9,l65,33r,4l37,66xe" fillcolor="black" stroked="f">
                 <v:path arrowok="t" o:connecttype="custom" o:connectlocs="23495,101600;17780,101600;15240,100965;0,83185;0,78105;17780,59690;23495,59690;41275,80645;41275,83185;23495,101600" o:connectangles="0,0,0,0,0,0,0,0,0,0"/>
                 <w10:wrap anchorx="page"/>
               </v:shape>
@@ -5219,7 +5339,23 @@
           <w:sz w:val="21"/>
           <w:szCs w:val="21"/>
         </w:rPr>
-        <w:t>solely attributable to our gross negligence or wilful default, and is restricted to the extent of annual</w:t>
+        <w:t xml:space="preserve">solely attributable to our gross negligence or </w:t>
+      </w:r>
+      <w:proofErr w:type="spellStart"/>
+      <w:r>
+        <w:rPr>
+          <w:sz w:val="21"/>
+          <w:szCs w:val="21"/>
+        </w:rPr>
+        <w:t>wilful</w:t>
+      </w:r>
+      <w:proofErr w:type="spellEnd"/>
+      <w:r>
+        <w:rPr>
+          <w:sz w:val="21"/>
+          <w:szCs w:val="21"/>
+        </w:rPr>
+        <w:t xml:space="preserve"> default, and is restricted to the extent of annual</w:t>
       </w:r>
       <w:r>
         <w:rPr>
@@ -5467,7 +5603,7 @@
           </mc:Choice>
           <mc:Fallback>
             <w:pict>
-              <v:shape w14:anchorId="71A22B93" id="Freeform 1039" o:spid="_x0000_s1026" style="position:absolute;margin-left:59.35pt;margin-top:4.5pt;width:3.3pt;height:3.3pt;z-index:251648512;visibility:visible;mso-wrap-style:square;mso-width-percent:0;mso-height-percent:0;mso-wrap-distance-left:9pt;mso-wrap-distance-top:0;mso-wrap-distance-right:9pt;mso-wrap-distance-bottom:0;mso-position-horizontal:absolute;mso-position-horizontal-relative:page;mso-position-vertical:absolute;mso-position-vertical-relative:text;mso-width-percent:0;mso-height-percent:0;mso-width-relative:page;mso-height-relative:page;v-text-anchor:top" coordsize="66,66" o:gfxdata="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" path="m37,65r-9,l24,65,,37,,28,28,r9,l65,33r,4l37,65xe" fillcolor="black" stroked="f">
+              <v:shape w14:anchorId="413B06E0" id="Freeform 1039" o:spid="_x0000_s1026" style="position:absolute;margin-left:59.35pt;margin-top:4.5pt;width:3.3pt;height:3.3pt;z-index:251648512;visibility:visible;mso-wrap-style:square;mso-width-percent:0;mso-height-percent:0;mso-wrap-distance-left:9pt;mso-wrap-distance-top:0;mso-wrap-distance-right:9pt;mso-wrap-distance-bottom:0;mso-position-horizontal:absolute;mso-position-horizontal-relative:page;mso-position-vertical:absolute;mso-position-vertical-relative:text;mso-width-percent:0;mso-height-percent:0;mso-width-relative:page;mso-height-relative:page;v-text-anchor:top" coordsize="66,66" o:gfxdata="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" path="m37,65r-9,l24,65,,37,,28,28,r9,l65,33r,4l37,65xe" fillcolor="black" stroked="f">
                 <v:path arrowok="t" o:connecttype="custom" o:connectlocs="23495,98425;17780,98425;15240,98425;0,80645;0,74930;17780,57150;23495,57150;41275,78105;41275,80645;23495,98425" o:connectangles="0,0,0,0,0,0,0,0,0,0"/>
                 <w10:wrap anchorx="page"/>
               </v:shape>
@@ -5893,7 +6029,7 @@
           </mc:Choice>
           <mc:Fallback>
             <w:pict>
-              <v:shape w14:anchorId="13E07B57" id="Freeform 1038" o:spid="_x0000_s1026" style="position:absolute;margin-left:59.35pt;margin-top:4.7pt;width:3.3pt;height:3.3pt;z-index:251651584;visibility:visible;mso-wrap-style:square;mso-width-percent:0;mso-height-percent:0;mso-wrap-distance-left:9pt;mso-wrap-distance-top:0;mso-wrap-distance-right:9pt;mso-wrap-distance-bottom:0;mso-position-horizontal:absolute;mso-position-horizontal-relative:page;mso-position-vertical:absolute;mso-position-vertical-relative:text;mso-width-percent:0;mso-height-percent:0;mso-width-relative:page;mso-height-relative:page;v-text-anchor:top" coordsize="66,66" o:gfxdata="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" path="m37,66r-9,l24,65,,37,,29,28,r9,l65,33r,4l37,66xe" fillcolor="black" stroked="f">
+              <v:shape w14:anchorId="02632DC3" id="Freeform 1038" o:spid="_x0000_s1026" style="position:absolute;margin-left:59.35pt;margin-top:4.7pt;width:3.3pt;height:3.3pt;z-index:251651584;visibility:visible;mso-wrap-style:square;mso-width-percent:0;mso-height-percent:0;mso-wrap-distance-left:9pt;mso-wrap-distance-top:0;mso-wrap-distance-right:9pt;mso-wrap-distance-bottom:0;mso-position-horizontal:absolute;mso-position-horizontal-relative:page;mso-position-vertical:absolute;mso-position-vertical-relative:text;mso-width-percent:0;mso-height-percent:0;mso-width-relative:page;mso-height-relative:page;v-text-anchor:top" coordsize="66,66" o:gfxdata="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" path="m37,66r-9,l24,65,,37,,29,28,r9,l65,33r,4l37,66xe" fillcolor="black" stroked="f">
                 <v:path arrowok="t" o:connecttype="custom" o:connectlocs="23495,101600;17780,101600;15240,100965;0,83185;0,78105;17780,59690;23495,59690;41275,80645;41275,83185;23495,101600" o:connectangles="0,0,0,0,0,0,0,0,0,0"/>
                 <w10:wrap anchorx="page"/>
               </v:shape>
@@ -6381,6 +6517,7 @@
         </w:rPr>
         <w:t xml:space="preserve"> </w:t>
       </w:r>
+      <w:proofErr w:type="gramStart"/>
       <w:r>
         <w:rPr>
           <w:sz w:val="21"/>
@@ -6388,6 +6525,7 @@
         </w:rPr>
         <w:t>violence</w:t>
       </w:r>
+      <w:proofErr w:type="gramEnd"/>
       <w:r>
         <w:rPr>
           <w:spacing w:val="-5"/>
@@ -6725,7 +6863,7 @@
           </mc:Choice>
           <mc:Fallback>
             <w:pict>
-              <v:shape w14:anchorId="6F953F9F" id="Freeform 1037" o:spid="_x0000_s1026" style="position:absolute;margin-left:59.35pt;margin-top:4.6pt;width:3.3pt;height:3.3pt;z-index:251654656;visibility:visible;mso-wrap-style:square;mso-width-percent:0;mso-height-percent:0;mso-wrap-distance-left:9pt;mso-wrap-distance-top:0;mso-wrap-distance-right:9pt;mso-wrap-distance-bottom:0;mso-position-horizontal:absolute;mso-position-horizontal-relative:page;mso-position-vertical:absolute;mso-position-vertical-relative:text;mso-width-percent:0;mso-height-percent:0;mso-width-relative:page;mso-height-relative:page;v-text-anchor:top" coordsize="66,66" o:gfxdata="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" path="m37,66r-9,l24,65,,37,,29,28,r9,l65,33r,4l37,66xe" fillcolor="black" stroked="f">
+              <v:shape w14:anchorId="62DBC039" id="Freeform 1037" o:spid="_x0000_s1026" style="position:absolute;margin-left:59.35pt;margin-top:4.6pt;width:3.3pt;height:3.3pt;z-index:251654656;visibility:visible;mso-wrap-style:square;mso-width-percent:0;mso-height-percent:0;mso-wrap-distance-left:9pt;mso-wrap-distance-top:0;mso-wrap-distance-right:9pt;mso-wrap-distance-bottom:0;mso-position-horizontal:absolute;mso-position-horizontal-relative:page;mso-position-vertical:absolute;mso-position-vertical-relative:text;mso-width-percent:0;mso-height-percent:0;mso-width-relative:page;mso-height-relative:page;v-text-anchor:top" coordsize="66,66" o:gfxdata="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" path="m37,66r-9,l24,65,,37,,29,28,r9,l65,33r,4l37,66xe" fillcolor="black" stroked="f">
                 <v:path arrowok="t" o:connecttype="custom" o:connectlocs="23495,100330;17780,100330;15240,99695;0,81915;0,76835;17780,58420;23495,58420;41275,79375;41275,81915;23495,100330" o:connectangles="0,0,0,0,0,0,0,0,0,0"/>
                 <w10:wrap anchorx="page"/>
               </v:shape>
@@ -6738,7 +6876,23 @@
           <w:sz w:val="21"/>
           <w:szCs w:val="21"/>
         </w:rPr>
-        <w:t>The customer has understood his/her obligation to ensure that shelter, entry and food are denied to pests</w:t>
+        <w:t xml:space="preserve">The customer has understood his/her obligation to ensure that shelter, </w:t>
+      </w:r>
+      <w:proofErr w:type="gramStart"/>
+      <w:r>
+        <w:rPr>
+          <w:sz w:val="21"/>
+          <w:szCs w:val="21"/>
+        </w:rPr>
+        <w:t>entry</w:t>
+      </w:r>
+      <w:proofErr w:type="gramEnd"/>
+      <w:r>
+        <w:rPr>
+          <w:sz w:val="21"/>
+          <w:szCs w:val="21"/>
+        </w:rPr>
+        <w:t xml:space="preserve"> and food are denied to pests</w:t>
       </w:r>
       <w:r>
         <w:rPr>
@@ -7061,7 +7215,7 @@
           </mc:Choice>
           <mc:Fallback>
             <w:pict>
-              <v:shape w14:anchorId="0FEADDB6" id="Freeform 1036" o:spid="_x0000_s1026" style="position:absolute;margin-left:59.35pt;margin-top:4.7pt;width:3.3pt;height:3.3pt;z-index:251657728;visibility:visible;mso-wrap-style:square;mso-width-percent:0;mso-height-percent:0;mso-wrap-distance-left:9pt;mso-wrap-distance-top:0;mso-wrap-distance-right:9pt;mso-wrap-distance-bottom:0;mso-position-horizontal:absolute;mso-position-horizontal-relative:page;mso-position-vertical:absolute;mso-position-vertical-relative:text;mso-width-percent:0;mso-height-percent:0;mso-width-relative:page;mso-height-relative:page;v-text-anchor:top" coordsize="66,66" o:gfxdata="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" path="m37,66r-9,l24,65,,37,,29,28,r9,l65,33r,4l37,66xe" fillcolor="black" stroked="f">
+              <v:shape w14:anchorId="74468D08" id="Freeform 1036" o:spid="_x0000_s1026" style="position:absolute;margin-left:59.35pt;margin-top:4.7pt;width:3.3pt;height:3.3pt;z-index:251657728;visibility:visible;mso-wrap-style:square;mso-width-percent:0;mso-height-percent:0;mso-wrap-distance-left:9pt;mso-wrap-distance-top:0;mso-wrap-distance-right:9pt;mso-wrap-distance-bottom:0;mso-position-horizontal:absolute;mso-position-horizontal-relative:page;mso-position-vertical:absolute;mso-position-vertical-relative:text;mso-width-percent:0;mso-height-percent:0;mso-width-relative:page;mso-height-relative:page;v-text-anchor:top" coordsize="66,66" o:gfxdata="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" path="m37,66r-9,l24,65,,37,,29,28,r9,l65,33r,4l37,66xe" fillcolor="black" stroked="f">
                 <v:path arrowok="t" o:connecttype="custom" o:connectlocs="23495,101600;17780,101600;15240,100965;0,83185;0,78105;17780,59690;23495,59690;41275,80645;41275,83185;23495,101600" o:connectangles="0,0,0,0,0,0,0,0,0,0"/>
                 <w10:wrap anchorx="page"/>
               </v:shape>
@@ -7668,7 +7822,7 @@
           </mc:Choice>
           <mc:Fallback>
             <w:pict>
-              <v:shape w14:anchorId="454322C6" id="Freeform 1035" o:spid="_x0000_s1026" style="position:absolute;margin-left:59.35pt;margin-top:4.6pt;width:3.3pt;height:3.3pt;z-index:251660800;visibility:visible;mso-wrap-style:square;mso-width-percent:0;mso-height-percent:0;mso-wrap-distance-left:9pt;mso-wrap-distance-top:0;mso-wrap-distance-right:9pt;mso-wrap-distance-bottom:0;mso-position-horizontal:absolute;mso-position-horizontal-relative:page;mso-position-vertical:absolute;mso-position-vertical-relative:text;mso-width-percent:0;mso-height-percent:0;mso-width-relative:page;mso-height-relative:page;v-text-anchor:top" coordsize="66,66" o:gfxdata="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" path="m37,66r-9,l24,65,,37,,29,28,r9,l65,33r,4l37,66xe" fillcolor="black" stroked="f">
+              <v:shape w14:anchorId="31E93EFD" id="Freeform 1035" o:spid="_x0000_s1026" style="position:absolute;margin-left:59.35pt;margin-top:4.6pt;width:3.3pt;height:3.3pt;z-index:251660800;visibility:visible;mso-wrap-style:square;mso-width-percent:0;mso-height-percent:0;mso-wrap-distance-left:9pt;mso-wrap-distance-top:0;mso-wrap-distance-right:9pt;mso-wrap-distance-bottom:0;mso-position-horizontal:absolute;mso-position-horizontal-relative:page;mso-position-vertical:absolute;mso-position-vertical-relative:text;mso-width-percent:0;mso-height-percent:0;mso-width-relative:page;mso-height-relative:page;v-text-anchor:top" coordsize="66,66" o:gfxdata="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" path="m37,66r-9,l24,65,,37,,29,28,r9,l65,33r,4l37,66xe" fillcolor="black" stroked="f">
                 <v:path arrowok="t" o:connecttype="custom" o:connectlocs="23495,100330;17780,100330;15240,99695;0,81915;0,76835;17780,58420;23495,58420;41275,79375;41275,81915;23495,100330" o:connectangles="0,0,0,0,0,0,0,0,0,0"/>
                 <w10:wrap anchorx="page"/>
               </v:shape>
@@ -8184,7 +8338,7 @@
           </mc:Choice>
           <mc:Fallback>
             <w:pict>
-              <v:shape w14:anchorId="25D0CA83" id="Freeform 1034" o:spid="_x0000_s1026" style="position:absolute;margin-left:59.35pt;margin-top:4.7pt;width:3.3pt;height:3.3pt;z-index:251663872;visibility:visible;mso-wrap-style:square;mso-width-percent:0;mso-height-percent:0;mso-wrap-distance-left:9pt;mso-wrap-distance-top:0;mso-wrap-distance-right:9pt;mso-wrap-distance-bottom:0;mso-position-horizontal:absolute;mso-position-horizontal-relative:page;mso-position-vertical:absolute;mso-position-vertical-relative:text;mso-width-percent:0;mso-height-percent:0;mso-width-relative:page;mso-height-relative:page;v-text-anchor:top" coordsize="66,66" o:gfxdata="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" path="m37,66r-9,l24,65,,37,,29,28,r9,l65,33r,4l37,66xe" fillcolor="black" stroked="f">
+              <v:shape w14:anchorId="1E50F5FA" id="Freeform 1034" o:spid="_x0000_s1026" style="position:absolute;margin-left:59.35pt;margin-top:4.7pt;width:3.3pt;height:3.3pt;z-index:251663872;visibility:visible;mso-wrap-style:square;mso-width-percent:0;mso-height-percent:0;mso-wrap-distance-left:9pt;mso-wrap-distance-top:0;mso-wrap-distance-right:9pt;mso-wrap-distance-bottom:0;mso-position-horizontal:absolute;mso-position-horizontal-relative:page;mso-position-vertical:absolute;mso-position-vertical-relative:text;mso-width-percent:0;mso-height-percent:0;mso-width-relative:page;mso-height-relative:page;v-text-anchor:top" coordsize="66,66" o:gfxdata="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" path="m37,66r-9,l24,65,,37,,29,28,r9,l65,33r,4l37,66xe" fillcolor="black" stroked="f">
                 <v:path arrowok="t" o:connecttype="custom" o:connectlocs="23495,101600;17780,101600;15240,100965;0,83185;0,78105;17780,59690;23495,59690;41275,80645;41275,83185;23495,101600" o:connectangles="0,0,0,0,0,0,0,0,0,0"/>
                 <w10:wrap anchorx="page"/>
               </v:shape>
@@ -8520,7 +8674,7 @@
           </mc:Choice>
           <mc:Fallback>
             <w:pict>
-              <v:shape w14:anchorId="5F6E9A2C" id="Freeform 1033" o:spid="_x0000_s1026" style="position:absolute;margin-left:59.35pt;margin-top:4.7pt;width:3.3pt;height:3.3pt;z-index:251666944;visibility:visible;mso-wrap-style:square;mso-width-percent:0;mso-height-percent:0;mso-wrap-distance-left:9pt;mso-wrap-distance-top:0;mso-wrap-distance-right:9pt;mso-wrap-distance-bottom:0;mso-position-horizontal:absolute;mso-position-horizontal-relative:page;mso-position-vertical:absolute;mso-position-vertical-relative:text;mso-width-percent:0;mso-height-percent:0;mso-width-relative:page;mso-height-relative:page;v-text-anchor:top" coordsize="66,66" o:gfxdata="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" path="m37,66r-9,l24,65,,37,,29,28,r9,l65,33r,4l37,66xe" fillcolor="black" stroked="f">
+              <v:shape w14:anchorId="7D34369C" id="Freeform 1033" o:spid="_x0000_s1026" style="position:absolute;margin-left:59.35pt;margin-top:4.7pt;width:3.3pt;height:3.3pt;z-index:251666944;visibility:visible;mso-wrap-style:square;mso-width-percent:0;mso-height-percent:0;mso-wrap-distance-left:9pt;mso-wrap-distance-top:0;mso-wrap-distance-right:9pt;mso-wrap-distance-bottom:0;mso-position-horizontal:absolute;mso-position-horizontal-relative:page;mso-position-vertical:absolute;mso-position-vertical-relative:text;mso-width-percent:0;mso-height-percent:0;mso-width-relative:page;mso-height-relative:page;v-text-anchor:top" coordsize="66,66" o:gfxdata="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" path="m37,66r-9,l24,65,,37,,29,28,r9,l65,33r,4l37,66xe" fillcolor="black" stroked="f">
                 <v:path arrowok="t" o:connecttype="custom" o:connectlocs="23495,101600;17780,101600;15240,100965;0,83185;0,78105;17780,59690;23495,59690;41275,80645;41275,83185;23495,101600" o:connectangles="0,0,0,0,0,0,0,0,0,0"/>
                 <w10:wrap anchorx="page"/>
               </v:shape>
@@ -8919,7 +9073,7 @@
           </mc:Choice>
           <mc:Fallback>
             <w:pict>
-              <v:shape w14:anchorId="2E6A339F" id="Freeform 1032" o:spid="_x0000_s1026" style="position:absolute;margin-left:59.35pt;margin-top:4.6pt;width:3.3pt;height:3.3pt;z-index:251670016;visibility:visible;mso-wrap-style:square;mso-width-percent:0;mso-height-percent:0;mso-wrap-distance-left:9pt;mso-wrap-distance-top:0;mso-wrap-distance-right:9pt;mso-wrap-distance-bottom:0;mso-position-horizontal:absolute;mso-position-horizontal-relative:page;mso-position-vertical:absolute;mso-position-vertical-relative:text;mso-width-percent:0;mso-height-percent:0;mso-width-relative:page;mso-height-relative:page;v-text-anchor:top" coordsize="66,66" o:gfxdata="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" path="m37,66r-9,l24,65,,37,,29,28,r9,l65,33r,4l37,66xe" fillcolor="black" stroked="f">
+              <v:shape w14:anchorId="45A3FE60" id="Freeform 1032" o:spid="_x0000_s1026" style="position:absolute;margin-left:59.35pt;margin-top:4.6pt;width:3.3pt;height:3.3pt;z-index:251670016;visibility:visible;mso-wrap-style:square;mso-width-percent:0;mso-height-percent:0;mso-wrap-distance-left:9pt;mso-wrap-distance-top:0;mso-wrap-distance-right:9pt;mso-wrap-distance-bottom:0;mso-position-horizontal:absolute;mso-position-horizontal-relative:page;mso-position-vertical:absolute;mso-position-vertical-relative:text;mso-width-percent:0;mso-height-percent:0;mso-width-relative:page;mso-height-relative:page;v-text-anchor:top" coordsize="66,66" o:gfxdata="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" path="m37,66r-9,l24,65,,37,,29,28,r9,l65,33r,4l37,66xe" fillcolor="black" stroked="f">
                 <v:path arrowok="t" o:connecttype="custom" o:connectlocs="23495,100330;17780,100330;15240,99695;0,81915;0,76835;17780,58420;23495,58420;41275,79375;41275,81915;23495,100330" o:connectangles="0,0,0,0,0,0,0,0,0,0"/>
                 <w10:wrap anchorx="page"/>
               </v:shape>
@@ -9264,7 +9418,7 @@
           </mc:Choice>
           <mc:Fallback>
             <w:pict>
-              <v:shape w14:anchorId="31F23477" id="Freeform 1031" o:spid="_x0000_s1026" style="position:absolute;margin-left:59.35pt;margin-top:4.7pt;width:3.3pt;height:3.3pt;z-index:251673088;visibility:visible;mso-wrap-style:square;mso-width-percent:0;mso-height-percent:0;mso-wrap-distance-left:9pt;mso-wrap-distance-top:0;mso-wrap-distance-right:9pt;mso-wrap-distance-bottom:0;mso-position-horizontal:absolute;mso-position-horizontal-relative:page;mso-position-vertical:absolute;mso-position-vertical-relative:text;mso-width-percent:0;mso-height-percent:0;mso-width-relative:page;mso-height-relative:page;v-text-anchor:top" coordsize="66,66" o:gfxdata="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" path="m37,66r-9,l24,65,,37,,29,28,r9,l65,33r,4l37,66xe" fillcolor="black" stroked="f">
+              <v:shape w14:anchorId="10F551BC" id="Freeform 1031" o:spid="_x0000_s1026" style="position:absolute;margin-left:59.35pt;margin-top:4.7pt;width:3.3pt;height:3.3pt;z-index:251673088;visibility:visible;mso-wrap-style:square;mso-width-percent:0;mso-height-percent:0;mso-wrap-distance-left:9pt;mso-wrap-distance-top:0;mso-wrap-distance-right:9pt;mso-wrap-distance-bottom:0;mso-position-horizontal:absolute;mso-position-horizontal-relative:page;mso-position-vertical:absolute;mso-position-vertical-relative:text;mso-width-percent:0;mso-height-percent:0;mso-width-relative:page;mso-height-relative:page;v-text-anchor:top" coordsize="66,66" o:gfxdata="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" path="m37,66r-9,l24,65,,37,,29,28,r9,l65,33r,4l37,66xe" fillcolor="black" stroked="f">
                 <v:path arrowok="t" o:connecttype="custom" o:connectlocs="23495,101600;17780,101600;15240,100965;0,83185;0,78105;17780,59690;23495,59690;41275,80645;41275,83185;23495,101600" o:connectangles="0,0,0,0,0,0,0,0,0,0"/>
                 <w10:wrap anchorx="page"/>
               </v:shape>
@@ -9511,7 +9665,7 @@
           </mc:Choice>
           <mc:Fallback>
             <w:pict>
-              <v:shape w14:anchorId="1B917A68" id="Freeform 1030" o:spid="_x0000_s1026" style="position:absolute;margin-left:59.35pt;margin-top:4.6pt;width:3.3pt;height:3.3pt;z-index:251676160;visibility:visible;mso-wrap-style:square;mso-width-percent:0;mso-height-percent:0;mso-wrap-distance-left:9pt;mso-wrap-distance-top:0;mso-wrap-distance-right:9pt;mso-wrap-distance-bottom:0;mso-position-horizontal:absolute;mso-position-horizontal-relative:page;mso-position-vertical:absolute;mso-position-vertical-relative:text;mso-width-percent:0;mso-height-percent:0;mso-width-relative:page;mso-height-relative:page;v-text-anchor:top" coordsize="66,66" o:gfxdata="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" path="m37,66r-9,l24,65,,37,,29,28,r9,l65,33r,4l37,66xe" fillcolor="black" stroked="f">
+              <v:shape w14:anchorId="52D7B000" id="Freeform 1030" o:spid="_x0000_s1026" style="position:absolute;margin-left:59.35pt;margin-top:4.6pt;width:3.3pt;height:3.3pt;z-index:251676160;visibility:visible;mso-wrap-style:square;mso-width-percent:0;mso-height-percent:0;mso-wrap-distance-left:9pt;mso-wrap-distance-top:0;mso-wrap-distance-right:9pt;mso-wrap-distance-bottom:0;mso-position-horizontal:absolute;mso-position-horizontal-relative:page;mso-position-vertical:absolute;mso-position-vertical-relative:text;mso-width-percent:0;mso-height-percent:0;mso-width-relative:page;mso-height-relative:page;v-text-anchor:top" coordsize="66,66" o:gfxdata="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" path="m37,66r-9,l24,65,,37,,29,28,r9,l65,33r,4l37,66xe" fillcolor="black" stroked="f">
                 <v:path arrowok="t" o:connecttype="custom" o:connectlocs="23495,100330;17780,100330;15240,99695;0,81915;0,76835;17780,58420;23495,58420;41275,79375;41275,81915;23495,100330" o:connectangles="0,0,0,0,0,0,0,0,0,0"/>
                 <w10:wrap anchorx="page"/>
               </v:shape>
@@ -9714,6 +9868,7 @@
         </w:rPr>
         <w:t xml:space="preserve"> </w:t>
       </w:r>
+      <w:proofErr w:type="gramStart"/>
       <w:r>
         <w:rPr>
           <w:sz w:val="21"/>
@@ -9721,6 +9876,7 @@
         </w:rPr>
         <w:t>appoint</w:t>
       </w:r>
+      <w:proofErr w:type="gramEnd"/>
       <w:r>
         <w:rPr>
           <w:spacing w:val="-2"/>
@@ -10267,7 +10423,7 @@
           </mc:Choice>
           <mc:Fallback>
             <w:pict>
-              <v:shape w14:anchorId="3CDC9438" id="Freeform 1029" o:spid="_x0000_s1026" style="position:absolute;margin-left:59.35pt;margin-top:4.7pt;width:3.3pt;height:3.3pt;z-index:251679232;visibility:visible;mso-wrap-style:square;mso-width-percent:0;mso-height-percent:0;mso-wrap-distance-left:9pt;mso-wrap-distance-top:0;mso-wrap-distance-right:9pt;mso-wrap-distance-bottom:0;mso-position-horizontal:absolute;mso-position-horizontal-relative:page;mso-position-vertical:absolute;mso-position-vertical-relative:text;mso-width-percent:0;mso-height-percent:0;mso-width-relative:page;mso-height-relative:page;v-text-anchor:top" coordsize="66,66" o:gfxdata="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" path="m37,66r-9,l24,65,,37,,29,28,r9,l65,33r,4l37,66xe" fillcolor="black" stroked="f">
+              <v:shape w14:anchorId="526F3337" id="Freeform 1029" o:spid="_x0000_s1026" style="position:absolute;margin-left:59.35pt;margin-top:4.7pt;width:3.3pt;height:3.3pt;z-index:251679232;visibility:visible;mso-wrap-style:square;mso-width-percent:0;mso-height-percent:0;mso-wrap-distance-left:9pt;mso-wrap-distance-top:0;mso-wrap-distance-right:9pt;mso-wrap-distance-bottom:0;mso-position-horizontal:absolute;mso-position-horizontal-relative:page;mso-position-vertical:absolute;mso-position-vertical-relative:text;mso-width-percent:0;mso-height-percent:0;mso-width-relative:page;mso-height-relative:page;v-text-anchor:top" coordsize="66,66" o:gfxdata="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" path="m37,66r-9,l24,65,,37,,29,28,r9,l65,33r,4l37,66xe" fillcolor="black" stroked="f">
                 <v:path arrowok="t" o:connecttype="custom" o:connectlocs="23495,101600;17780,101600;15240,100965;0,83185;0,78105;17780,59690;23495,59690;41275,80645;41275,83185;23495,101600" o:connectangles="0,0,0,0,0,0,0,0,0,0"/>
                 <w10:wrap anchorx="page"/>
               </v:shape>
@@ -10580,7 +10736,23 @@
           <w:sz w:val="21"/>
           <w:szCs w:val="21"/>
         </w:rPr>
-        <w:t>and in accordance with the fast track procedure as per Section 29-B of the Act. The cost of arbitration</w:t>
+        <w:t xml:space="preserve">and in accordance with the </w:t>
+      </w:r>
+      <w:proofErr w:type="gramStart"/>
+      <w:r>
+        <w:rPr>
+          <w:sz w:val="21"/>
+          <w:szCs w:val="21"/>
+        </w:rPr>
+        <w:t>fast track</w:t>
+      </w:r>
+      <w:proofErr w:type="gramEnd"/>
+      <w:r>
+        <w:rPr>
+          <w:sz w:val="21"/>
+          <w:szCs w:val="21"/>
+        </w:rPr>
+        <w:t xml:space="preserve"> procedure as per Section 29-B of the Act. The cost of arbitration</w:t>
       </w:r>
       <w:r>
         <w:rPr>
@@ -11151,7 +11323,7 @@
           </mc:Choice>
           <mc:Fallback>
             <w:pict>
-              <v:shape w14:anchorId="04E7255C" id="Freeform 1028" o:spid="_x0000_s1026" style="position:absolute;margin-left:59.35pt;margin-top:4.7pt;width:3.3pt;height:3.3pt;z-index:251682304;visibility:visible;mso-wrap-style:square;mso-width-percent:0;mso-height-percent:0;mso-wrap-distance-left:9pt;mso-wrap-distance-top:0;mso-wrap-distance-right:9pt;mso-wrap-distance-bottom:0;mso-position-horizontal:absolute;mso-position-horizontal-relative:page;mso-position-vertical:absolute;mso-position-vertical-relative:text;mso-width-percent:0;mso-height-percent:0;mso-width-relative:page;mso-height-relative:page;v-text-anchor:top" coordsize="66,66" o:gfxdata="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" path="m37,66r-9,l24,65,,37,,29,28,r9,l65,33r,4l37,66xe" fillcolor="black" stroked="f">
+              <v:shape w14:anchorId="1C595983" id="Freeform 1028" o:spid="_x0000_s1026" style="position:absolute;margin-left:59.35pt;margin-top:4.7pt;width:3.3pt;height:3.3pt;z-index:251682304;visibility:visible;mso-wrap-style:square;mso-width-percent:0;mso-height-percent:0;mso-wrap-distance-left:9pt;mso-wrap-distance-top:0;mso-wrap-distance-right:9pt;mso-wrap-distance-bottom:0;mso-position-horizontal:absolute;mso-position-horizontal-relative:page;mso-position-vertical:absolute;mso-position-vertical-relative:text;mso-width-percent:0;mso-height-percent:0;mso-width-relative:page;mso-height-relative:page;v-text-anchor:top" coordsize="66,66" o:gfxdata="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" path="m37,66r-9,l24,65,,37,,29,28,r9,l65,33r,4l37,66xe" fillcolor="black" stroked="f">
                 <v:path arrowok="t" o:connecttype="custom" o:connectlocs="23495,101600;17780,101600;15240,100965;0,83185;0,78105;17780,59690;23495,59690;41275,80645;41275,83185;23495,101600" o:connectangles="0,0,0,0,0,0,0,0,0,0"/>
                 <w10:wrap anchorx="page"/>
               </v:shape>
@@ -11527,7 +11699,23 @@
           <w:sz w:val="21"/>
           <w:szCs w:val="21"/>
         </w:rPr>
-        <w:t>You acknowledge that you have read, understood and agreed to the terms and conditions in this Agreement</w:t>
+        <w:t xml:space="preserve">You acknowledge that you have read, </w:t>
+      </w:r>
+      <w:proofErr w:type="gramStart"/>
+      <w:r>
+        <w:rPr>
+          <w:sz w:val="21"/>
+          <w:szCs w:val="21"/>
+        </w:rPr>
+        <w:t>understood</w:t>
+      </w:r>
+      <w:proofErr w:type="gramEnd"/>
+      <w:r>
+        <w:rPr>
+          <w:sz w:val="21"/>
+          <w:szCs w:val="21"/>
+        </w:rPr>
+        <w:t xml:space="preserve"> and agreed to the terms and conditions in this Agreement</w:t>
       </w:r>
       <w:r>
         <w:rPr>

</xml_diff>

<commit_message>
report & contract template changes
</commit_message>
<xml_diff>
--- a/tmp/contractTemp.docx
+++ b/tmp/contractTemp.docx
@@ -422,7 +422,7 @@
                 </mc:Choice>
                 <mc:Fallback>
                   <w:pict>
-                    <v:line w14:anchorId="5AE4DAFD" id="Straight Connector 3" o:spid="_x0000_s1026" style="position:absolute;flip:y;z-index:487588864;visibility:visible;mso-wrap-style:square;mso-wrap-distance-left:9pt;mso-wrap-distance-top:0;mso-wrap-distance-right:9pt;mso-wrap-distance-bottom:0;mso-position-horizontal:absolute;mso-position-horizontal-relative:text;mso-position-vertical:absolute;mso-position-vertical-relative:text" from="271.75pt,19.8pt" to="271.75pt,47.75pt" o:gfxdata="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" strokecolor="black [3040]"/>
+                    <v:line w14:anchorId="08018C29" id="Straight Connector 3" o:spid="_x0000_s1026" style="position:absolute;flip:y;z-index:487588864;visibility:visible;mso-wrap-style:square;mso-wrap-distance-left:9pt;mso-wrap-distance-top:0;mso-wrap-distance-right:9pt;mso-wrap-distance-bottom:0;mso-position-horizontal:absolute;mso-position-horizontal-relative:text;mso-position-vertical:absolute;mso-position-vertical-relative:text" from="271.75pt,19.8pt" to="271.75pt,47.75pt" o:gfxdata="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" strokecolor="black [3040]"/>
                   </w:pict>
                 </mc:Fallback>
               </mc:AlternateContent>
@@ -844,7 +844,6 @@
               <w:t>shipToAddress</w:t>
             </w:r>
             <w:proofErr w:type="spellEnd"/>
-            <w:proofErr w:type="gramStart"/>
             <w:r>
               <w:rPr>
                 <w:rFonts w:ascii="Times New Roman" w:hAnsi="Times New Roman" w:cs="Times New Roman"/>
@@ -861,7 +860,6 @@
               <w:t>{</w:t>
             </w:r>
             <w:proofErr w:type="spellStart"/>
-            <w:proofErr w:type="gramEnd"/>
             <w:r>
               <w:rPr>
                 <w:rFonts w:ascii="Times New Roman" w:hAnsi="Times New Roman" w:cs="Times New Roman"/>
@@ -1536,6 +1534,7 @@
               <w:pStyle w:val="TableParagraph"/>
               <w:spacing w:line="256" w:lineRule="exact"/>
               <w:ind w:left="106"/>
+              <w:jc w:val="center"/>
               <w:rPr>
                 <w:b/>
                 <w:sz w:val="24"/>
@@ -1574,6 +1573,7 @@
               <w:pStyle w:val="TableParagraph"/>
               <w:spacing w:line="256" w:lineRule="exact"/>
               <w:ind w:left="109"/>
+              <w:jc w:val="center"/>
               <w:rPr>
                 <w:b/>
                 <w:sz w:val="24"/>
@@ -1584,15 +1584,7 @@
                 <w:b/>
                 <w:sz w:val="24"/>
               </w:rPr>
-              <w:t>Service</w:t>
-            </w:r>
-            <w:r>
-              <w:rPr>
-                <w:b/>
-                <w:spacing w:val="-4"/>
-                <w:sz w:val="24"/>
-              </w:rPr>
-              <w:t xml:space="preserve"> </w:t>
+              <w:t xml:space="preserve">Visit </w:t>
             </w:r>
             <w:r>
               <w:rPr>
@@ -1612,6 +1604,7 @@
               <w:pStyle w:val="TableParagraph"/>
               <w:spacing w:line="256" w:lineRule="exact"/>
               <w:ind w:left="108"/>
+              <w:jc w:val="center"/>
               <w:rPr>
                 <w:b/>
                 <w:sz w:val="24"/>
@@ -1635,6 +1628,7 @@
               <w:pStyle w:val="TableParagraph"/>
               <w:spacing w:line="256" w:lineRule="exact"/>
               <w:ind w:left="108"/>
+              <w:jc w:val="center"/>
               <w:rPr>
                 <w:b/>
                 <w:sz w:val="24"/>
@@ -2845,7 +2839,7 @@
                       <w:lang w:val="en-IN" w:eastAsia="en-IN"/>
                     </w:rPr>
                     <w:drawing>
-                      <wp:anchor distT="0" distB="0" distL="114300" distR="114300" simplePos="0" relativeHeight="251659264" behindDoc="0" locked="0" layoutInCell="1" allowOverlap="1" wp14:anchorId="23708869" wp14:editId="31A8E4F1">
+                      <wp:anchor distT="0" distB="0" distL="114300" distR="114300" simplePos="0" relativeHeight="251659264" behindDoc="0" locked="0" layoutInCell="1" allowOverlap="1" wp14:anchorId="23708869" wp14:editId="06CFEECB">
                         <wp:simplePos x="0" y="0"/>
                         <wp:positionH relativeFrom="column">
                           <wp:posOffset>2499360</wp:posOffset>
@@ -3430,7 +3424,7 @@
           </mc:Choice>
           <mc:Fallback>
             <w:pict>
-              <v:shape w14:anchorId="2C76C236" id="Freeform 1044" o:spid="_x0000_s1026" style="position:absolute;margin-left:59.35pt;margin-top:4.75pt;width:3.3pt;height:3.3pt;z-index:251633152;visibility:visible;mso-wrap-style:square;mso-width-percent:0;mso-height-percent:0;mso-wrap-distance-left:9pt;mso-wrap-distance-top:0;mso-wrap-distance-right:9pt;mso-wrap-distance-bottom:0;mso-position-horizontal:absolute;mso-position-horizontal-relative:page;mso-position-vertical:absolute;mso-position-vertical-relative:text;mso-width-percent:0;mso-height-percent:0;mso-width-relative:page;mso-height-relative:page;v-text-anchor:top" coordsize="66,66" o:gfxdata="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" path="m37,66r-9,l24,65,,37,,29,28,r9,l65,33r,4l37,66xe" fillcolor="black" stroked="f">
+              <v:shape w14:anchorId="07672424" id="Freeform 1044" o:spid="_x0000_s1026" style="position:absolute;margin-left:59.35pt;margin-top:4.75pt;width:3.3pt;height:3.3pt;z-index:251633152;visibility:visible;mso-wrap-style:square;mso-width-percent:0;mso-height-percent:0;mso-wrap-distance-left:9pt;mso-wrap-distance-top:0;mso-wrap-distance-right:9pt;mso-wrap-distance-bottom:0;mso-position-horizontal:absolute;mso-position-horizontal-relative:page;mso-position-vertical:absolute;mso-position-vertical-relative:text;mso-width-percent:0;mso-height-percent:0;mso-width-relative:page;mso-height-relative:page;v-text-anchor:top" coordsize="66,66" o:gfxdata="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" path="m37,66r-9,l24,65,,37,,29,28,r9,l65,33r,4l37,66xe" fillcolor="black" stroked="f">
                 <v:path arrowok="t" o:connecttype="custom" o:connectlocs="23495,102235;17780,102235;15240,101600;0,83820;0,78740;17780,60325;23495,60325;41275,81280;41275,83820;23495,102235" o:connectangles="0,0,0,0,0,0,0,0,0,0"/>
                 <w10:wrap anchorx="page"/>
               </v:shape>
@@ -3791,7 +3785,7 @@
           </mc:Choice>
           <mc:Fallback>
             <w:pict>
-              <v:shape w14:anchorId="61DE2D3C" id="Freeform 1043" o:spid="_x0000_s1026" style="position:absolute;margin-left:59.35pt;margin-top:4.6pt;width:3.3pt;height:3.3pt;z-index:251636224;visibility:visible;mso-wrap-style:square;mso-width-percent:0;mso-height-percent:0;mso-wrap-distance-left:9pt;mso-wrap-distance-top:0;mso-wrap-distance-right:9pt;mso-wrap-distance-bottom:0;mso-position-horizontal:absolute;mso-position-horizontal-relative:page;mso-position-vertical:absolute;mso-position-vertical-relative:text;mso-width-percent:0;mso-height-percent:0;mso-width-relative:page;mso-height-relative:page;v-text-anchor:top" coordsize="66,66" o:gfxdata="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" path="m37,66r-9,l24,65,,37,,29,28,r9,l65,33r,4l37,66xe" fillcolor="black" stroked="f">
+              <v:shape w14:anchorId="31B7A8C1" id="Freeform 1043" o:spid="_x0000_s1026" style="position:absolute;margin-left:59.35pt;margin-top:4.6pt;width:3.3pt;height:3.3pt;z-index:251636224;visibility:visible;mso-wrap-style:square;mso-width-percent:0;mso-height-percent:0;mso-wrap-distance-left:9pt;mso-wrap-distance-top:0;mso-wrap-distance-right:9pt;mso-wrap-distance-bottom:0;mso-position-horizontal:absolute;mso-position-horizontal-relative:page;mso-position-vertical:absolute;mso-position-vertical-relative:text;mso-width-percent:0;mso-height-percent:0;mso-width-relative:page;mso-height-relative:page;v-text-anchor:top" coordsize="66,66" o:gfxdata="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" path="m37,66r-9,l24,65,,37,,29,28,r9,l65,33r,4l37,66xe" fillcolor="black" stroked="f">
                 <v:path arrowok="t" o:connecttype="custom" o:connectlocs="23495,100330;17780,100330;15240,99695;0,81915;0,76835;17780,58420;23495,58420;41275,79375;41275,81915;23495,100330" o:connectangles="0,0,0,0,0,0,0,0,0,0"/>
                 <w10:wrap anchorx="page"/>
               </v:shape>
@@ -4142,7 +4136,7 @@
           </mc:Choice>
           <mc:Fallback>
             <w:pict>
-              <v:shape w14:anchorId="608EC10A" id="Freeform 1042" o:spid="_x0000_s1026" style="position:absolute;margin-left:59.35pt;margin-top:4.7pt;width:3.3pt;height:3.3pt;z-index:251639296;visibility:visible;mso-wrap-style:square;mso-width-percent:0;mso-height-percent:0;mso-wrap-distance-left:9pt;mso-wrap-distance-top:0;mso-wrap-distance-right:9pt;mso-wrap-distance-bottom:0;mso-position-horizontal:absolute;mso-position-horizontal-relative:page;mso-position-vertical:absolute;mso-position-vertical-relative:text;mso-width-percent:0;mso-height-percent:0;mso-width-relative:page;mso-height-relative:page;v-text-anchor:top" coordsize="66,66" o:gfxdata="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" path="m37,66r-9,l24,65,,37,,29,28,r9,l65,33r,4l37,66xe" fillcolor="black" stroked="f">
+              <v:shape w14:anchorId="31596DFB" id="Freeform 1042" o:spid="_x0000_s1026" style="position:absolute;margin-left:59.35pt;margin-top:4.7pt;width:3.3pt;height:3.3pt;z-index:251639296;visibility:visible;mso-wrap-style:square;mso-width-percent:0;mso-height-percent:0;mso-wrap-distance-left:9pt;mso-wrap-distance-top:0;mso-wrap-distance-right:9pt;mso-wrap-distance-bottom:0;mso-position-horizontal:absolute;mso-position-horizontal-relative:page;mso-position-vertical:absolute;mso-position-vertical-relative:text;mso-width-percent:0;mso-height-percent:0;mso-width-relative:page;mso-height-relative:page;v-text-anchor:top" coordsize="66,66" o:gfxdata="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" path="m37,66r-9,l24,65,,37,,29,28,r9,l65,33r,4l37,66xe" fillcolor="black" stroked="f">
                 <v:path arrowok="t" o:connecttype="custom" o:connectlocs="23495,101600;17780,101600;15240,100965;0,83185;0,78105;17780,59690;23495,59690;41275,80645;41275,83185;23495,101600" o:connectangles="0,0,0,0,0,0,0,0,0,0"/>
                 <w10:wrap anchorx="page"/>
               </v:shape>
@@ -4629,7 +4623,7 @@
           </mc:Choice>
           <mc:Fallback>
             <w:pict>
-              <v:shape w14:anchorId="29488517" id="Freeform 1041" o:spid="_x0000_s1026" style="position:absolute;margin-left:59.35pt;margin-top:4.6pt;width:3.3pt;height:3.3pt;z-index:251642368;visibility:visible;mso-wrap-style:square;mso-width-percent:0;mso-height-percent:0;mso-wrap-distance-left:9pt;mso-wrap-distance-top:0;mso-wrap-distance-right:9pt;mso-wrap-distance-bottom:0;mso-position-horizontal:absolute;mso-position-horizontal-relative:page;mso-position-vertical:absolute;mso-position-vertical-relative:text;mso-width-percent:0;mso-height-percent:0;mso-width-relative:page;mso-height-relative:page;v-text-anchor:top" coordsize="66,66" o:gfxdata="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" path="m37,66r-9,l24,65,,37,,29,28,r9,l65,33r,4l37,66xe" fillcolor="black" stroked="f">
+              <v:shape w14:anchorId="0929C3B9" id="Freeform 1041" o:spid="_x0000_s1026" style="position:absolute;margin-left:59.35pt;margin-top:4.6pt;width:3.3pt;height:3.3pt;z-index:251642368;visibility:visible;mso-wrap-style:square;mso-width-percent:0;mso-height-percent:0;mso-wrap-distance-left:9pt;mso-wrap-distance-top:0;mso-wrap-distance-right:9pt;mso-wrap-distance-bottom:0;mso-position-horizontal:absolute;mso-position-horizontal-relative:page;mso-position-vertical:absolute;mso-position-vertical-relative:text;mso-width-percent:0;mso-height-percent:0;mso-width-relative:page;mso-height-relative:page;v-text-anchor:top" coordsize="66,66" o:gfxdata="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" path="m37,66r-9,l24,65,,37,,29,28,r9,l65,33r,4l37,66xe" fillcolor="black" stroked="f">
                 <v:path arrowok="t" o:connecttype="custom" o:connectlocs="23495,100330;17780,100330;15240,99695;0,81915;0,76835;17780,58420;23495,58420;41275,79375;41275,81915;23495,100330" o:connectangles="0,0,0,0,0,0,0,0,0,0"/>
                 <w10:wrap anchorx="page"/>
               </v:shape>
@@ -5311,7 +5305,7 @@
           </mc:Choice>
           <mc:Fallback>
             <w:pict>
-              <v:shape w14:anchorId="27FA1EBF" id="Freeform 1040" o:spid="_x0000_s1026" style="position:absolute;margin-left:59.35pt;margin-top:4.7pt;width:3.3pt;height:3.3pt;z-index:251645440;visibility:visible;mso-wrap-style:square;mso-width-percent:0;mso-height-percent:0;mso-wrap-distance-left:9pt;mso-wrap-distance-top:0;mso-wrap-distance-right:9pt;mso-wrap-distance-bottom:0;mso-position-horizontal:absolute;mso-position-horizontal-relative:page;mso-position-vertical:absolute;mso-position-vertical-relative:text;mso-width-percent:0;mso-height-percent:0;mso-width-relative:page;mso-height-relative:page;v-text-anchor:top" coordsize="66,66" o:gfxdata="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" path="m37,66r-9,l24,65,,37,,29,28,r9,l65,33r,4l37,66xe" fillcolor="black" stroked="f">
+              <v:shape w14:anchorId="32909EF5" id="Freeform 1040" o:spid="_x0000_s1026" style="position:absolute;margin-left:59.35pt;margin-top:4.7pt;width:3.3pt;height:3.3pt;z-index:251645440;visibility:visible;mso-wrap-style:square;mso-width-percent:0;mso-height-percent:0;mso-wrap-distance-left:9pt;mso-wrap-distance-top:0;mso-wrap-distance-right:9pt;mso-wrap-distance-bottom:0;mso-position-horizontal:absolute;mso-position-horizontal-relative:page;mso-position-vertical:absolute;mso-position-vertical-relative:text;mso-width-percent:0;mso-height-percent:0;mso-width-relative:page;mso-height-relative:page;v-text-anchor:top" coordsize="66,66" o:gfxdata="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" path="m37,66r-9,l24,65,,37,,29,28,r9,l65,33r,4l37,66xe" fillcolor="black" stroked="f">
                 <v:path arrowok="t" o:connecttype="custom" o:connectlocs="23495,101600;17780,101600;15240,100965;0,83185;0,78105;17780,59690;23495,59690;41275,80645;41275,83185;23495,101600" o:connectangles="0,0,0,0,0,0,0,0,0,0"/>
                 <w10:wrap anchorx="page"/>
               </v:shape>
@@ -5603,7 +5597,7 @@
           </mc:Choice>
           <mc:Fallback>
             <w:pict>
-              <v:shape w14:anchorId="413B06E0" id="Freeform 1039" o:spid="_x0000_s1026" style="position:absolute;margin-left:59.35pt;margin-top:4.5pt;width:3.3pt;height:3.3pt;z-index:251648512;visibility:visible;mso-wrap-style:square;mso-width-percent:0;mso-height-percent:0;mso-wrap-distance-left:9pt;mso-wrap-distance-top:0;mso-wrap-distance-right:9pt;mso-wrap-distance-bottom:0;mso-position-horizontal:absolute;mso-position-horizontal-relative:page;mso-position-vertical:absolute;mso-position-vertical-relative:text;mso-width-percent:0;mso-height-percent:0;mso-width-relative:page;mso-height-relative:page;v-text-anchor:top" coordsize="66,66" o:gfxdata="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" path="m37,65r-9,l24,65,,37,,28,28,r9,l65,33r,4l37,65xe" fillcolor="black" stroked="f">
+              <v:shape w14:anchorId="3B44A57B" id="Freeform 1039" o:spid="_x0000_s1026" style="position:absolute;margin-left:59.35pt;margin-top:4.5pt;width:3.3pt;height:3.3pt;z-index:251648512;visibility:visible;mso-wrap-style:square;mso-width-percent:0;mso-height-percent:0;mso-wrap-distance-left:9pt;mso-wrap-distance-top:0;mso-wrap-distance-right:9pt;mso-wrap-distance-bottom:0;mso-position-horizontal:absolute;mso-position-horizontal-relative:page;mso-position-vertical:absolute;mso-position-vertical-relative:text;mso-width-percent:0;mso-height-percent:0;mso-width-relative:page;mso-height-relative:page;v-text-anchor:top" coordsize="66,66" o:gfxdata="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" path="m37,65r-9,l24,65,,37,,28,28,r9,l65,33r,4l37,65xe" fillcolor="black" stroked="f">
                 <v:path arrowok="t" o:connecttype="custom" o:connectlocs="23495,98425;17780,98425;15240,98425;0,80645;0,74930;17780,57150;23495,57150;41275,78105;41275,80645;23495,98425" o:connectangles="0,0,0,0,0,0,0,0,0,0"/>
                 <w10:wrap anchorx="page"/>
               </v:shape>
@@ -6029,7 +6023,7 @@
           </mc:Choice>
           <mc:Fallback>
             <w:pict>
-              <v:shape w14:anchorId="02632DC3" id="Freeform 1038" o:spid="_x0000_s1026" style="position:absolute;margin-left:59.35pt;margin-top:4.7pt;width:3.3pt;height:3.3pt;z-index:251651584;visibility:visible;mso-wrap-style:square;mso-width-percent:0;mso-height-percent:0;mso-wrap-distance-left:9pt;mso-wrap-distance-top:0;mso-wrap-distance-right:9pt;mso-wrap-distance-bottom:0;mso-position-horizontal:absolute;mso-position-horizontal-relative:page;mso-position-vertical:absolute;mso-position-vertical-relative:text;mso-width-percent:0;mso-height-percent:0;mso-width-relative:page;mso-height-relative:page;v-text-anchor:top" coordsize="66,66" o:gfxdata="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" path="m37,66r-9,l24,65,,37,,29,28,r9,l65,33r,4l37,66xe" fillcolor="black" stroked="f">
+              <v:shape w14:anchorId="1B92A26D" id="Freeform 1038" o:spid="_x0000_s1026" style="position:absolute;margin-left:59.35pt;margin-top:4.7pt;width:3.3pt;height:3.3pt;z-index:251651584;visibility:visible;mso-wrap-style:square;mso-width-percent:0;mso-height-percent:0;mso-wrap-distance-left:9pt;mso-wrap-distance-top:0;mso-wrap-distance-right:9pt;mso-wrap-distance-bottom:0;mso-position-horizontal:absolute;mso-position-horizontal-relative:page;mso-position-vertical:absolute;mso-position-vertical-relative:text;mso-width-percent:0;mso-height-percent:0;mso-width-relative:page;mso-height-relative:page;v-text-anchor:top" coordsize="66,66" o:gfxdata="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" path="m37,66r-9,l24,65,,37,,29,28,r9,l65,33r,4l37,66xe" fillcolor="black" stroked="f">
                 <v:path arrowok="t" o:connecttype="custom" o:connectlocs="23495,101600;17780,101600;15240,100965;0,83185;0,78105;17780,59690;23495,59690;41275,80645;41275,83185;23495,101600" o:connectangles="0,0,0,0,0,0,0,0,0,0"/>
                 <w10:wrap anchorx="page"/>
               </v:shape>
@@ -6863,7 +6857,7 @@
           </mc:Choice>
           <mc:Fallback>
             <w:pict>
-              <v:shape w14:anchorId="62DBC039" id="Freeform 1037" o:spid="_x0000_s1026" style="position:absolute;margin-left:59.35pt;margin-top:4.6pt;width:3.3pt;height:3.3pt;z-index:251654656;visibility:visible;mso-wrap-style:square;mso-width-percent:0;mso-height-percent:0;mso-wrap-distance-left:9pt;mso-wrap-distance-top:0;mso-wrap-distance-right:9pt;mso-wrap-distance-bottom:0;mso-position-horizontal:absolute;mso-position-horizontal-relative:page;mso-position-vertical:absolute;mso-position-vertical-relative:text;mso-width-percent:0;mso-height-percent:0;mso-width-relative:page;mso-height-relative:page;v-text-anchor:top" coordsize="66,66" o:gfxdata="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" path="m37,66r-9,l24,65,,37,,29,28,r9,l65,33r,4l37,66xe" fillcolor="black" stroked="f">
+              <v:shape w14:anchorId="661424F1" id="Freeform 1037" o:spid="_x0000_s1026" style="position:absolute;margin-left:59.35pt;margin-top:4.6pt;width:3.3pt;height:3.3pt;z-index:251654656;visibility:visible;mso-wrap-style:square;mso-width-percent:0;mso-height-percent:0;mso-wrap-distance-left:9pt;mso-wrap-distance-top:0;mso-wrap-distance-right:9pt;mso-wrap-distance-bottom:0;mso-position-horizontal:absolute;mso-position-horizontal-relative:page;mso-position-vertical:absolute;mso-position-vertical-relative:text;mso-width-percent:0;mso-height-percent:0;mso-width-relative:page;mso-height-relative:page;v-text-anchor:top" coordsize="66,66" o:gfxdata="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" path="m37,66r-9,l24,65,,37,,29,28,r9,l65,33r,4l37,66xe" fillcolor="black" stroked="f">
                 <v:path arrowok="t" o:connecttype="custom" o:connectlocs="23495,100330;17780,100330;15240,99695;0,81915;0,76835;17780,58420;23495,58420;41275,79375;41275,81915;23495,100330" o:connectangles="0,0,0,0,0,0,0,0,0,0"/>
                 <w10:wrap anchorx="page"/>
               </v:shape>
@@ -7215,7 +7209,7 @@
           </mc:Choice>
           <mc:Fallback>
             <w:pict>
-              <v:shape w14:anchorId="74468D08" id="Freeform 1036" o:spid="_x0000_s1026" style="position:absolute;margin-left:59.35pt;margin-top:4.7pt;width:3.3pt;height:3.3pt;z-index:251657728;visibility:visible;mso-wrap-style:square;mso-width-percent:0;mso-height-percent:0;mso-wrap-distance-left:9pt;mso-wrap-distance-top:0;mso-wrap-distance-right:9pt;mso-wrap-distance-bottom:0;mso-position-horizontal:absolute;mso-position-horizontal-relative:page;mso-position-vertical:absolute;mso-position-vertical-relative:text;mso-width-percent:0;mso-height-percent:0;mso-width-relative:page;mso-height-relative:page;v-text-anchor:top" coordsize="66,66" o:gfxdata="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" path="m37,66r-9,l24,65,,37,,29,28,r9,l65,33r,4l37,66xe" fillcolor="black" stroked="f">
+              <v:shape w14:anchorId="3C82ED8D" id="Freeform 1036" o:spid="_x0000_s1026" style="position:absolute;margin-left:59.35pt;margin-top:4.7pt;width:3.3pt;height:3.3pt;z-index:251657728;visibility:visible;mso-wrap-style:square;mso-width-percent:0;mso-height-percent:0;mso-wrap-distance-left:9pt;mso-wrap-distance-top:0;mso-wrap-distance-right:9pt;mso-wrap-distance-bottom:0;mso-position-horizontal:absolute;mso-position-horizontal-relative:page;mso-position-vertical:absolute;mso-position-vertical-relative:text;mso-width-percent:0;mso-height-percent:0;mso-width-relative:page;mso-height-relative:page;v-text-anchor:top" coordsize="66,66" o:gfxdata="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" path="m37,66r-9,l24,65,,37,,29,28,r9,l65,33r,4l37,66xe" fillcolor="black" stroked="f">
                 <v:path arrowok="t" o:connecttype="custom" o:connectlocs="23495,101600;17780,101600;15240,100965;0,83185;0,78105;17780,59690;23495,59690;41275,80645;41275,83185;23495,101600" o:connectangles="0,0,0,0,0,0,0,0,0,0"/>
                 <w10:wrap anchorx="page"/>
               </v:shape>
@@ -7822,7 +7816,7 @@
           </mc:Choice>
           <mc:Fallback>
             <w:pict>
-              <v:shape w14:anchorId="31E93EFD" id="Freeform 1035" o:spid="_x0000_s1026" style="position:absolute;margin-left:59.35pt;margin-top:4.6pt;width:3.3pt;height:3.3pt;z-index:251660800;visibility:visible;mso-wrap-style:square;mso-width-percent:0;mso-height-percent:0;mso-wrap-distance-left:9pt;mso-wrap-distance-top:0;mso-wrap-distance-right:9pt;mso-wrap-distance-bottom:0;mso-position-horizontal:absolute;mso-position-horizontal-relative:page;mso-position-vertical:absolute;mso-position-vertical-relative:text;mso-width-percent:0;mso-height-percent:0;mso-width-relative:page;mso-height-relative:page;v-text-anchor:top" coordsize="66,66" o:gfxdata="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" path="m37,66r-9,l24,65,,37,,29,28,r9,l65,33r,4l37,66xe" fillcolor="black" stroked="f">
+              <v:shape w14:anchorId="4ECA20E7" id="Freeform 1035" o:spid="_x0000_s1026" style="position:absolute;margin-left:59.35pt;margin-top:4.6pt;width:3.3pt;height:3.3pt;z-index:251660800;visibility:visible;mso-wrap-style:square;mso-width-percent:0;mso-height-percent:0;mso-wrap-distance-left:9pt;mso-wrap-distance-top:0;mso-wrap-distance-right:9pt;mso-wrap-distance-bottom:0;mso-position-horizontal:absolute;mso-position-horizontal-relative:page;mso-position-vertical:absolute;mso-position-vertical-relative:text;mso-width-percent:0;mso-height-percent:0;mso-width-relative:page;mso-height-relative:page;v-text-anchor:top" coordsize="66,66" o:gfxdata="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" path="m37,66r-9,l24,65,,37,,29,28,r9,l65,33r,4l37,66xe" fillcolor="black" stroked="f">
                 <v:path arrowok="t" o:connecttype="custom" o:connectlocs="23495,100330;17780,100330;15240,99695;0,81915;0,76835;17780,58420;23495,58420;41275,79375;41275,81915;23495,100330" o:connectangles="0,0,0,0,0,0,0,0,0,0"/>
                 <w10:wrap anchorx="page"/>
               </v:shape>
@@ -8338,7 +8332,7 @@
           </mc:Choice>
           <mc:Fallback>
             <w:pict>
-              <v:shape w14:anchorId="1E50F5FA" id="Freeform 1034" o:spid="_x0000_s1026" style="position:absolute;margin-left:59.35pt;margin-top:4.7pt;width:3.3pt;height:3.3pt;z-index:251663872;visibility:visible;mso-wrap-style:square;mso-width-percent:0;mso-height-percent:0;mso-wrap-distance-left:9pt;mso-wrap-distance-top:0;mso-wrap-distance-right:9pt;mso-wrap-distance-bottom:0;mso-position-horizontal:absolute;mso-position-horizontal-relative:page;mso-position-vertical:absolute;mso-position-vertical-relative:text;mso-width-percent:0;mso-height-percent:0;mso-width-relative:page;mso-height-relative:page;v-text-anchor:top" coordsize="66,66" o:gfxdata="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" path="m37,66r-9,l24,65,,37,,29,28,r9,l65,33r,4l37,66xe" fillcolor="black" stroked="f">
+              <v:shape w14:anchorId="4C9D93BF" id="Freeform 1034" o:spid="_x0000_s1026" style="position:absolute;margin-left:59.35pt;margin-top:4.7pt;width:3.3pt;height:3.3pt;z-index:251663872;visibility:visible;mso-wrap-style:square;mso-width-percent:0;mso-height-percent:0;mso-wrap-distance-left:9pt;mso-wrap-distance-top:0;mso-wrap-distance-right:9pt;mso-wrap-distance-bottom:0;mso-position-horizontal:absolute;mso-position-horizontal-relative:page;mso-position-vertical:absolute;mso-position-vertical-relative:text;mso-width-percent:0;mso-height-percent:0;mso-width-relative:page;mso-height-relative:page;v-text-anchor:top" coordsize="66,66" o:gfxdata="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" path="m37,66r-9,l24,65,,37,,29,28,r9,l65,33r,4l37,66xe" fillcolor="black" stroked="f">
                 <v:path arrowok="t" o:connecttype="custom" o:connectlocs="23495,101600;17780,101600;15240,100965;0,83185;0,78105;17780,59690;23495,59690;41275,80645;41275,83185;23495,101600" o:connectangles="0,0,0,0,0,0,0,0,0,0"/>
                 <w10:wrap anchorx="page"/>
               </v:shape>
@@ -8674,7 +8668,7 @@
           </mc:Choice>
           <mc:Fallback>
             <w:pict>
-              <v:shape w14:anchorId="7D34369C" id="Freeform 1033" o:spid="_x0000_s1026" style="position:absolute;margin-left:59.35pt;margin-top:4.7pt;width:3.3pt;height:3.3pt;z-index:251666944;visibility:visible;mso-wrap-style:square;mso-width-percent:0;mso-height-percent:0;mso-wrap-distance-left:9pt;mso-wrap-distance-top:0;mso-wrap-distance-right:9pt;mso-wrap-distance-bottom:0;mso-position-horizontal:absolute;mso-position-horizontal-relative:page;mso-position-vertical:absolute;mso-position-vertical-relative:text;mso-width-percent:0;mso-height-percent:0;mso-width-relative:page;mso-height-relative:page;v-text-anchor:top" coordsize="66,66" o:gfxdata="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" path="m37,66r-9,l24,65,,37,,29,28,r9,l65,33r,4l37,66xe" fillcolor="black" stroked="f">
+              <v:shape w14:anchorId="67674CBF" id="Freeform 1033" o:spid="_x0000_s1026" style="position:absolute;margin-left:59.35pt;margin-top:4.7pt;width:3.3pt;height:3.3pt;z-index:251666944;visibility:visible;mso-wrap-style:square;mso-width-percent:0;mso-height-percent:0;mso-wrap-distance-left:9pt;mso-wrap-distance-top:0;mso-wrap-distance-right:9pt;mso-wrap-distance-bottom:0;mso-position-horizontal:absolute;mso-position-horizontal-relative:page;mso-position-vertical:absolute;mso-position-vertical-relative:text;mso-width-percent:0;mso-height-percent:0;mso-width-relative:page;mso-height-relative:page;v-text-anchor:top" coordsize="66,66" o:gfxdata="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" path="m37,66r-9,l24,65,,37,,29,28,r9,l65,33r,4l37,66xe" fillcolor="black" stroked="f">
                 <v:path arrowok="t" o:connecttype="custom" o:connectlocs="23495,101600;17780,101600;15240,100965;0,83185;0,78105;17780,59690;23495,59690;41275,80645;41275,83185;23495,101600" o:connectangles="0,0,0,0,0,0,0,0,0,0"/>
                 <w10:wrap anchorx="page"/>
               </v:shape>
@@ -9073,7 +9067,7 @@
           </mc:Choice>
           <mc:Fallback>
             <w:pict>
-              <v:shape w14:anchorId="45A3FE60" id="Freeform 1032" o:spid="_x0000_s1026" style="position:absolute;margin-left:59.35pt;margin-top:4.6pt;width:3.3pt;height:3.3pt;z-index:251670016;visibility:visible;mso-wrap-style:square;mso-width-percent:0;mso-height-percent:0;mso-wrap-distance-left:9pt;mso-wrap-distance-top:0;mso-wrap-distance-right:9pt;mso-wrap-distance-bottom:0;mso-position-horizontal:absolute;mso-position-horizontal-relative:page;mso-position-vertical:absolute;mso-position-vertical-relative:text;mso-width-percent:0;mso-height-percent:0;mso-width-relative:page;mso-height-relative:page;v-text-anchor:top" coordsize="66,66" o:gfxdata="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" path="m37,66r-9,l24,65,,37,,29,28,r9,l65,33r,4l37,66xe" fillcolor="black" stroked="f">
+              <v:shape w14:anchorId="5038816B" id="Freeform 1032" o:spid="_x0000_s1026" style="position:absolute;margin-left:59.35pt;margin-top:4.6pt;width:3.3pt;height:3.3pt;z-index:251670016;visibility:visible;mso-wrap-style:square;mso-width-percent:0;mso-height-percent:0;mso-wrap-distance-left:9pt;mso-wrap-distance-top:0;mso-wrap-distance-right:9pt;mso-wrap-distance-bottom:0;mso-position-horizontal:absolute;mso-position-horizontal-relative:page;mso-position-vertical:absolute;mso-position-vertical-relative:text;mso-width-percent:0;mso-height-percent:0;mso-width-relative:page;mso-height-relative:page;v-text-anchor:top" coordsize="66,66" o:gfxdata="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" path="m37,66r-9,l24,65,,37,,29,28,r9,l65,33r,4l37,66xe" fillcolor="black" stroked="f">
                 <v:path arrowok="t" o:connecttype="custom" o:connectlocs="23495,100330;17780,100330;15240,99695;0,81915;0,76835;17780,58420;23495,58420;41275,79375;41275,81915;23495,100330" o:connectangles="0,0,0,0,0,0,0,0,0,0"/>
                 <w10:wrap anchorx="page"/>
               </v:shape>
@@ -9418,7 +9412,7 @@
           </mc:Choice>
           <mc:Fallback>
             <w:pict>
-              <v:shape w14:anchorId="10F551BC" id="Freeform 1031" o:spid="_x0000_s1026" style="position:absolute;margin-left:59.35pt;margin-top:4.7pt;width:3.3pt;height:3.3pt;z-index:251673088;visibility:visible;mso-wrap-style:square;mso-width-percent:0;mso-height-percent:0;mso-wrap-distance-left:9pt;mso-wrap-distance-top:0;mso-wrap-distance-right:9pt;mso-wrap-distance-bottom:0;mso-position-horizontal:absolute;mso-position-horizontal-relative:page;mso-position-vertical:absolute;mso-position-vertical-relative:text;mso-width-percent:0;mso-height-percent:0;mso-width-relative:page;mso-height-relative:page;v-text-anchor:top" coordsize="66,66" o:gfxdata="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" path="m37,66r-9,l24,65,,37,,29,28,r9,l65,33r,4l37,66xe" fillcolor="black" stroked="f">
+              <v:shape w14:anchorId="1E04B164" id="Freeform 1031" o:spid="_x0000_s1026" style="position:absolute;margin-left:59.35pt;margin-top:4.7pt;width:3.3pt;height:3.3pt;z-index:251673088;visibility:visible;mso-wrap-style:square;mso-width-percent:0;mso-height-percent:0;mso-wrap-distance-left:9pt;mso-wrap-distance-top:0;mso-wrap-distance-right:9pt;mso-wrap-distance-bottom:0;mso-position-horizontal:absolute;mso-position-horizontal-relative:page;mso-position-vertical:absolute;mso-position-vertical-relative:text;mso-width-percent:0;mso-height-percent:0;mso-width-relative:page;mso-height-relative:page;v-text-anchor:top" coordsize="66,66" o:gfxdata="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" path="m37,66r-9,l24,65,,37,,29,28,r9,l65,33r,4l37,66xe" fillcolor="black" stroked="f">
                 <v:path arrowok="t" o:connecttype="custom" o:connectlocs="23495,101600;17780,101600;15240,100965;0,83185;0,78105;17780,59690;23495,59690;41275,80645;41275,83185;23495,101600" o:connectangles="0,0,0,0,0,0,0,0,0,0"/>
                 <w10:wrap anchorx="page"/>
               </v:shape>
@@ -9665,7 +9659,7 @@
           </mc:Choice>
           <mc:Fallback>
             <w:pict>
-              <v:shape w14:anchorId="52D7B000" id="Freeform 1030" o:spid="_x0000_s1026" style="position:absolute;margin-left:59.35pt;margin-top:4.6pt;width:3.3pt;height:3.3pt;z-index:251676160;visibility:visible;mso-wrap-style:square;mso-width-percent:0;mso-height-percent:0;mso-wrap-distance-left:9pt;mso-wrap-distance-top:0;mso-wrap-distance-right:9pt;mso-wrap-distance-bottom:0;mso-position-horizontal:absolute;mso-position-horizontal-relative:page;mso-position-vertical:absolute;mso-position-vertical-relative:text;mso-width-percent:0;mso-height-percent:0;mso-width-relative:page;mso-height-relative:page;v-text-anchor:top" coordsize="66,66" o:gfxdata="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" path="m37,66r-9,l24,65,,37,,29,28,r9,l65,33r,4l37,66xe" fillcolor="black" stroked="f">
+              <v:shape w14:anchorId="36377FAC" id="Freeform 1030" o:spid="_x0000_s1026" style="position:absolute;margin-left:59.35pt;margin-top:4.6pt;width:3.3pt;height:3.3pt;z-index:251676160;visibility:visible;mso-wrap-style:square;mso-width-percent:0;mso-height-percent:0;mso-wrap-distance-left:9pt;mso-wrap-distance-top:0;mso-wrap-distance-right:9pt;mso-wrap-distance-bottom:0;mso-position-horizontal:absolute;mso-position-horizontal-relative:page;mso-position-vertical:absolute;mso-position-vertical-relative:text;mso-width-percent:0;mso-height-percent:0;mso-width-relative:page;mso-height-relative:page;v-text-anchor:top" coordsize="66,66" o:gfxdata="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" path="m37,66r-9,l24,65,,37,,29,28,r9,l65,33r,4l37,66xe" fillcolor="black" stroked="f">
                 <v:path arrowok="t" o:connecttype="custom" o:connectlocs="23495,100330;17780,100330;15240,99695;0,81915;0,76835;17780,58420;23495,58420;41275,79375;41275,81915;23495,100330" o:connectangles="0,0,0,0,0,0,0,0,0,0"/>
                 <w10:wrap anchorx="page"/>
               </v:shape>
@@ -10423,7 +10417,7 @@
           </mc:Choice>
           <mc:Fallback>
             <w:pict>
-              <v:shape w14:anchorId="526F3337" id="Freeform 1029" o:spid="_x0000_s1026" style="position:absolute;margin-left:59.35pt;margin-top:4.7pt;width:3.3pt;height:3.3pt;z-index:251679232;visibility:visible;mso-wrap-style:square;mso-width-percent:0;mso-height-percent:0;mso-wrap-distance-left:9pt;mso-wrap-distance-top:0;mso-wrap-distance-right:9pt;mso-wrap-distance-bottom:0;mso-position-horizontal:absolute;mso-position-horizontal-relative:page;mso-position-vertical:absolute;mso-position-vertical-relative:text;mso-width-percent:0;mso-height-percent:0;mso-width-relative:page;mso-height-relative:page;v-text-anchor:top" coordsize="66,66" o:gfxdata="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" path="m37,66r-9,l24,65,,37,,29,28,r9,l65,33r,4l37,66xe" fillcolor="black" stroked="f">
+              <v:shape w14:anchorId="5E4645FB" id="Freeform 1029" o:spid="_x0000_s1026" style="position:absolute;margin-left:59.35pt;margin-top:4.7pt;width:3.3pt;height:3.3pt;z-index:251679232;visibility:visible;mso-wrap-style:square;mso-width-percent:0;mso-height-percent:0;mso-wrap-distance-left:9pt;mso-wrap-distance-top:0;mso-wrap-distance-right:9pt;mso-wrap-distance-bottom:0;mso-position-horizontal:absolute;mso-position-horizontal-relative:page;mso-position-vertical:absolute;mso-position-vertical-relative:text;mso-width-percent:0;mso-height-percent:0;mso-width-relative:page;mso-height-relative:page;v-text-anchor:top" coordsize="66,66" o:gfxdata="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" path="m37,66r-9,l24,65,,37,,29,28,r9,l65,33r,4l37,66xe" fillcolor="black" stroked="f">
                 <v:path arrowok="t" o:connecttype="custom" o:connectlocs="23495,101600;17780,101600;15240,100965;0,83185;0,78105;17780,59690;23495,59690;41275,80645;41275,83185;23495,101600" o:connectangles="0,0,0,0,0,0,0,0,0,0"/>
                 <w10:wrap anchorx="page"/>
               </v:shape>
@@ -11323,7 +11317,7 @@
           </mc:Choice>
           <mc:Fallback>
             <w:pict>
-              <v:shape w14:anchorId="1C595983" id="Freeform 1028" o:spid="_x0000_s1026" style="position:absolute;margin-left:59.35pt;margin-top:4.7pt;width:3.3pt;height:3.3pt;z-index:251682304;visibility:visible;mso-wrap-style:square;mso-width-percent:0;mso-height-percent:0;mso-wrap-distance-left:9pt;mso-wrap-distance-top:0;mso-wrap-distance-right:9pt;mso-wrap-distance-bottom:0;mso-position-horizontal:absolute;mso-position-horizontal-relative:page;mso-position-vertical:absolute;mso-position-vertical-relative:text;mso-width-percent:0;mso-height-percent:0;mso-width-relative:page;mso-height-relative:page;v-text-anchor:top" coordsize="66,66" o:gfxdata="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" path="m37,66r-9,l24,65,,37,,29,28,r9,l65,33r,4l37,66xe" fillcolor="black" stroked="f">
+              <v:shape w14:anchorId="44634487" id="Freeform 1028" o:spid="_x0000_s1026" style="position:absolute;margin-left:59.35pt;margin-top:4.7pt;width:3.3pt;height:3.3pt;z-index:251682304;visibility:visible;mso-wrap-style:square;mso-width-percent:0;mso-height-percent:0;mso-wrap-distance-left:9pt;mso-wrap-distance-top:0;mso-wrap-distance-right:9pt;mso-wrap-distance-bottom:0;mso-position-horizontal:absolute;mso-position-horizontal-relative:page;mso-position-vertical:absolute;mso-position-vertical-relative:text;mso-width-percent:0;mso-height-percent:0;mso-width-relative:page;mso-height-relative:page;v-text-anchor:top" coordsize="66,66" o:gfxdata="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" path="m37,66r-9,l24,65,,37,,29,28,r9,l65,33r,4l37,66xe" fillcolor="black" stroked="f">
                 <v:path arrowok="t" o:connecttype="custom" o:connectlocs="23495,101600;17780,101600;15240,100965;0,83185;0,78105;17780,59690;23495,59690;41275,80645;41275,83185;23495,101600" o:connectangles="0,0,0,0,0,0,0,0,0,0"/>
                 <w10:wrap anchorx="page"/>
               </v:shape>

</xml_diff>

<commit_message>
monthly report, contract mail & copy changes
</commit_message>
<xml_diff>
--- a/tmp/contractTemp.docx
+++ b/tmp/contractTemp.docx
@@ -422,7 +422,7 @@
                 </mc:Choice>
                 <mc:Fallback>
                   <w:pict>
-                    <v:line w14:anchorId="08018C29" id="Straight Connector 3" o:spid="_x0000_s1026" style="position:absolute;flip:y;z-index:487588864;visibility:visible;mso-wrap-style:square;mso-wrap-distance-left:9pt;mso-wrap-distance-top:0;mso-wrap-distance-right:9pt;mso-wrap-distance-bottom:0;mso-position-horizontal:absolute;mso-position-horizontal-relative:text;mso-position-vertical:absolute;mso-position-vertical-relative:text" from="271.75pt,19.8pt" to="271.75pt,47.75pt" o:gfxdata="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" strokecolor="black [3040]"/>
+                    <v:line w14:anchorId="66C5296E" id="Straight Connector 3" o:spid="_x0000_s1026" style="position:absolute;flip:y;z-index:487588864;visibility:visible;mso-wrap-style:square;mso-wrap-distance-left:9pt;mso-wrap-distance-top:0;mso-wrap-distance-right:9pt;mso-wrap-distance-bottom:0;mso-position-horizontal:absolute;mso-position-horizontal-relative:text;mso-position-vertical:absolute;mso-position-vertical-relative:text" from="271.75pt,19.8pt" to="271.75pt,47.75pt" o:gfxdata="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" strokecolor="black [3040]"/>
                   </w:pict>
                 </mc:Fallback>
               </mc:AlternateContent>
@@ -705,7 +705,6 @@
               <w:t>billToAddress</w:t>
             </w:r>
             <w:proofErr w:type="spellEnd"/>
-            <w:proofErr w:type="gramStart"/>
             <w:r>
               <w:rPr>
                 <w:rFonts w:ascii="Times New Roman" w:hAnsi="Times New Roman" w:cs="Times New Roman"/>
@@ -713,7 +712,6 @@
               <w:t>},{</w:t>
             </w:r>
             <w:proofErr w:type="spellStart"/>
-            <w:proofErr w:type="gramEnd"/>
             <w:r>
               <w:rPr>
                 <w:rFonts w:ascii="Times New Roman" w:hAnsi="Times New Roman" w:cs="Times New Roman"/>
@@ -741,26 +739,6 @@
               </w:rPr>
               <w:t>}</w:t>
             </w:r>
-          </w:p>
-          <w:p>
-            <w:pPr>
-              <w:pStyle w:val="BodyText"/>
-              <w:rPr>
-                <w:rFonts w:ascii="Times New Roman"/>
-                <w:b/>
-                <w:sz w:val="20"/>
-              </w:rPr>
-            </w:pPr>
-          </w:p>
-          <w:p>
-            <w:pPr>
-              <w:pStyle w:val="BodyText"/>
-              <w:rPr>
-                <w:rFonts w:ascii="Times New Roman"/>
-                <w:b/>
-                <w:sz w:val="20"/>
-              </w:rPr>
-            </w:pPr>
           </w:p>
         </w:tc>
         <w:tc>
@@ -825,7 +803,8 @@
             <w:pPr>
               <w:rPr>
                 <w:rFonts w:ascii="Times New Roman" w:hAnsi="Times New Roman" w:cs="Times New Roman"/>
-                <w:bCs/>
+                <w:color w:val="000000"/>
+                <w:shd w:val="clear" w:color="auto" w:fill="FFFFFF"/>
               </w:rPr>
             </w:pPr>
             <w:r>
@@ -898,11 +877,11 @@
           </w:p>
           <w:p>
             <w:pPr>
-              <w:pStyle w:val="BodyText"/>
               <w:rPr>
-                <w:rFonts w:ascii="Times New Roman"/>
-                <w:b/>
-                <w:sz w:val="20"/>
+                <w:rFonts w:ascii="Times New Roman" w:hAnsi="Times New Roman" w:cs="Times New Roman"/>
+                <w:bCs/>
+                <w:sz w:val="14"/>
+                <w:szCs w:val="14"/>
               </w:rPr>
             </w:pPr>
           </w:p>
@@ -1114,7 +1093,6 @@
                     </w:rPr>
                     <w:t xml:space="preserve"> </w:t>
                   </w:r>
-                  <w:proofErr w:type="gramStart"/>
                   <w:r>
                     <w:rPr>
                       <w:rFonts w:ascii="Times New Roman"/>
@@ -1123,7 +1101,6 @@
                     </w:rPr>
                     <w:t>Id:-</w:t>
                   </w:r>
-                  <w:proofErr w:type="gramEnd"/>
                   <w:r>
                     <w:rPr>
                       <w:rFonts w:ascii="Times New Roman"/>
@@ -1432,6 +1409,18 @@
           <w:rFonts w:ascii="Times New Roman"/>
           <w:b/>
           <w:sz w:val="20"/>
+        </w:rPr>
+      </w:pPr>
+    </w:p>
+    <w:p>
+      <w:pPr>
+        <w:spacing w:before="40" w:line="354" w:lineRule="exact"/>
+        <w:jc w:val="center"/>
+        <w:rPr>
+          <w:rFonts w:ascii="Times New Roman"/>
+          <w:b/>
+          <w:color w:val="00AF50"/>
+          <w:sz w:val="32"/>
         </w:rPr>
       </w:pPr>
     </w:p>
@@ -1761,12 +1750,10 @@
               <w:t>$</w:t>
             </w:r>
             <w:proofErr w:type="spellStart"/>
-            <w:proofErr w:type="gramStart"/>
             <w:r>
               <w:t>serv.frequency</w:t>
             </w:r>
             <w:proofErr w:type="spellEnd"/>
-            <w:proofErr w:type="gramEnd"/>
             <w:r>
               <w:t>}</w:t>
             </w:r>
@@ -1793,12 +1780,10 @@
               <w:t>$</w:t>
             </w:r>
             <w:proofErr w:type="spellStart"/>
-            <w:proofErr w:type="gramStart"/>
             <w:r>
               <w:t>serv.area</w:t>
             </w:r>
             <w:proofErr w:type="spellEnd"/>
-            <w:proofErr w:type="gramEnd"/>
             <w:r>
               <w:t>}</w:t>
             </w:r>
@@ -1829,12 +1814,10 @@
               <w:t>$</w:t>
             </w:r>
             <w:proofErr w:type="spellStart"/>
-            <w:proofErr w:type="gramStart"/>
             <w:r>
               <w:t>serv.location</w:t>
             </w:r>
             <w:proofErr w:type="spellEnd"/>
-            <w:proofErr w:type="gramEnd"/>
             <w:r>
               <w:t>}</w:t>
             </w:r>
@@ -1856,7 +1839,6 @@
               <w:spacing w:line="232" w:lineRule="exact"/>
               <w:ind w:left="106"/>
             </w:pPr>
-            <w:proofErr w:type="gramStart"/>
             <w:r>
               <w:t>{</w:t>
             </w:r>
@@ -1867,11 +1849,7 @@
               <w:t xml:space="preserve"> </w:t>
             </w:r>
             <w:r>
-              <w:t>END</w:t>
-            </w:r>
-            <w:proofErr w:type="gramEnd"/>
-            <w:r>
-              <w:t>-FOR</w:t>
+              <w:t>END-FOR</w:t>
             </w:r>
             <w:r>
               <w:rPr>
@@ -1889,76 +1867,12 @@
     <w:p>
       <w:pPr>
         <w:pStyle w:val="BodyText"/>
+        <w:spacing w:before="10"/>
         <w:rPr>
           <w:rFonts w:ascii="Times New Roman"/>
           <w:b/>
           <w:sz w:val="20"/>
-        </w:rPr>
-      </w:pPr>
-    </w:p>
-    <w:p>
-      <w:pPr>
-        <w:pStyle w:val="BodyText"/>
-        <w:spacing w:before="10"/>
-        <w:rPr>
-          <w:rFonts w:ascii="Times New Roman"/>
-          <w:b/>
-          <w:sz w:val="24"/>
-        </w:rPr>
-      </w:pPr>
-    </w:p>
-    <w:p>
-      <w:pPr>
-        <w:pStyle w:val="BodyText"/>
-        <w:spacing w:before="10"/>
-        <w:rPr>
-          <w:rFonts w:ascii="Times New Roman"/>
-          <w:b/>
-          <w:sz w:val="24"/>
-        </w:rPr>
-      </w:pPr>
-    </w:p>
-    <w:p>
-      <w:pPr>
-        <w:pStyle w:val="BodyText"/>
-        <w:spacing w:before="10"/>
-        <w:rPr>
-          <w:rFonts w:ascii="Times New Roman"/>
-          <w:b/>
-          <w:sz w:val="24"/>
-        </w:rPr>
-      </w:pPr>
-    </w:p>
-    <w:p>
-      <w:pPr>
-        <w:pStyle w:val="BodyText"/>
-        <w:spacing w:before="10"/>
-        <w:rPr>
-          <w:rFonts w:ascii="Times New Roman"/>
-          <w:b/>
-          <w:sz w:val="24"/>
-        </w:rPr>
-      </w:pPr>
-    </w:p>
-    <w:p>
-      <w:pPr>
-        <w:pStyle w:val="BodyText"/>
-        <w:spacing w:before="10"/>
-        <w:rPr>
-          <w:rFonts w:ascii="Times New Roman"/>
-          <w:b/>
-          <w:sz w:val="24"/>
-        </w:rPr>
-      </w:pPr>
-    </w:p>
-    <w:p>
-      <w:pPr>
-        <w:pStyle w:val="BodyText"/>
-        <w:spacing w:before="10"/>
-        <w:rPr>
-          <w:rFonts w:ascii="Times New Roman"/>
-          <w:b/>
-          <w:sz w:val="24"/>
+          <w:szCs w:val="20"/>
         </w:rPr>
       </w:pPr>
     </w:p>
@@ -2032,7 +1946,6 @@
               </w:rPr>
               <w:t xml:space="preserve"> </w:t>
             </w:r>
-            <w:proofErr w:type="gramStart"/>
             <w:r>
               <w:rPr>
                 <w:b/>
@@ -2057,7 +1970,6 @@
               <w:t>billingFrequency</w:t>
             </w:r>
             <w:proofErr w:type="spellEnd"/>
-            <w:proofErr w:type="gramEnd"/>
             <w:r>
               <w:rPr>
                 <w:b/>
@@ -2139,7 +2051,6 @@
               </w:rPr>
               <w:t xml:space="preserve"> </w:t>
             </w:r>
-            <w:proofErr w:type="gramStart"/>
             <w:r>
               <w:rPr>
                 <w:b/>
@@ -2147,7 +2058,6 @@
               </w:rPr>
               <w:t>To</w:t>
             </w:r>
-            <w:proofErr w:type="gramEnd"/>
             <w:r>
               <w:rPr>
                 <w:b/>
@@ -2364,7 +2274,6 @@
               </w:rPr>
               <w:t xml:space="preserve"> </w:t>
             </w:r>
-            <w:proofErr w:type="gramStart"/>
             <w:r>
               <w:rPr>
                 <w:b/>
@@ -2372,7 +2281,6 @@
               </w:rPr>
               <w:t>Or</w:t>
             </w:r>
-            <w:proofErr w:type="gramEnd"/>
             <w:r>
               <w:rPr>
                 <w:b/>
@@ -2481,15 +2389,7 @@
                       <w:rFonts w:ascii="Times New Roman" w:hAnsi="Times New Roman"/>
                       <w:sz w:val="20"/>
                     </w:rPr>
-                    <w:t xml:space="preserve">arising </w:t>
-                  </w:r>
-                  <w:proofErr w:type="gramStart"/>
-                  <w:r>
-                    <w:rPr>
-                      <w:rFonts w:ascii="Times New Roman" w:hAnsi="Times New Roman"/>
-                      <w:sz w:val="20"/>
-                    </w:rPr>
-                    <w:t>as</w:t>
+                    <w:t>arising as</w:t>
                   </w:r>
                   <w:r>
                     <w:rPr>
@@ -2519,15 +2419,7 @@
                       <w:rFonts w:ascii="Times New Roman" w:hAnsi="Times New Roman"/>
                       <w:sz w:val="20"/>
                     </w:rPr>
-                    <w:t>result of</w:t>
-                  </w:r>
-                  <w:proofErr w:type="gramEnd"/>
-                  <w:r>
-                    <w:rPr>
-                      <w:rFonts w:ascii="Times New Roman" w:hAnsi="Times New Roman"/>
-                      <w:sz w:val="20"/>
-                    </w:rPr>
-                    <w:t xml:space="preserve"> bounced</w:t>
+                    <w:t>result of bounced</w:t>
                   </w:r>
                   <w:r>
                     <w:rPr>
@@ -2795,27 +2687,7 @@
                       <w:sz w:val="24"/>
                       <w:szCs w:val="24"/>
                     </w:rPr>
-                    <w:t>Date</w:t>
-                  </w:r>
-                  <w:proofErr w:type="gramStart"/>
-                  <w:r>
-                    <w:rPr>
-                      <w:rFonts w:ascii="Times New Roman" w:hAnsi="Times New Roman" w:cs="Times New Roman"/>
-                      <w:b/>
-                      <w:sz w:val="24"/>
-                      <w:szCs w:val="24"/>
-                    </w:rPr>
-                    <w:t>:  {</w:t>
-                  </w:r>
-                  <w:proofErr w:type="gramEnd"/>
-                  <w:r>
-                    <w:rPr>
-                      <w:rFonts w:ascii="Times New Roman" w:hAnsi="Times New Roman" w:cs="Times New Roman"/>
-                      <w:b/>
-                      <w:sz w:val="24"/>
-                      <w:szCs w:val="24"/>
-                    </w:rPr>
-                    <w:t>date}</w:t>
+                    <w:t>Date:  {date}</w:t>
                   </w:r>
                 </w:p>
               </w:tc>
@@ -2839,7 +2711,7 @@
                       <w:lang w:val="en-IN" w:eastAsia="en-IN"/>
                     </w:rPr>
                     <w:drawing>
-                      <wp:anchor distT="0" distB="0" distL="114300" distR="114300" simplePos="0" relativeHeight="251659264" behindDoc="0" locked="0" layoutInCell="1" allowOverlap="1" wp14:anchorId="23708869" wp14:editId="06CFEECB">
+                      <wp:anchor distT="0" distB="0" distL="114300" distR="114300" simplePos="0" relativeHeight="251659264" behindDoc="0" locked="0" layoutInCell="1" allowOverlap="1" wp14:anchorId="23708869" wp14:editId="1CF3902B">
                         <wp:simplePos x="0" y="0"/>
                         <wp:positionH relativeFrom="column">
                           <wp:posOffset>2499360</wp:posOffset>
@@ -2943,24 +2815,6 @@
                       <w:szCs w:val="22"/>
                     </w:rPr>
                   </w:pPr>
-                  <w:r>
-                    <w:rPr>
-                      <w:rFonts w:ascii="Times New Roman" w:hAnsi="Times New Roman" w:cs="Times New Roman"/>
-                      <w:b/>
-                      <w:sz w:val="24"/>
-                      <w:szCs w:val="24"/>
-                    </w:rPr>
-                    <w:t>Customer Signature:</w:t>
-                  </w:r>
-                  <w:r>
-                    <w:rPr>
-                      <w:rFonts w:ascii="Times New Roman" w:hAnsi="Times New Roman" w:cs="Times New Roman"/>
-                      <w:b/>
-                      <w:sz w:val="24"/>
-                      <w:szCs w:val="24"/>
-                    </w:rPr>
-                    <w:tab/>
-                  </w:r>
                 </w:p>
               </w:tc>
               <w:tc>
@@ -3424,7 +3278,7 @@
           </mc:Choice>
           <mc:Fallback>
             <w:pict>
-              <v:shape w14:anchorId="07672424" id="Freeform 1044" o:spid="_x0000_s1026" style="position:absolute;margin-left:59.35pt;margin-top:4.75pt;width:3.3pt;height:3.3pt;z-index:251633152;visibility:visible;mso-wrap-style:square;mso-width-percent:0;mso-height-percent:0;mso-wrap-distance-left:9pt;mso-wrap-distance-top:0;mso-wrap-distance-right:9pt;mso-wrap-distance-bottom:0;mso-position-horizontal:absolute;mso-position-horizontal-relative:page;mso-position-vertical:absolute;mso-position-vertical-relative:text;mso-width-percent:0;mso-height-percent:0;mso-width-relative:page;mso-height-relative:page;v-text-anchor:top" coordsize="66,66" o:gfxdata="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" path="m37,66r-9,l24,65,,37,,29,28,r9,l65,33r,4l37,66xe" fillcolor="black" stroked="f">
+              <v:shape w14:anchorId="7EF9D4D3" id="Freeform 1044" o:spid="_x0000_s1026" style="position:absolute;margin-left:59.35pt;margin-top:4.75pt;width:3.3pt;height:3.3pt;z-index:251633152;visibility:visible;mso-wrap-style:square;mso-width-percent:0;mso-height-percent:0;mso-wrap-distance-left:9pt;mso-wrap-distance-top:0;mso-wrap-distance-right:9pt;mso-wrap-distance-bottom:0;mso-position-horizontal:absolute;mso-position-horizontal-relative:page;mso-position-vertical:absolute;mso-position-vertical-relative:text;mso-width-percent:0;mso-height-percent:0;mso-width-relative:page;mso-height-relative:page;v-text-anchor:top" coordsize="66,66" o:gfxdata="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" path="m37,66r-9,l24,65,,37,,29,28,r9,l65,33r,4l37,66xe" fillcolor="black" stroked="f">
                 <v:path arrowok="t" o:connecttype="custom" o:connectlocs="23495,102235;17780,102235;15240,101600;0,83820;0,78740;17780,60325;23495,60325;41275,81280;41275,83820;23495,102235" o:connectangles="0,0,0,0,0,0,0,0,0,0"/>
                 <w10:wrap anchorx="page"/>
               </v:shape>
@@ -3567,21 +3421,12 @@
         </w:rPr>
         <w:t xml:space="preserve"> </w:t>
       </w:r>
-      <w:proofErr w:type="gramStart"/>
-      <w:r>
-        <w:rPr>
-          <w:sz w:val="21"/>
-          <w:szCs w:val="21"/>
-        </w:rPr>
-        <w:t>parties</w:t>
-      </w:r>
-      <w:proofErr w:type="gramEnd"/>
-      <w:r>
-        <w:rPr>
-          <w:sz w:val="21"/>
-          <w:szCs w:val="21"/>
-        </w:rPr>
-        <w:t>.</w:t>
+      <w:r>
+        <w:rPr>
+          <w:sz w:val="21"/>
+          <w:szCs w:val="21"/>
+        </w:rPr>
+        <w:t>parties.</w:t>
       </w:r>
     </w:p>
     <w:p>
@@ -3785,7 +3630,7 @@
           </mc:Choice>
           <mc:Fallback>
             <w:pict>
-              <v:shape w14:anchorId="31B7A8C1" id="Freeform 1043" o:spid="_x0000_s1026" style="position:absolute;margin-left:59.35pt;margin-top:4.6pt;width:3.3pt;height:3.3pt;z-index:251636224;visibility:visible;mso-wrap-style:square;mso-width-percent:0;mso-height-percent:0;mso-wrap-distance-left:9pt;mso-wrap-distance-top:0;mso-wrap-distance-right:9pt;mso-wrap-distance-bottom:0;mso-position-horizontal:absolute;mso-position-horizontal-relative:page;mso-position-vertical:absolute;mso-position-vertical-relative:text;mso-width-percent:0;mso-height-percent:0;mso-width-relative:page;mso-height-relative:page;v-text-anchor:top" coordsize="66,66" o:gfxdata="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" path="m37,66r-9,l24,65,,37,,29,28,r9,l65,33r,4l37,66xe" fillcolor="black" stroked="f">
+              <v:shape w14:anchorId="7AC26CBC" id="Freeform 1043" o:spid="_x0000_s1026" style="position:absolute;margin-left:59.35pt;margin-top:4.6pt;width:3.3pt;height:3.3pt;z-index:251636224;visibility:visible;mso-wrap-style:square;mso-width-percent:0;mso-height-percent:0;mso-wrap-distance-left:9pt;mso-wrap-distance-top:0;mso-wrap-distance-right:9pt;mso-wrap-distance-bottom:0;mso-position-horizontal:absolute;mso-position-horizontal-relative:page;mso-position-vertical:absolute;mso-position-vertical-relative:text;mso-width-percent:0;mso-height-percent:0;mso-width-relative:page;mso-height-relative:page;v-text-anchor:top" coordsize="66,66" o:gfxdata="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" path="m37,66r-9,l24,65,,37,,29,28,r9,l65,33r,4l37,66xe" fillcolor="black" stroked="f">
                 <v:path arrowok="t" o:connecttype="custom" o:connectlocs="23495,100330;17780,100330;15240,99695;0,81915;0,76835;17780,58420;23495,58420;41275,79375;41275,81915;23495,100330" o:connectangles="0,0,0,0,0,0,0,0,0,0"/>
                 <w10:wrap anchorx="page"/>
               </v:shape>
@@ -4136,7 +3981,7 @@
           </mc:Choice>
           <mc:Fallback>
             <w:pict>
-              <v:shape w14:anchorId="31596DFB" id="Freeform 1042" o:spid="_x0000_s1026" style="position:absolute;margin-left:59.35pt;margin-top:4.7pt;width:3.3pt;height:3.3pt;z-index:251639296;visibility:visible;mso-wrap-style:square;mso-width-percent:0;mso-height-percent:0;mso-wrap-distance-left:9pt;mso-wrap-distance-top:0;mso-wrap-distance-right:9pt;mso-wrap-distance-bottom:0;mso-position-horizontal:absolute;mso-position-horizontal-relative:page;mso-position-vertical:absolute;mso-position-vertical-relative:text;mso-width-percent:0;mso-height-percent:0;mso-width-relative:page;mso-height-relative:page;v-text-anchor:top" coordsize="66,66" o:gfxdata="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" path="m37,66r-9,l24,65,,37,,29,28,r9,l65,33r,4l37,66xe" fillcolor="black" stroked="f">
+              <v:shape w14:anchorId="3DF2D47B" id="Freeform 1042" o:spid="_x0000_s1026" style="position:absolute;margin-left:59.35pt;margin-top:4.7pt;width:3.3pt;height:3.3pt;z-index:251639296;visibility:visible;mso-wrap-style:square;mso-width-percent:0;mso-height-percent:0;mso-wrap-distance-left:9pt;mso-wrap-distance-top:0;mso-wrap-distance-right:9pt;mso-wrap-distance-bottom:0;mso-position-horizontal:absolute;mso-position-horizontal-relative:page;mso-position-vertical:absolute;mso-position-vertical-relative:text;mso-width-percent:0;mso-height-percent:0;mso-width-relative:page;mso-height-relative:page;v-text-anchor:top" coordsize="66,66" o:gfxdata="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" path="m37,66r-9,l24,65,,37,,29,28,r9,l65,33r,4l37,66xe" fillcolor="black" stroked="f">
                 <v:path arrowok="t" o:connecttype="custom" o:connectlocs="23495,101600;17780,101600;15240,100965;0,83185;0,78105;17780,59690;23495,59690;41275,80645;41275,83185;23495,101600" o:connectangles="0,0,0,0,0,0,0,0,0,0"/>
                 <w10:wrap anchorx="page"/>
               </v:shape>
@@ -4623,7 +4468,7 @@
           </mc:Choice>
           <mc:Fallback>
             <w:pict>
-              <v:shape w14:anchorId="0929C3B9" id="Freeform 1041" o:spid="_x0000_s1026" style="position:absolute;margin-left:59.35pt;margin-top:4.6pt;width:3.3pt;height:3.3pt;z-index:251642368;visibility:visible;mso-wrap-style:square;mso-width-percent:0;mso-height-percent:0;mso-wrap-distance-left:9pt;mso-wrap-distance-top:0;mso-wrap-distance-right:9pt;mso-wrap-distance-bottom:0;mso-position-horizontal:absolute;mso-position-horizontal-relative:page;mso-position-vertical:absolute;mso-position-vertical-relative:text;mso-width-percent:0;mso-height-percent:0;mso-width-relative:page;mso-height-relative:page;v-text-anchor:top" coordsize="66,66" o:gfxdata="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" path="m37,66r-9,l24,65,,37,,29,28,r9,l65,33r,4l37,66xe" fillcolor="black" stroked="f">
+              <v:shape w14:anchorId="707A2E83" id="Freeform 1041" o:spid="_x0000_s1026" style="position:absolute;margin-left:59.35pt;margin-top:4.6pt;width:3.3pt;height:3.3pt;z-index:251642368;visibility:visible;mso-wrap-style:square;mso-width-percent:0;mso-height-percent:0;mso-wrap-distance-left:9pt;mso-wrap-distance-top:0;mso-wrap-distance-right:9pt;mso-wrap-distance-bottom:0;mso-position-horizontal:absolute;mso-position-horizontal-relative:page;mso-position-vertical:absolute;mso-position-vertical-relative:text;mso-width-percent:0;mso-height-percent:0;mso-width-relative:page;mso-height-relative:page;v-text-anchor:top" coordsize="66,66" o:gfxdata="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" path="m37,66r-9,l24,65,,37,,29,28,r9,l65,33r,4l37,66xe" fillcolor="black" stroked="f">
                 <v:path arrowok="t" o:connecttype="custom" o:connectlocs="23495,100330;17780,100330;15240,99695;0,81915;0,76835;17780,58420;23495,58420;41275,79375;41275,81915;23495,100330" o:connectangles="0,0,0,0,0,0,0,0,0,0"/>
                 <w10:wrap anchorx="page"/>
               </v:shape>
@@ -4921,23 +4766,7 @@
           <w:sz w:val="21"/>
           <w:szCs w:val="21"/>
         </w:rPr>
-        <w:t xml:space="preserve">the premises or to any property of any such persons by reason of or </w:t>
-      </w:r>
-      <w:proofErr w:type="gramStart"/>
-      <w:r>
-        <w:rPr>
-          <w:sz w:val="21"/>
-          <w:szCs w:val="21"/>
-        </w:rPr>
-        <w:t>as a consequence of</w:t>
-      </w:r>
-      <w:proofErr w:type="gramEnd"/>
-      <w:r>
-        <w:rPr>
-          <w:sz w:val="21"/>
-          <w:szCs w:val="21"/>
-        </w:rPr>
-        <w:t xml:space="preserve"> the pest</w:t>
+        <w:t>the premises or to any property of any such persons by reason of or as a consequence of the pest</w:t>
       </w:r>
       <w:r>
         <w:rPr>
@@ -5305,7 +5134,7 @@
           </mc:Choice>
           <mc:Fallback>
             <w:pict>
-              <v:shape w14:anchorId="32909EF5" id="Freeform 1040" o:spid="_x0000_s1026" style="position:absolute;margin-left:59.35pt;margin-top:4.7pt;width:3.3pt;height:3.3pt;z-index:251645440;visibility:visible;mso-wrap-style:square;mso-width-percent:0;mso-height-percent:0;mso-wrap-distance-left:9pt;mso-wrap-distance-top:0;mso-wrap-distance-right:9pt;mso-wrap-distance-bottom:0;mso-position-horizontal:absolute;mso-position-horizontal-relative:page;mso-position-vertical:absolute;mso-position-vertical-relative:text;mso-width-percent:0;mso-height-percent:0;mso-width-relative:page;mso-height-relative:page;v-text-anchor:top" coordsize="66,66" o:gfxdata="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" path="m37,66r-9,l24,65,,37,,29,28,r9,l65,33r,4l37,66xe" fillcolor="black" stroked="f">
+              <v:shape w14:anchorId="72227C55" id="Freeform 1040" o:spid="_x0000_s1026" style="position:absolute;margin-left:59.35pt;margin-top:4.7pt;width:3.3pt;height:3.3pt;z-index:251645440;visibility:visible;mso-wrap-style:square;mso-width-percent:0;mso-height-percent:0;mso-wrap-distance-left:9pt;mso-wrap-distance-top:0;mso-wrap-distance-right:9pt;mso-wrap-distance-bottom:0;mso-position-horizontal:absolute;mso-position-horizontal-relative:page;mso-position-vertical:absolute;mso-position-vertical-relative:text;mso-width-percent:0;mso-height-percent:0;mso-width-relative:page;mso-height-relative:page;v-text-anchor:top" coordsize="66,66" o:gfxdata="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" path="m37,66r-9,l24,65,,37,,29,28,r9,l65,33r,4l37,66xe" fillcolor="black" stroked="f">
                 <v:path arrowok="t" o:connecttype="custom" o:connectlocs="23495,101600;17780,101600;15240,100965;0,83185;0,78105;17780,59690;23495,59690;41275,80645;41275,83185;23495,101600" o:connectangles="0,0,0,0,0,0,0,0,0,0"/>
                 <w10:wrap anchorx="page"/>
               </v:shape>
@@ -5597,7 +5426,7 @@
           </mc:Choice>
           <mc:Fallback>
             <w:pict>
-              <v:shape w14:anchorId="3B44A57B" id="Freeform 1039" o:spid="_x0000_s1026" style="position:absolute;margin-left:59.35pt;margin-top:4.5pt;width:3.3pt;height:3.3pt;z-index:251648512;visibility:visible;mso-wrap-style:square;mso-width-percent:0;mso-height-percent:0;mso-wrap-distance-left:9pt;mso-wrap-distance-top:0;mso-wrap-distance-right:9pt;mso-wrap-distance-bottom:0;mso-position-horizontal:absolute;mso-position-horizontal-relative:page;mso-position-vertical:absolute;mso-position-vertical-relative:text;mso-width-percent:0;mso-height-percent:0;mso-width-relative:page;mso-height-relative:page;v-text-anchor:top" coordsize="66,66" o:gfxdata="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" path="m37,65r-9,l24,65,,37,,28,28,r9,l65,33r,4l37,65xe" fillcolor="black" stroked="f">
+              <v:shape w14:anchorId="65104E5B" id="Freeform 1039" o:spid="_x0000_s1026" style="position:absolute;margin-left:59.35pt;margin-top:4.5pt;width:3.3pt;height:3.3pt;z-index:251648512;visibility:visible;mso-wrap-style:square;mso-width-percent:0;mso-height-percent:0;mso-wrap-distance-left:9pt;mso-wrap-distance-top:0;mso-wrap-distance-right:9pt;mso-wrap-distance-bottom:0;mso-position-horizontal:absolute;mso-position-horizontal-relative:page;mso-position-vertical:absolute;mso-position-vertical-relative:text;mso-width-percent:0;mso-height-percent:0;mso-width-relative:page;mso-height-relative:page;v-text-anchor:top" coordsize="66,66" o:gfxdata="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" path="m37,65r-9,l24,65,,37,,28,28,r9,l65,33r,4l37,65xe" fillcolor="black" stroked="f">
                 <v:path arrowok="t" o:connecttype="custom" o:connectlocs="23495,98425;17780,98425;15240,98425;0,80645;0,74930;17780,57150;23495,57150;41275,78105;41275,80645;23495,98425" o:connectangles="0,0,0,0,0,0,0,0,0,0"/>
                 <w10:wrap anchorx="page"/>
               </v:shape>
@@ -6023,7 +5852,7 @@
           </mc:Choice>
           <mc:Fallback>
             <w:pict>
-              <v:shape w14:anchorId="1B92A26D" id="Freeform 1038" o:spid="_x0000_s1026" style="position:absolute;margin-left:59.35pt;margin-top:4.7pt;width:3.3pt;height:3.3pt;z-index:251651584;visibility:visible;mso-wrap-style:square;mso-width-percent:0;mso-height-percent:0;mso-wrap-distance-left:9pt;mso-wrap-distance-top:0;mso-wrap-distance-right:9pt;mso-wrap-distance-bottom:0;mso-position-horizontal:absolute;mso-position-horizontal-relative:page;mso-position-vertical:absolute;mso-position-vertical-relative:text;mso-width-percent:0;mso-height-percent:0;mso-width-relative:page;mso-height-relative:page;v-text-anchor:top" coordsize="66,66" o:gfxdata="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" path="m37,66r-9,l24,65,,37,,29,28,r9,l65,33r,4l37,66xe" fillcolor="black" stroked="f">
+              <v:shape w14:anchorId="11529058" id="Freeform 1038" o:spid="_x0000_s1026" style="position:absolute;margin-left:59.35pt;margin-top:4.7pt;width:3.3pt;height:3.3pt;z-index:251651584;visibility:visible;mso-wrap-style:square;mso-width-percent:0;mso-height-percent:0;mso-wrap-distance-left:9pt;mso-wrap-distance-top:0;mso-wrap-distance-right:9pt;mso-wrap-distance-bottom:0;mso-position-horizontal:absolute;mso-position-horizontal-relative:page;mso-position-vertical:absolute;mso-position-vertical-relative:text;mso-width-percent:0;mso-height-percent:0;mso-width-relative:page;mso-height-relative:page;v-text-anchor:top" coordsize="66,66" o:gfxdata="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" path="m37,66r-9,l24,65,,37,,29,28,r9,l65,33r,4l37,66xe" fillcolor="black" stroked="f">
                 <v:path arrowok="t" o:connecttype="custom" o:connectlocs="23495,101600;17780,101600;15240,100965;0,83185;0,78105;17780,59690;23495,59690;41275,80645;41275,83185;23495,101600" o:connectangles="0,0,0,0,0,0,0,0,0,0"/>
                 <w10:wrap anchorx="page"/>
               </v:shape>
@@ -6511,7 +6340,6 @@
         </w:rPr>
         <w:t xml:space="preserve"> </w:t>
       </w:r>
-      <w:proofErr w:type="gramStart"/>
       <w:r>
         <w:rPr>
           <w:sz w:val="21"/>
@@ -6519,7 +6347,6 @@
         </w:rPr>
         <w:t>violence</w:t>
       </w:r>
-      <w:proofErr w:type="gramEnd"/>
       <w:r>
         <w:rPr>
           <w:spacing w:val="-5"/>
@@ -6857,7 +6684,7 @@
           </mc:Choice>
           <mc:Fallback>
             <w:pict>
-              <v:shape w14:anchorId="661424F1" id="Freeform 1037" o:spid="_x0000_s1026" style="position:absolute;margin-left:59.35pt;margin-top:4.6pt;width:3.3pt;height:3.3pt;z-index:251654656;visibility:visible;mso-wrap-style:square;mso-width-percent:0;mso-height-percent:0;mso-wrap-distance-left:9pt;mso-wrap-distance-top:0;mso-wrap-distance-right:9pt;mso-wrap-distance-bottom:0;mso-position-horizontal:absolute;mso-position-horizontal-relative:page;mso-position-vertical:absolute;mso-position-vertical-relative:text;mso-width-percent:0;mso-height-percent:0;mso-width-relative:page;mso-height-relative:page;v-text-anchor:top" coordsize="66,66" o:gfxdata="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" path="m37,66r-9,l24,65,,37,,29,28,r9,l65,33r,4l37,66xe" fillcolor="black" stroked="f">
+              <v:shape w14:anchorId="668EDA99" id="Freeform 1037" o:spid="_x0000_s1026" style="position:absolute;margin-left:59.35pt;margin-top:4.6pt;width:3.3pt;height:3.3pt;z-index:251654656;visibility:visible;mso-wrap-style:square;mso-width-percent:0;mso-height-percent:0;mso-wrap-distance-left:9pt;mso-wrap-distance-top:0;mso-wrap-distance-right:9pt;mso-wrap-distance-bottom:0;mso-position-horizontal:absolute;mso-position-horizontal-relative:page;mso-position-vertical:absolute;mso-position-vertical-relative:text;mso-width-percent:0;mso-height-percent:0;mso-width-relative:page;mso-height-relative:page;v-text-anchor:top" coordsize="66,66" o:gfxdata="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" path="m37,66r-9,l24,65,,37,,29,28,r9,l65,33r,4l37,66xe" fillcolor="black" stroked="f">
                 <v:path arrowok="t" o:connecttype="custom" o:connectlocs="23495,100330;17780,100330;15240,99695;0,81915;0,76835;17780,58420;23495,58420;41275,79375;41275,81915;23495,100330" o:connectangles="0,0,0,0,0,0,0,0,0,0"/>
                 <w10:wrap anchorx="page"/>
               </v:shape>
@@ -6870,23 +6697,7 @@
           <w:sz w:val="21"/>
           <w:szCs w:val="21"/>
         </w:rPr>
-        <w:t xml:space="preserve">The customer has understood his/her obligation to ensure that shelter, </w:t>
-      </w:r>
-      <w:proofErr w:type="gramStart"/>
-      <w:r>
-        <w:rPr>
-          <w:sz w:val="21"/>
-          <w:szCs w:val="21"/>
-        </w:rPr>
-        <w:t>entry</w:t>
-      </w:r>
-      <w:proofErr w:type="gramEnd"/>
-      <w:r>
-        <w:rPr>
-          <w:sz w:val="21"/>
-          <w:szCs w:val="21"/>
-        </w:rPr>
-        <w:t xml:space="preserve"> and food are denied to pests</w:t>
+        <w:t>The customer has understood his/her obligation to ensure that shelter, entry and food are denied to pests</w:t>
       </w:r>
       <w:r>
         <w:rPr>
@@ -7209,7 +7020,7 @@
           </mc:Choice>
           <mc:Fallback>
             <w:pict>
-              <v:shape w14:anchorId="3C82ED8D" id="Freeform 1036" o:spid="_x0000_s1026" style="position:absolute;margin-left:59.35pt;margin-top:4.7pt;width:3.3pt;height:3.3pt;z-index:251657728;visibility:visible;mso-wrap-style:square;mso-width-percent:0;mso-height-percent:0;mso-wrap-distance-left:9pt;mso-wrap-distance-top:0;mso-wrap-distance-right:9pt;mso-wrap-distance-bottom:0;mso-position-horizontal:absolute;mso-position-horizontal-relative:page;mso-position-vertical:absolute;mso-position-vertical-relative:text;mso-width-percent:0;mso-height-percent:0;mso-width-relative:page;mso-height-relative:page;v-text-anchor:top" coordsize="66,66" o:gfxdata="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" path="m37,66r-9,l24,65,,37,,29,28,r9,l65,33r,4l37,66xe" fillcolor="black" stroked="f">
+              <v:shape w14:anchorId="75B18253" id="Freeform 1036" o:spid="_x0000_s1026" style="position:absolute;margin-left:59.35pt;margin-top:4.7pt;width:3.3pt;height:3.3pt;z-index:251657728;visibility:visible;mso-wrap-style:square;mso-width-percent:0;mso-height-percent:0;mso-wrap-distance-left:9pt;mso-wrap-distance-top:0;mso-wrap-distance-right:9pt;mso-wrap-distance-bottom:0;mso-position-horizontal:absolute;mso-position-horizontal-relative:page;mso-position-vertical:absolute;mso-position-vertical-relative:text;mso-width-percent:0;mso-height-percent:0;mso-width-relative:page;mso-height-relative:page;v-text-anchor:top" coordsize="66,66" o:gfxdata="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" path="m37,66r-9,l24,65,,37,,29,28,r9,l65,33r,4l37,66xe" fillcolor="black" stroked="f">
                 <v:path arrowok="t" o:connecttype="custom" o:connectlocs="23495,101600;17780,101600;15240,100965;0,83185;0,78105;17780,59690;23495,59690;41275,80645;41275,83185;23495,101600" o:connectangles="0,0,0,0,0,0,0,0,0,0"/>
                 <w10:wrap anchorx="page"/>
               </v:shape>
@@ -7816,7 +7627,7 @@
           </mc:Choice>
           <mc:Fallback>
             <w:pict>
-              <v:shape w14:anchorId="4ECA20E7" id="Freeform 1035" o:spid="_x0000_s1026" style="position:absolute;margin-left:59.35pt;margin-top:4.6pt;width:3.3pt;height:3.3pt;z-index:251660800;visibility:visible;mso-wrap-style:square;mso-width-percent:0;mso-height-percent:0;mso-wrap-distance-left:9pt;mso-wrap-distance-top:0;mso-wrap-distance-right:9pt;mso-wrap-distance-bottom:0;mso-position-horizontal:absolute;mso-position-horizontal-relative:page;mso-position-vertical:absolute;mso-position-vertical-relative:text;mso-width-percent:0;mso-height-percent:0;mso-width-relative:page;mso-height-relative:page;v-text-anchor:top" coordsize="66,66" o:gfxdata="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" path="m37,66r-9,l24,65,,37,,29,28,r9,l65,33r,4l37,66xe" fillcolor="black" stroked="f">
+              <v:shape w14:anchorId="1D7F59D9" id="Freeform 1035" o:spid="_x0000_s1026" style="position:absolute;margin-left:59.35pt;margin-top:4.6pt;width:3.3pt;height:3.3pt;z-index:251660800;visibility:visible;mso-wrap-style:square;mso-width-percent:0;mso-height-percent:0;mso-wrap-distance-left:9pt;mso-wrap-distance-top:0;mso-wrap-distance-right:9pt;mso-wrap-distance-bottom:0;mso-position-horizontal:absolute;mso-position-horizontal-relative:page;mso-position-vertical:absolute;mso-position-vertical-relative:text;mso-width-percent:0;mso-height-percent:0;mso-width-relative:page;mso-height-relative:page;v-text-anchor:top" coordsize="66,66" o:gfxdata="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" path="m37,66r-9,l24,65,,37,,29,28,r9,l65,33r,4l37,66xe" fillcolor="black" stroked="f">
                 <v:path arrowok="t" o:connecttype="custom" o:connectlocs="23495,100330;17780,100330;15240,99695;0,81915;0,76835;17780,58420;23495,58420;41275,79375;41275,81915;23495,100330" o:connectangles="0,0,0,0,0,0,0,0,0,0"/>
                 <w10:wrap anchorx="page"/>
               </v:shape>
@@ -8332,7 +8143,7 @@
           </mc:Choice>
           <mc:Fallback>
             <w:pict>
-              <v:shape w14:anchorId="4C9D93BF" id="Freeform 1034" o:spid="_x0000_s1026" style="position:absolute;margin-left:59.35pt;margin-top:4.7pt;width:3.3pt;height:3.3pt;z-index:251663872;visibility:visible;mso-wrap-style:square;mso-width-percent:0;mso-height-percent:0;mso-wrap-distance-left:9pt;mso-wrap-distance-top:0;mso-wrap-distance-right:9pt;mso-wrap-distance-bottom:0;mso-position-horizontal:absolute;mso-position-horizontal-relative:page;mso-position-vertical:absolute;mso-position-vertical-relative:text;mso-width-percent:0;mso-height-percent:0;mso-width-relative:page;mso-height-relative:page;v-text-anchor:top" coordsize="66,66" o:gfxdata="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" path="m37,66r-9,l24,65,,37,,29,28,r9,l65,33r,4l37,66xe" fillcolor="black" stroked="f">
+              <v:shape w14:anchorId="37C4173C" id="Freeform 1034" o:spid="_x0000_s1026" style="position:absolute;margin-left:59.35pt;margin-top:4.7pt;width:3.3pt;height:3.3pt;z-index:251663872;visibility:visible;mso-wrap-style:square;mso-width-percent:0;mso-height-percent:0;mso-wrap-distance-left:9pt;mso-wrap-distance-top:0;mso-wrap-distance-right:9pt;mso-wrap-distance-bottom:0;mso-position-horizontal:absolute;mso-position-horizontal-relative:page;mso-position-vertical:absolute;mso-position-vertical-relative:text;mso-width-percent:0;mso-height-percent:0;mso-width-relative:page;mso-height-relative:page;v-text-anchor:top" coordsize="66,66" o:gfxdata="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" path="m37,66r-9,l24,65,,37,,29,28,r9,l65,33r,4l37,66xe" fillcolor="black" stroked="f">
                 <v:path arrowok="t" o:connecttype="custom" o:connectlocs="23495,101600;17780,101600;15240,100965;0,83185;0,78105;17780,59690;23495,59690;41275,80645;41275,83185;23495,101600" o:connectangles="0,0,0,0,0,0,0,0,0,0"/>
                 <w10:wrap anchorx="page"/>
               </v:shape>
@@ -8668,7 +8479,7 @@
           </mc:Choice>
           <mc:Fallback>
             <w:pict>
-              <v:shape w14:anchorId="67674CBF" id="Freeform 1033" o:spid="_x0000_s1026" style="position:absolute;margin-left:59.35pt;margin-top:4.7pt;width:3.3pt;height:3.3pt;z-index:251666944;visibility:visible;mso-wrap-style:square;mso-width-percent:0;mso-height-percent:0;mso-wrap-distance-left:9pt;mso-wrap-distance-top:0;mso-wrap-distance-right:9pt;mso-wrap-distance-bottom:0;mso-position-horizontal:absolute;mso-position-horizontal-relative:page;mso-position-vertical:absolute;mso-position-vertical-relative:text;mso-width-percent:0;mso-height-percent:0;mso-width-relative:page;mso-height-relative:page;v-text-anchor:top" coordsize="66,66" o:gfxdata="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" path="m37,66r-9,l24,65,,37,,29,28,r9,l65,33r,4l37,66xe" fillcolor="black" stroked="f">
+              <v:shape w14:anchorId="12673E40" id="Freeform 1033" o:spid="_x0000_s1026" style="position:absolute;margin-left:59.35pt;margin-top:4.7pt;width:3.3pt;height:3.3pt;z-index:251666944;visibility:visible;mso-wrap-style:square;mso-width-percent:0;mso-height-percent:0;mso-wrap-distance-left:9pt;mso-wrap-distance-top:0;mso-wrap-distance-right:9pt;mso-wrap-distance-bottom:0;mso-position-horizontal:absolute;mso-position-horizontal-relative:page;mso-position-vertical:absolute;mso-position-vertical-relative:text;mso-width-percent:0;mso-height-percent:0;mso-width-relative:page;mso-height-relative:page;v-text-anchor:top" coordsize="66,66" o:gfxdata="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" path="m37,66r-9,l24,65,,37,,29,28,r9,l65,33r,4l37,66xe" fillcolor="black" stroked="f">
                 <v:path arrowok="t" o:connecttype="custom" o:connectlocs="23495,101600;17780,101600;15240,100965;0,83185;0,78105;17780,59690;23495,59690;41275,80645;41275,83185;23495,101600" o:connectangles="0,0,0,0,0,0,0,0,0,0"/>
                 <w10:wrap anchorx="page"/>
               </v:shape>
@@ -8796,7 +8607,6 @@
         </w:rPr>
         <w:t xml:space="preserve"> </w:t>
       </w:r>
-      <w:proofErr w:type="gramStart"/>
       <w:r>
         <w:rPr>
           <w:sz w:val="21"/>
@@ -8804,7 +8614,6 @@
         </w:rPr>
         <w:t>holiday's</w:t>
       </w:r>
-      <w:proofErr w:type="gramEnd"/>
       <w:r>
         <w:rPr>
           <w:spacing w:val="51"/>
@@ -9067,7 +8876,7 @@
           </mc:Choice>
           <mc:Fallback>
             <w:pict>
-              <v:shape w14:anchorId="5038816B" id="Freeform 1032" o:spid="_x0000_s1026" style="position:absolute;margin-left:59.35pt;margin-top:4.6pt;width:3.3pt;height:3.3pt;z-index:251670016;visibility:visible;mso-wrap-style:square;mso-width-percent:0;mso-height-percent:0;mso-wrap-distance-left:9pt;mso-wrap-distance-top:0;mso-wrap-distance-right:9pt;mso-wrap-distance-bottom:0;mso-position-horizontal:absolute;mso-position-horizontal-relative:page;mso-position-vertical:absolute;mso-position-vertical-relative:text;mso-width-percent:0;mso-height-percent:0;mso-width-relative:page;mso-height-relative:page;v-text-anchor:top" coordsize="66,66" o:gfxdata="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" path="m37,66r-9,l24,65,,37,,29,28,r9,l65,33r,4l37,66xe" fillcolor="black" stroked="f">
+              <v:shape w14:anchorId="5A435152" id="Freeform 1032" o:spid="_x0000_s1026" style="position:absolute;margin-left:59.35pt;margin-top:4.6pt;width:3.3pt;height:3.3pt;z-index:251670016;visibility:visible;mso-wrap-style:square;mso-width-percent:0;mso-height-percent:0;mso-wrap-distance-left:9pt;mso-wrap-distance-top:0;mso-wrap-distance-right:9pt;mso-wrap-distance-bottom:0;mso-position-horizontal:absolute;mso-position-horizontal-relative:page;mso-position-vertical:absolute;mso-position-vertical-relative:text;mso-width-percent:0;mso-height-percent:0;mso-width-relative:page;mso-height-relative:page;v-text-anchor:top" coordsize="66,66" o:gfxdata="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" path="m37,66r-9,l24,65,,37,,29,28,r9,l65,33r,4l37,66xe" fillcolor="black" stroked="f">
                 <v:path arrowok="t" o:connecttype="custom" o:connectlocs="23495,100330;17780,100330;15240,99695;0,81915;0,76835;17780,58420;23495,58420;41275,79375;41275,81915;23495,100330" o:connectangles="0,0,0,0,0,0,0,0,0,0"/>
                 <w10:wrap anchorx="page"/>
               </v:shape>
@@ -9412,7 +9221,7 @@
           </mc:Choice>
           <mc:Fallback>
             <w:pict>
-              <v:shape w14:anchorId="1E04B164" id="Freeform 1031" o:spid="_x0000_s1026" style="position:absolute;margin-left:59.35pt;margin-top:4.7pt;width:3.3pt;height:3.3pt;z-index:251673088;visibility:visible;mso-wrap-style:square;mso-width-percent:0;mso-height-percent:0;mso-wrap-distance-left:9pt;mso-wrap-distance-top:0;mso-wrap-distance-right:9pt;mso-wrap-distance-bottom:0;mso-position-horizontal:absolute;mso-position-horizontal-relative:page;mso-position-vertical:absolute;mso-position-vertical-relative:text;mso-width-percent:0;mso-height-percent:0;mso-width-relative:page;mso-height-relative:page;v-text-anchor:top" coordsize="66,66" o:gfxdata="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" path="m37,66r-9,l24,65,,37,,29,28,r9,l65,33r,4l37,66xe" fillcolor="black" stroked="f">
+              <v:shape w14:anchorId="4935DEE7" id="Freeform 1031" o:spid="_x0000_s1026" style="position:absolute;margin-left:59.35pt;margin-top:4.7pt;width:3.3pt;height:3.3pt;z-index:251673088;visibility:visible;mso-wrap-style:square;mso-width-percent:0;mso-height-percent:0;mso-wrap-distance-left:9pt;mso-wrap-distance-top:0;mso-wrap-distance-right:9pt;mso-wrap-distance-bottom:0;mso-position-horizontal:absolute;mso-position-horizontal-relative:page;mso-position-vertical:absolute;mso-position-vertical-relative:text;mso-width-percent:0;mso-height-percent:0;mso-width-relative:page;mso-height-relative:page;v-text-anchor:top" coordsize="66,66" o:gfxdata="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" path="m37,66r-9,l24,65,,37,,29,28,r9,l65,33r,4l37,66xe" fillcolor="black" stroked="f">
                 <v:path arrowok="t" o:connecttype="custom" o:connectlocs="23495,101600;17780,101600;15240,100965;0,83185;0,78105;17780,59690;23495,59690;41275,80645;41275,83185;23495,101600" o:connectangles="0,0,0,0,0,0,0,0,0,0"/>
                 <w10:wrap anchorx="page"/>
               </v:shape>
@@ -9659,7 +9468,7 @@
           </mc:Choice>
           <mc:Fallback>
             <w:pict>
-              <v:shape w14:anchorId="36377FAC" id="Freeform 1030" o:spid="_x0000_s1026" style="position:absolute;margin-left:59.35pt;margin-top:4.6pt;width:3.3pt;height:3.3pt;z-index:251676160;visibility:visible;mso-wrap-style:square;mso-width-percent:0;mso-height-percent:0;mso-wrap-distance-left:9pt;mso-wrap-distance-top:0;mso-wrap-distance-right:9pt;mso-wrap-distance-bottom:0;mso-position-horizontal:absolute;mso-position-horizontal-relative:page;mso-position-vertical:absolute;mso-position-vertical-relative:text;mso-width-percent:0;mso-height-percent:0;mso-width-relative:page;mso-height-relative:page;v-text-anchor:top" coordsize="66,66" o:gfxdata="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" path="m37,66r-9,l24,65,,37,,29,28,r9,l65,33r,4l37,66xe" fillcolor="black" stroked="f">
+              <v:shape w14:anchorId="72EE6680" id="Freeform 1030" o:spid="_x0000_s1026" style="position:absolute;margin-left:59.35pt;margin-top:4.6pt;width:3.3pt;height:3.3pt;z-index:251676160;visibility:visible;mso-wrap-style:square;mso-width-percent:0;mso-height-percent:0;mso-wrap-distance-left:9pt;mso-wrap-distance-top:0;mso-wrap-distance-right:9pt;mso-wrap-distance-bottom:0;mso-position-horizontal:absolute;mso-position-horizontal-relative:page;mso-position-vertical:absolute;mso-position-vertical-relative:text;mso-width-percent:0;mso-height-percent:0;mso-width-relative:page;mso-height-relative:page;v-text-anchor:top" coordsize="66,66" o:gfxdata="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" path="m37,66r-9,l24,65,,37,,29,28,r9,l65,33r,4l37,66xe" fillcolor="black" stroked="f">
                 <v:path arrowok="t" o:connecttype="custom" o:connectlocs="23495,100330;17780,100330;15240,99695;0,81915;0,76835;17780,58420;23495,58420;41275,79375;41275,81915;23495,100330" o:connectangles="0,0,0,0,0,0,0,0,0,0"/>
                 <w10:wrap anchorx="page"/>
               </v:shape>
@@ -9862,7 +9671,6 @@
         </w:rPr>
         <w:t xml:space="preserve"> </w:t>
       </w:r>
-      <w:proofErr w:type="gramStart"/>
       <w:r>
         <w:rPr>
           <w:sz w:val="21"/>
@@ -9870,7 +9678,6 @@
         </w:rPr>
         <w:t>appoint</w:t>
       </w:r>
-      <w:proofErr w:type="gramEnd"/>
       <w:r>
         <w:rPr>
           <w:spacing w:val="-2"/>
@@ -10417,7 +10224,7 @@
           </mc:Choice>
           <mc:Fallback>
             <w:pict>
-              <v:shape w14:anchorId="5E4645FB" id="Freeform 1029" o:spid="_x0000_s1026" style="position:absolute;margin-left:59.35pt;margin-top:4.7pt;width:3.3pt;height:3.3pt;z-index:251679232;visibility:visible;mso-wrap-style:square;mso-width-percent:0;mso-height-percent:0;mso-wrap-distance-left:9pt;mso-wrap-distance-top:0;mso-wrap-distance-right:9pt;mso-wrap-distance-bottom:0;mso-position-horizontal:absolute;mso-position-horizontal-relative:page;mso-position-vertical:absolute;mso-position-vertical-relative:text;mso-width-percent:0;mso-height-percent:0;mso-width-relative:page;mso-height-relative:page;v-text-anchor:top" coordsize="66,66" o:gfxdata="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" path="m37,66r-9,l24,65,,37,,29,28,r9,l65,33r,4l37,66xe" fillcolor="black" stroked="f">
+              <v:shape w14:anchorId="77506753" id="Freeform 1029" o:spid="_x0000_s1026" style="position:absolute;margin-left:59.35pt;margin-top:4.7pt;width:3.3pt;height:3.3pt;z-index:251679232;visibility:visible;mso-wrap-style:square;mso-width-percent:0;mso-height-percent:0;mso-wrap-distance-left:9pt;mso-wrap-distance-top:0;mso-wrap-distance-right:9pt;mso-wrap-distance-bottom:0;mso-position-horizontal:absolute;mso-position-horizontal-relative:page;mso-position-vertical:absolute;mso-position-vertical-relative:text;mso-width-percent:0;mso-height-percent:0;mso-width-relative:page;mso-height-relative:page;v-text-anchor:top" coordsize="66,66" o:gfxdata="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" path="m37,66r-9,l24,65,,37,,29,28,r9,l65,33r,4l37,66xe" fillcolor="black" stroked="f">
                 <v:path arrowok="t" o:connecttype="custom" o:connectlocs="23495,101600;17780,101600;15240,100965;0,83185;0,78105;17780,59690;23495,59690;41275,80645;41275,83185;23495,101600" o:connectangles="0,0,0,0,0,0,0,0,0,0"/>
                 <w10:wrap anchorx="page"/>
               </v:shape>
@@ -10730,23 +10537,7 @@
           <w:sz w:val="21"/>
           <w:szCs w:val="21"/>
         </w:rPr>
-        <w:t xml:space="preserve">and in accordance with the </w:t>
-      </w:r>
-      <w:proofErr w:type="gramStart"/>
-      <w:r>
-        <w:rPr>
-          <w:sz w:val="21"/>
-          <w:szCs w:val="21"/>
-        </w:rPr>
-        <w:t>fast track</w:t>
-      </w:r>
-      <w:proofErr w:type="gramEnd"/>
-      <w:r>
-        <w:rPr>
-          <w:sz w:val="21"/>
-          <w:szCs w:val="21"/>
-        </w:rPr>
-        <w:t xml:space="preserve"> procedure as per Section 29-B of the Act. The cost of arbitration</w:t>
+        <w:t>and in accordance with the fast track procedure as per Section 29-B of the Act. The cost of arbitration</w:t>
       </w:r>
       <w:r>
         <w:rPr>
@@ -11317,7 +11108,7 @@
           </mc:Choice>
           <mc:Fallback>
             <w:pict>
-              <v:shape w14:anchorId="44634487" id="Freeform 1028" o:spid="_x0000_s1026" style="position:absolute;margin-left:59.35pt;margin-top:4.7pt;width:3.3pt;height:3.3pt;z-index:251682304;visibility:visible;mso-wrap-style:square;mso-width-percent:0;mso-height-percent:0;mso-wrap-distance-left:9pt;mso-wrap-distance-top:0;mso-wrap-distance-right:9pt;mso-wrap-distance-bottom:0;mso-position-horizontal:absolute;mso-position-horizontal-relative:page;mso-position-vertical:absolute;mso-position-vertical-relative:text;mso-width-percent:0;mso-height-percent:0;mso-width-relative:page;mso-height-relative:page;v-text-anchor:top" coordsize="66,66" o:gfxdata="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" path="m37,66r-9,l24,65,,37,,29,28,r9,l65,33r,4l37,66xe" fillcolor="black" stroked="f">
+              <v:shape w14:anchorId="33E8A20F" id="Freeform 1028" o:spid="_x0000_s1026" style="position:absolute;margin-left:59.35pt;margin-top:4.7pt;width:3.3pt;height:3.3pt;z-index:251682304;visibility:visible;mso-wrap-style:square;mso-width-percent:0;mso-height-percent:0;mso-wrap-distance-left:9pt;mso-wrap-distance-top:0;mso-wrap-distance-right:9pt;mso-wrap-distance-bottom:0;mso-position-horizontal:absolute;mso-position-horizontal-relative:page;mso-position-vertical:absolute;mso-position-vertical-relative:text;mso-width-percent:0;mso-height-percent:0;mso-width-relative:page;mso-height-relative:page;v-text-anchor:top" coordsize="66,66" o:gfxdata="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" path="m37,66r-9,l24,65,,37,,29,28,r9,l65,33r,4l37,66xe" fillcolor="black" stroked="f">
                 <v:path arrowok="t" o:connecttype="custom" o:connectlocs="23495,101600;17780,101600;15240,100965;0,83185;0,78105;17780,59690;23495,59690;41275,80645;41275,83185;23495,101600" o:connectangles="0,0,0,0,0,0,0,0,0,0"/>
                 <w10:wrap anchorx="page"/>
               </v:shape>
@@ -11693,23 +11484,7 @@
           <w:sz w:val="21"/>
           <w:szCs w:val="21"/>
         </w:rPr>
-        <w:t xml:space="preserve">You acknowledge that you have read, </w:t>
-      </w:r>
-      <w:proofErr w:type="gramStart"/>
-      <w:r>
-        <w:rPr>
-          <w:sz w:val="21"/>
-          <w:szCs w:val="21"/>
-        </w:rPr>
-        <w:t>understood</w:t>
-      </w:r>
-      <w:proofErr w:type="gramEnd"/>
-      <w:r>
-        <w:rPr>
-          <w:sz w:val="21"/>
-          <w:szCs w:val="21"/>
-        </w:rPr>
-        <w:t xml:space="preserve"> and agreed to the terms and conditions in this Agreement</w:t>
+        <w:t>You acknowledge that you have read, understood and agreed to the terms and conditions in this Agreement</w:t>
       </w:r>
       <w:r>
         <w:rPr>

</xml_diff>

<commit_message>
client request message display & contract expired case
</commit_message>
<xml_diff>
--- a/tmp/contractTemp.docx
+++ b/tmp/contractTemp.docx
@@ -1,6 +1,6 @@
 
 <file path=word/document.xml><?xml version="1.0" encoding="utf-8"?>
-<w:document xmlns:wpc="http://schemas.microsoft.com/office/word/2010/wordprocessingCanvas" xmlns:cx="http://schemas.microsoft.com/office/drawing/2014/chartex" xmlns:cx1="http://schemas.microsoft.com/office/drawing/2015/9/8/chartex" xmlns:cx2="http://schemas.microsoft.com/office/drawing/2015/10/21/chartex" xmlns:cx3="http://schemas.microsoft.com/office/drawing/2016/5/9/chartex" xmlns:cx4="http://schemas.microsoft.com/office/drawing/2016/5/10/chartex" xmlns:cx5="http://schemas.microsoft.com/office/drawing/2016/5/11/chartex" xmlns:cx6="http://schemas.microsoft.com/office/drawing/2016/5/12/chartex" xmlns:cx7="http://schemas.microsoft.com/office/drawing/2016/5/13/chartex" xmlns:cx8="http://schemas.microsoft.com/office/drawing/2016/5/14/chartex" xmlns:mc="http://schemas.openxmlformats.org/markup-compatibility/2006" xmlns:aink="http://schemas.microsoft.com/office/drawing/2016/ink" xmlns:am3d="http://schemas.microsoft.com/office/drawing/2017/model3d" xmlns:o="urn:schemas-microsoft-com:office:office" xmlns:oel="http://schemas.microsoft.com/office/2019/extlst" xmlns:r="http://schemas.openxmlformats.org/officeDocument/2006/relationships" xmlns:m="http://schemas.openxmlformats.org/officeDocument/2006/math" xmlns:v="urn:schemas-microsoft-com:vml" xmlns:wp14="http://schemas.microsoft.com/office/word/2010/wordprocessingDrawing" xmlns:wp="http://schemas.openxmlformats.org/drawingml/2006/wordprocessingDrawing" xmlns:w10="urn:schemas-microsoft-com:office:word" xmlns:w="http://schemas.openxmlformats.org/wordprocessingml/2006/main" xmlns:w14="http://schemas.microsoft.com/office/word/2010/wordml" xmlns:w15="http://schemas.microsoft.com/office/word/2012/wordml" xmlns:w16cex="http://schemas.microsoft.com/office/word/2018/wordml/cex" xmlns:w16cid="http://schemas.microsoft.com/office/word/2016/wordml/cid" xmlns:w16="http://schemas.microsoft.com/office/word/2018/wordml" xmlns:w16sdtdh="http://schemas.microsoft.com/office/word/2020/wordml/sdtdatahash" xmlns:w16se="http://schemas.microsoft.com/office/word/2015/wordml/symex" xmlns:wpg="http://schemas.microsoft.com/office/word/2010/wordprocessingGroup" xmlns:wpi="http://schemas.microsoft.com/office/word/2010/wordprocessingInk" xmlns:wne="http://schemas.microsoft.com/office/word/2006/wordml" xmlns:wps="http://schemas.microsoft.com/office/word/2010/wordprocessingShape" mc:Ignorable="w14 w15 w16se w16cid w16 w16cex w16sdtdh wp14">
+<w:document xmlns:wpc="http://schemas.microsoft.com/office/word/2010/wordprocessingCanvas" xmlns:cx="http://schemas.microsoft.com/office/drawing/2014/chartex" xmlns:cx1="http://schemas.microsoft.com/office/drawing/2015/9/8/chartex" xmlns:mc="http://schemas.openxmlformats.org/markup-compatibility/2006" xmlns:o="urn:schemas-microsoft-com:office:office" xmlns:r="http://schemas.openxmlformats.org/officeDocument/2006/relationships" xmlns:m="http://schemas.openxmlformats.org/officeDocument/2006/math" xmlns:v="urn:schemas-microsoft-com:vml" xmlns:wp14="http://schemas.microsoft.com/office/word/2010/wordprocessingDrawing" xmlns:wp="http://schemas.openxmlformats.org/drawingml/2006/wordprocessingDrawing" xmlns:w10="urn:schemas-microsoft-com:office:word" xmlns:w="http://schemas.openxmlformats.org/wordprocessingml/2006/main" xmlns:w14="http://schemas.microsoft.com/office/word/2010/wordml" xmlns:w15="http://schemas.microsoft.com/office/word/2012/wordml" xmlns:w16se="http://schemas.microsoft.com/office/word/2015/wordml/symex" xmlns:wpg="http://schemas.microsoft.com/office/word/2010/wordprocessingGroup" xmlns:wpi="http://schemas.microsoft.com/office/word/2010/wordprocessingInk" xmlns:wne="http://schemas.microsoft.com/office/word/2006/wordml" xmlns:wps="http://schemas.microsoft.com/office/word/2010/wordprocessingShape" mc:Ignorable="w14 w15 w16se wp14">
   <w:body>
     <w:p>
       <w:pPr>
@@ -50,6 +50,7 @@
             <w:r>
               <w:rPr>
                 <w:noProof/>
+                <w:lang w:val="en-IN" w:eastAsia="en-IN"/>
               </w:rPr>
               <w:drawing>
                 <wp:inline distT="0" distB="0" distL="0" distR="0" wp14:anchorId="44B7EC5B" wp14:editId="24D17BC9">
@@ -265,23 +266,7 @@
                 <w:b/>
                 <w:sz w:val="24"/>
               </w:rPr>
-              <w:t>{</w:t>
-            </w:r>
-            <w:proofErr w:type="spellStart"/>
-            <w:r>
-              <w:rPr>
-                <w:b/>
-                <w:sz w:val="24"/>
-              </w:rPr>
-              <w:t>contractNo</w:t>
-            </w:r>
-            <w:proofErr w:type="spellEnd"/>
-            <w:r>
-              <w:rPr>
-                <w:b/>
-                <w:sz w:val="24"/>
-              </w:rPr>
-              <w:t>}</w:t>
+              <w:t>{contractNo}</w:t>
             </w:r>
           </w:p>
           <w:p>
@@ -369,6 +354,7 @@
                 <w:noProof/>
                 <w:sz w:val="24"/>
                 <w:u w:val="thick"/>
+                <w:lang w:val="en-IN" w:eastAsia="en-IN"/>
               </w:rPr>
               <mc:AlternateContent>
                 <mc:Choice Requires="wps">
@@ -422,7 +408,7 @@
                 </mc:Choice>
                 <mc:Fallback>
                   <w:pict>
-                    <v:line w14:anchorId="66C5296E" id="Straight Connector 3" o:spid="_x0000_s1026" style="position:absolute;flip:y;z-index:487588864;visibility:visible;mso-wrap-style:square;mso-wrap-distance-left:9pt;mso-wrap-distance-top:0;mso-wrap-distance-right:9pt;mso-wrap-distance-bottom:0;mso-position-horizontal:absolute;mso-position-horizontal-relative:text;mso-position-vertical:absolute;mso-position-vertical-relative:text" from="271.75pt,19.8pt" to="271.75pt,47.75pt" o:gfxdata="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" strokecolor="black [3040]"/>
+                    <v:line w14:anchorId="6BEFAB57" id="Straight Connector 3" o:spid="_x0000_s1026" style="position:absolute;flip:y;z-index:487588864;visibility:visible;mso-wrap-style:square;mso-wrap-distance-left:9pt;mso-wrap-distance-top:0;mso-wrap-distance-right:9pt;mso-wrap-distance-bottom:0;mso-position-horizontal:absolute;mso-position-horizontal-relative:text;mso-position-vertical:absolute;mso-position-vertical-relative:text" from="271.75pt,19.8pt" to="271.75pt,47.75pt" o:gfxdata="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" strokecolor="black [3040]"/>
                   </w:pict>
                 </mc:Fallback>
               </mc:AlternateContent>
@@ -620,31 +606,7 @@
                 <w:szCs w:val="20"/>
                 <w:shd w:val="clear" w:color="auto" w:fill="FFFFFF"/>
               </w:rPr>
-              <w:t>{</w:t>
-            </w:r>
-            <w:proofErr w:type="spellStart"/>
-            <w:r>
-              <w:rPr>
-                <w:rFonts w:ascii="Times New Roman" w:hAnsi="Times New Roman" w:cs="Times New Roman"/>
-                <w:b/>
-                <w:color w:val="000000"/>
-                <w:sz w:val="24"/>
-                <w:szCs w:val="20"/>
-                <w:shd w:val="clear" w:color="auto" w:fill="FFFFFF"/>
-              </w:rPr>
-              <w:t>billToName</w:t>
-            </w:r>
-            <w:proofErr w:type="spellEnd"/>
-            <w:r>
-              <w:rPr>
-                <w:rFonts w:ascii="Times New Roman" w:hAnsi="Times New Roman" w:cs="Times New Roman"/>
-                <w:b/>
-                <w:color w:val="000000"/>
-                <w:sz w:val="24"/>
-                <w:szCs w:val="20"/>
-                <w:shd w:val="clear" w:color="auto" w:fill="FFFFFF"/>
-              </w:rPr>
-              <w:t>}</w:t>
+              <w:t>{billToName}</w:t>
             </w:r>
           </w:p>
           <w:p>
@@ -695,49 +657,7 @@
               <w:rPr>
                 <w:rFonts w:ascii="Times New Roman" w:hAnsi="Times New Roman" w:cs="Times New Roman"/>
               </w:rPr>
-              <w:t>{</w:t>
-            </w:r>
-            <w:proofErr w:type="spellStart"/>
-            <w:r>
-              <w:rPr>
-                <w:rFonts w:ascii="Times New Roman" w:hAnsi="Times New Roman" w:cs="Times New Roman"/>
-              </w:rPr>
-              <w:t>billToAddress</w:t>
-            </w:r>
-            <w:proofErr w:type="spellEnd"/>
-            <w:r>
-              <w:rPr>
-                <w:rFonts w:ascii="Times New Roman" w:hAnsi="Times New Roman" w:cs="Times New Roman"/>
-              </w:rPr>
-              <w:t>},{</w:t>
-            </w:r>
-            <w:proofErr w:type="spellStart"/>
-            <w:r>
-              <w:rPr>
-                <w:rFonts w:ascii="Times New Roman" w:hAnsi="Times New Roman" w:cs="Times New Roman"/>
-              </w:rPr>
-              <w:t>billToCity</w:t>
-            </w:r>
-            <w:proofErr w:type="spellEnd"/>
-            <w:r>
-              <w:rPr>
-                <w:rFonts w:ascii="Times New Roman" w:hAnsi="Times New Roman" w:cs="Times New Roman"/>
-              </w:rPr>
-              <w:t>}-{</w:t>
-            </w:r>
-            <w:proofErr w:type="spellStart"/>
-            <w:r>
-              <w:rPr>
-                <w:rFonts w:ascii="Times New Roman" w:hAnsi="Times New Roman" w:cs="Times New Roman"/>
-              </w:rPr>
-              <w:t>billToPincode</w:t>
-            </w:r>
-            <w:proofErr w:type="spellEnd"/>
-            <w:r>
-              <w:rPr>
-                <w:rFonts w:ascii="Times New Roman" w:hAnsi="Times New Roman" w:cs="Times New Roman"/>
-              </w:rPr>
-              <w:t>}</w:t>
+              <w:t>{billToAddress},{billToCity}-{billToPincode}</w:t>
             </w:r>
           </w:p>
         </w:tc>
@@ -812,23 +732,7 @@
                 <w:rFonts w:ascii="Times New Roman" w:hAnsi="Times New Roman" w:cs="Times New Roman"/>
                 <w:bCs/>
               </w:rPr>
-              <w:t>{</w:t>
-            </w:r>
-            <w:proofErr w:type="spellStart"/>
-            <w:r>
-              <w:rPr>
-                <w:rFonts w:ascii="Times New Roman" w:hAnsi="Times New Roman" w:cs="Times New Roman"/>
-                <w:bCs/>
-              </w:rPr>
-              <w:t>shipToAddress</w:t>
-            </w:r>
-            <w:proofErr w:type="spellEnd"/>
-            <w:r>
-              <w:rPr>
-                <w:rFonts w:ascii="Times New Roman" w:hAnsi="Times New Roman" w:cs="Times New Roman"/>
-                <w:bCs/>
-              </w:rPr>
-              <w:t>},</w:t>
+              <w:t>{shipToAddress},</w:t>
             </w:r>
             <w:r>
               <w:rPr>
@@ -836,43 +740,7 @@
                 <w:color w:val="000000"/>
                 <w:shd w:val="clear" w:color="auto" w:fill="FFFFFF"/>
               </w:rPr>
-              <w:t>{</w:t>
-            </w:r>
-            <w:proofErr w:type="spellStart"/>
-            <w:r>
-              <w:rPr>
-                <w:rFonts w:ascii="Times New Roman" w:hAnsi="Times New Roman" w:cs="Times New Roman"/>
-                <w:color w:val="000000"/>
-                <w:shd w:val="clear" w:color="auto" w:fill="FFFFFF"/>
-              </w:rPr>
-              <w:t>shipToCity</w:t>
-            </w:r>
-            <w:proofErr w:type="spellEnd"/>
-            <w:r>
-              <w:rPr>
-                <w:rFonts w:ascii="Times New Roman" w:hAnsi="Times New Roman" w:cs="Times New Roman"/>
-                <w:color w:val="000000"/>
-                <w:shd w:val="clear" w:color="auto" w:fill="FFFFFF"/>
-              </w:rPr>
-              <w:t>}-{</w:t>
-            </w:r>
-            <w:proofErr w:type="spellStart"/>
-            <w:r>
-              <w:rPr>
-                <w:rFonts w:ascii="Times New Roman" w:hAnsi="Times New Roman" w:cs="Times New Roman"/>
-                <w:color w:val="000000"/>
-                <w:shd w:val="clear" w:color="auto" w:fill="FFFFFF"/>
-              </w:rPr>
-              <w:t>shipToPincode</w:t>
-            </w:r>
-            <w:proofErr w:type="spellEnd"/>
-            <w:r>
-              <w:rPr>
-                <w:rFonts w:ascii="Times New Roman" w:hAnsi="Times New Roman" w:cs="Times New Roman"/>
-                <w:color w:val="000000"/>
-                <w:shd w:val="clear" w:color="auto" w:fill="FFFFFF"/>
-              </w:rPr>
-              <w:t>}</w:t>
+              <w:t>{shipToCity}-{shipToPincode}</w:t>
             </w:r>
           </w:p>
           <w:p>
@@ -962,21 +830,7 @@
                     <w:rPr>
                       <w:rFonts w:ascii="Times New Roman"/>
                     </w:rPr>
-                    <w:t>{</w:t>
-                  </w:r>
-                  <w:proofErr w:type="spellStart"/>
-                  <w:r>
-                    <w:rPr>
-                      <w:rFonts w:ascii="Times New Roman"/>
-                    </w:rPr>
-                    <w:t>contactName</w:t>
-                  </w:r>
-                  <w:proofErr w:type="spellEnd"/>
-                  <w:r>
-                    <w:rPr>
-                      <w:rFonts w:ascii="Times New Roman"/>
-                    </w:rPr>
-                    <w:t>}</w:t>
+                    <w:t>{contactName}</w:t>
                   </w:r>
                 </w:p>
                 <w:p>
@@ -1041,16 +895,8 @@
                     <w:rPr>
                       <w:rFonts w:ascii="Times New Roman"/>
                     </w:rPr>
-                    <w:t>{</w:t>
+                    <w:t>{contactNumber</w:t>
                   </w:r>
-                  <w:proofErr w:type="spellStart"/>
-                  <w:r>
-                    <w:rPr>
-                      <w:rFonts w:ascii="Times New Roman"/>
-                    </w:rPr>
-                    <w:t>contactNumber</w:t>
-                  </w:r>
-                  <w:proofErr w:type="spellEnd"/>
                   <w:r>
                     <w:rPr>
                       <w:rFonts w:ascii="Times New Roman"/>
@@ -1114,21 +960,7 @@
                     <w:rPr>
                       <w:rFonts w:ascii="Times New Roman"/>
                     </w:rPr>
-                    <w:t>{</w:t>
-                  </w:r>
-                  <w:proofErr w:type="spellStart"/>
-                  <w:r>
-                    <w:rPr>
-                      <w:rFonts w:ascii="Times New Roman"/>
-                    </w:rPr>
-                    <w:t>contactEmail</w:t>
-                  </w:r>
-                  <w:proofErr w:type="spellEnd"/>
-                  <w:r>
-                    <w:rPr>
-                      <w:rFonts w:ascii="Times New Roman"/>
-                    </w:rPr>
-                    <w:t>}</w:t>
+                    <w:t>{contactEmail}</w:t>
                   </w:r>
                 </w:p>
               </w:txbxContent>
@@ -1268,23 +1100,7 @@
                       <w:b/>
                     </w:rPr>
                     <w:tab/>
-                    <w:t>{</w:t>
-                  </w:r>
-                  <w:proofErr w:type="spellStart"/>
-                  <w:r>
-                    <w:rPr>
-                      <w:rFonts w:ascii="Times New Roman"/>
-                      <w:b/>
-                    </w:rPr>
-                    <w:t>startDate</w:t>
-                  </w:r>
-                  <w:proofErr w:type="spellEnd"/>
-                  <w:r>
-                    <w:rPr>
-                      <w:rFonts w:ascii="Times New Roman"/>
-                      <w:b/>
-                    </w:rPr>
-                    <w:t>}</w:t>
+                    <w:t>{startDate}</w:t>
                   </w:r>
                 </w:p>
                 <w:p>
@@ -1346,23 +1162,7 @@
                       <w:b/>
                     </w:rPr>
                     <w:tab/>
-                    <w:t>{</w:t>
-                  </w:r>
-                  <w:proofErr w:type="spellStart"/>
-                  <w:r>
-                    <w:rPr>
-                      <w:rFonts w:ascii="Times New Roman"/>
-                      <w:b/>
-                    </w:rPr>
-                    <w:t>endDate</w:t>
-                  </w:r>
-                  <w:proofErr w:type="spellEnd"/>
-                  <w:r>
-                    <w:rPr>
-                      <w:rFonts w:ascii="Times New Roman"/>
-                      <w:b/>
-                    </w:rPr>
-                    <w:t>}</w:t>
+                    <w:t>{endDate}</w:t>
                   </w:r>
                 </w:p>
               </w:txbxContent>
@@ -1747,15 +1547,7 @@
               <w:t xml:space="preserve"> </w:t>
             </w:r>
             <w:r>
-              <w:t>$</w:t>
-            </w:r>
-            <w:proofErr w:type="spellStart"/>
-            <w:r>
-              <w:t>serv.frequency</w:t>
-            </w:r>
-            <w:proofErr w:type="spellEnd"/>
-            <w:r>
-              <w:t>}</w:t>
+              <w:t>$serv.frequency}</w:t>
             </w:r>
           </w:p>
         </w:tc>
@@ -1777,15 +1569,7 @@
               <w:t xml:space="preserve"> </w:t>
             </w:r>
             <w:r>
-              <w:t>$</w:t>
-            </w:r>
-            <w:proofErr w:type="spellStart"/>
-            <w:r>
-              <w:t>serv.area</w:t>
-            </w:r>
-            <w:proofErr w:type="spellEnd"/>
-            <w:r>
-              <w:t>}</w:t>
+              <w:t>$serv.area}</w:t>
             </w:r>
           </w:p>
         </w:tc>
@@ -1811,15 +1595,7 @@
               <w:t xml:space="preserve"> </w:t>
             </w:r>
             <w:r>
-              <w:t>$</w:t>
-            </w:r>
-            <w:proofErr w:type="spellStart"/>
-            <w:r>
-              <w:t>serv.location</w:t>
-            </w:r>
-            <w:proofErr w:type="spellEnd"/>
-            <w:r>
-              <w:t>}</w:t>
+              <w:t>$serv.location}</w:t>
             </w:r>
           </w:p>
         </w:tc>
@@ -1961,7 +1737,6 @@
               </w:rPr>
               <w:t xml:space="preserve"> </w:t>
             </w:r>
-            <w:proofErr w:type="spellStart"/>
             <w:r>
               <w:rPr>
                 <w:b/>
@@ -1969,7 +1744,6 @@
               </w:rPr>
               <w:t>billingFrequency</w:t>
             </w:r>
-            <w:proofErr w:type="spellEnd"/>
             <w:r>
               <w:rPr>
                 <w:b/>
@@ -2602,31 +2376,7 @@
                       <w:szCs w:val="20"/>
                       <w:shd w:val="clear" w:color="auto" w:fill="FFFFFF"/>
                     </w:rPr>
-                    <w:t>{</w:t>
-                  </w:r>
-                  <w:proofErr w:type="spellStart"/>
-                  <w:r>
-                    <w:rPr>
-                      <w:rFonts w:ascii="Times New Roman" w:hAnsi="Times New Roman" w:cs="Times New Roman"/>
-                      <w:b/>
-                      <w:color w:val="000000"/>
-                      <w:sz w:val="24"/>
-                      <w:szCs w:val="20"/>
-                      <w:shd w:val="clear" w:color="auto" w:fill="FFFFFF"/>
-                    </w:rPr>
-                    <w:t>billToName</w:t>
-                  </w:r>
-                  <w:proofErr w:type="spellEnd"/>
-                  <w:r>
-                    <w:rPr>
-                      <w:rFonts w:ascii="Times New Roman" w:hAnsi="Times New Roman" w:cs="Times New Roman"/>
-                      <w:b/>
-                      <w:color w:val="000000"/>
-                      <w:sz w:val="24"/>
-                      <w:szCs w:val="20"/>
-                      <w:shd w:val="clear" w:color="auto" w:fill="FFFFFF"/>
-                    </w:rPr>
-                    <w:t>}</w:t>
+                    <w:t>{billToName}</w:t>
                   </w:r>
                 </w:p>
               </w:tc>
@@ -3079,6 +2829,36 @@
     </w:p>
     <w:p>
       <w:pPr>
+        <w:pStyle w:val="ListParagraph"/>
+        <w:widowControl/>
+        <w:numPr>
+          <w:ilvl w:val="0"/>
+          <w:numId w:val="14"/>
+        </w:numPr>
+        <w:shd w:val="clear" w:color="auto" w:fill="FFFFFF"/>
+        <w:autoSpaceDE/>
+        <w:autoSpaceDN/>
+        <w:rPr>
+          <w:rFonts w:ascii="Arial" w:eastAsia="Times New Roman" w:hAnsi="Arial" w:cs="Arial"/>
+          <w:b/>
+          <w:color w:val="222222"/>
+          <w:lang w:val="en-IN" w:eastAsia="en-IN"/>
+        </w:rPr>
+      </w:pPr>
+      <w:bookmarkStart w:id="0" w:name="_GoBack"/>
+      <w:bookmarkEnd w:id="0"/>
+      <w:r>
+        <w:rPr>
+          <w:rFonts w:ascii="Arial" w:eastAsia="Times New Roman" w:hAnsi="Arial" w:cs="Arial"/>
+          <w:b/>
+          <w:color w:val="222222"/>
+          <w:lang w:val="en-IN" w:eastAsia="en-IN"/>
+        </w:rPr>
+        <w:t>This Agreement is Valid only for one year. The Services that have already lapsed will not be Carry forward after the expiry date of the Contract.</w:t>
+      </w:r>
+    </w:p>
+    <w:p>
+      <w:pPr>
         <w:pStyle w:val="BodyText"/>
         <w:numPr>
           <w:ilvl w:val="0"/>
@@ -3102,7 +2882,7 @@
         <mc:AlternateContent>
           <mc:Choice Requires="wps">
             <w:drawing>
-              <wp:anchor distT="0" distB="0" distL="114300" distR="114300" simplePos="0" relativeHeight="251633152" behindDoc="0" locked="0" layoutInCell="1" allowOverlap="1" wp14:anchorId="0F63C782" wp14:editId="4FECBC2C">
+              <wp:anchor distT="0" distB="0" distL="114300" distR="114300" simplePos="0" relativeHeight="251658752" behindDoc="0" locked="0" layoutInCell="1" allowOverlap="1" wp14:anchorId="4169ABFC" wp14:editId="0DF7B126">
                 <wp:simplePos x="0" y="0"/>
                 <wp:positionH relativeFrom="page">
                   <wp:posOffset>753745</wp:posOffset>
@@ -3278,7 +3058,7 @@
           </mc:Choice>
           <mc:Fallback>
             <w:pict>
-              <v:shape w14:anchorId="7EF9D4D3" id="Freeform 1044" o:spid="_x0000_s1026" style="position:absolute;margin-left:59.35pt;margin-top:4.75pt;width:3.3pt;height:3.3pt;z-index:251633152;visibility:visible;mso-wrap-style:square;mso-width-percent:0;mso-height-percent:0;mso-wrap-distance-left:9pt;mso-wrap-distance-top:0;mso-wrap-distance-right:9pt;mso-wrap-distance-bottom:0;mso-position-horizontal:absolute;mso-position-horizontal-relative:page;mso-position-vertical:absolute;mso-position-vertical-relative:text;mso-width-percent:0;mso-height-percent:0;mso-width-relative:page;mso-height-relative:page;v-text-anchor:top" coordsize="66,66" o:gfxdata="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" path="m37,66r-9,l24,65,,37,,29,28,r9,l65,33r,4l37,66xe" fillcolor="black" stroked="f">
+              <v:shape w14:anchorId="35628C60" id="Freeform 1044" o:spid="_x0000_s1026" style="position:absolute;margin-left:59.35pt;margin-top:4.75pt;width:3.3pt;height:3.3pt;z-index:251658752;visibility:visible;mso-wrap-style:square;mso-width-percent:0;mso-height-percent:0;mso-wrap-distance-left:9pt;mso-wrap-distance-top:0;mso-wrap-distance-right:9pt;mso-wrap-distance-bottom:0;mso-position-horizontal:absolute;mso-position-horizontal-relative:page;mso-position-vertical:absolute;mso-position-vertical-relative:text;mso-width-percent:0;mso-height-percent:0;mso-width-relative:page;mso-height-relative:page;v-text-anchor:top" coordsize="66,66" o:gfxdata="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" path="m37,66r-9,l24,65,,37,,29,28,r9,l65,33r,4l37,66xe" fillcolor="black" stroked="f">
                 <v:path arrowok="t" o:connecttype="custom" o:connectlocs="23495,102235;17780,102235;15240,101600;0,83820;0,78740;17780,60325;23495,60325;41275,81280;41275,83820;23495,102235" o:connectangles="0,0,0,0,0,0,0,0,0,0"/>
                 <w10:wrap anchorx="page"/>
               </v:shape>
@@ -3630,7 +3410,7 @@
           </mc:Choice>
           <mc:Fallback>
             <w:pict>
-              <v:shape w14:anchorId="7AC26CBC" id="Freeform 1043" o:spid="_x0000_s1026" style="position:absolute;margin-left:59.35pt;margin-top:4.6pt;width:3.3pt;height:3.3pt;z-index:251636224;visibility:visible;mso-wrap-style:square;mso-width-percent:0;mso-height-percent:0;mso-wrap-distance-left:9pt;mso-wrap-distance-top:0;mso-wrap-distance-right:9pt;mso-wrap-distance-bottom:0;mso-position-horizontal:absolute;mso-position-horizontal-relative:page;mso-position-vertical:absolute;mso-position-vertical-relative:text;mso-width-percent:0;mso-height-percent:0;mso-width-relative:page;mso-height-relative:page;v-text-anchor:top" coordsize="66,66" o:gfxdata="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" path="m37,66r-9,l24,65,,37,,29,28,r9,l65,33r,4l37,66xe" fillcolor="black" stroked="f">
+              <v:shape w14:anchorId="75A769ED" id="Freeform 1043" o:spid="_x0000_s1026" style="position:absolute;margin-left:59.35pt;margin-top:4.6pt;width:3.3pt;height:3.3pt;z-index:251636224;visibility:visible;mso-wrap-style:square;mso-width-percent:0;mso-height-percent:0;mso-wrap-distance-left:9pt;mso-wrap-distance-top:0;mso-wrap-distance-right:9pt;mso-wrap-distance-bottom:0;mso-position-horizontal:absolute;mso-position-horizontal-relative:page;mso-position-vertical:absolute;mso-position-vertical-relative:text;mso-width-percent:0;mso-height-percent:0;mso-width-relative:page;mso-height-relative:page;v-text-anchor:top" coordsize="66,66" o:gfxdata="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" path="m37,66r-9,l24,65,,37,,29,28,r9,l65,33r,4l37,66xe" fillcolor="black" stroked="f">
                 <v:path arrowok="t" o:connecttype="custom" o:connectlocs="23495,100330;17780,100330;15240,99695;0,81915;0,76835;17780,58420;23495,58420;41275,79375;41275,81915;23495,100330" o:connectangles="0,0,0,0,0,0,0,0,0,0"/>
                 <w10:wrap anchorx="page"/>
               </v:shape>
@@ -3981,7 +3761,7 @@
           </mc:Choice>
           <mc:Fallback>
             <w:pict>
-              <v:shape w14:anchorId="3DF2D47B" id="Freeform 1042" o:spid="_x0000_s1026" style="position:absolute;margin-left:59.35pt;margin-top:4.7pt;width:3.3pt;height:3.3pt;z-index:251639296;visibility:visible;mso-wrap-style:square;mso-width-percent:0;mso-height-percent:0;mso-wrap-distance-left:9pt;mso-wrap-distance-top:0;mso-wrap-distance-right:9pt;mso-wrap-distance-bottom:0;mso-position-horizontal:absolute;mso-position-horizontal-relative:page;mso-position-vertical:absolute;mso-position-vertical-relative:text;mso-width-percent:0;mso-height-percent:0;mso-width-relative:page;mso-height-relative:page;v-text-anchor:top" coordsize="66,66" o:gfxdata="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" path="m37,66r-9,l24,65,,37,,29,28,r9,l65,33r,4l37,66xe" fillcolor="black" stroked="f">
+              <v:shape w14:anchorId="2C89B5EE" id="Freeform 1042" o:spid="_x0000_s1026" style="position:absolute;margin-left:59.35pt;margin-top:4.7pt;width:3.3pt;height:3.3pt;z-index:251639296;visibility:visible;mso-wrap-style:square;mso-width-percent:0;mso-height-percent:0;mso-wrap-distance-left:9pt;mso-wrap-distance-top:0;mso-wrap-distance-right:9pt;mso-wrap-distance-bottom:0;mso-position-horizontal:absolute;mso-position-horizontal-relative:page;mso-position-vertical:absolute;mso-position-vertical-relative:text;mso-width-percent:0;mso-height-percent:0;mso-width-relative:page;mso-height-relative:page;v-text-anchor:top" coordsize="66,66" o:gfxdata="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" path="m37,66r-9,l24,65,,37,,29,28,r9,l65,33r,4l37,66xe" fillcolor="black" stroked="f">
                 <v:path arrowok="t" o:connecttype="custom" o:connectlocs="23495,101600;17780,101600;15240,100965;0,83185;0,78105;17780,59690;23495,59690;41275,80645;41275,83185;23495,101600" o:connectangles="0,0,0,0,0,0,0,0,0,0"/>
                 <w10:wrap anchorx="page"/>
               </v:shape>
@@ -4468,7 +4248,7 @@
           </mc:Choice>
           <mc:Fallback>
             <w:pict>
-              <v:shape w14:anchorId="707A2E83" id="Freeform 1041" o:spid="_x0000_s1026" style="position:absolute;margin-left:59.35pt;margin-top:4.6pt;width:3.3pt;height:3.3pt;z-index:251642368;visibility:visible;mso-wrap-style:square;mso-width-percent:0;mso-height-percent:0;mso-wrap-distance-left:9pt;mso-wrap-distance-top:0;mso-wrap-distance-right:9pt;mso-wrap-distance-bottom:0;mso-position-horizontal:absolute;mso-position-horizontal-relative:page;mso-position-vertical:absolute;mso-position-vertical-relative:text;mso-width-percent:0;mso-height-percent:0;mso-width-relative:page;mso-height-relative:page;v-text-anchor:top" coordsize="66,66" o:gfxdata="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" path="m37,66r-9,l24,65,,37,,29,28,r9,l65,33r,4l37,66xe" fillcolor="black" stroked="f">
+              <v:shape w14:anchorId="719A1533" id="Freeform 1041" o:spid="_x0000_s1026" style="position:absolute;margin-left:59.35pt;margin-top:4.6pt;width:3.3pt;height:3.3pt;z-index:251642368;visibility:visible;mso-wrap-style:square;mso-width-percent:0;mso-height-percent:0;mso-wrap-distance-left:9pt;mso-wrap-distance-top:0;mso-wrap-distance-right:9pt;mso-wrap-distance-bottom:0;mso-position-horizontal:absolute;mso-position-horizontal-relative:page;mso-position-vertical:absolute;mso-position-vertical-relative:text;mso-width-percent:0;mso-height-percent:0;mso-width-relative:page;mso-height-relative:page;v-text-anchor:top" coordsize="66,66" o:gfxdata="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" path="m37,66r-9,l24,65,,37,,29,28,r9,l65,33r,4l37,66xe" fillcolor="black" stroked="f">
                 <v:path arrowok="t" o:connecttype="custom" o:connectlocs="23495,100330;17780,100330;15240,99695;0,81915;0,76835;17780,58420;23495,58420;41275,79375;41275,81915;23495,100330" o:connectangles="0,0,0,0,0,0,0,0,0,0"/>
                 <w10:wrap anchorx="page"/>
               </v:shape>
@@ -5134,7 +4914,7 @@
           </mc:Choice>
           <mc:Fallback>
             <w:pict>
-              <v:shape w14:anchorId="72227C55" id="Freeform 1040" o:spid="_x0000_s1026" style="position:absolute;margin-left:59.35pt;margin-top:4.7pt;width:3.3pt;height:3.3pt;z-index:251645440;visibility:visible;mso-wrap-style:square;mso-width-percent:0;mso-height-percent:0;mso-wrap-distance-left:9pt;mso-wrap-distance-top:0;mso-wrap-distance-right:9pt;mso-wrap-distance-bottom:0;mso-position-horizontal:absolute;mso-position-horizontal-relative:page;mso-position-vertical:absolute;mso-position-vertical-relative:text;mso-width-percent:0;mso-height-percent:0;mso-width-relative:page;mso-height-relative:page;v-text-anchor:top" coordsize="66,66" o:gfxdata="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" path="m37,66r-9,l24,65,,37,,29,28,r9,l65,33r,4l37,66xe" fillcolor="black" stroked="f">
+              <v:shape w14:anchorId="2AE455CF" id="Freeform 1040" o:spid="_x0000_s1026" style="position:absolute;margin-left:59.35pt;margin-top:4.7pt;width:3.3pt;height:3.3pt;z-index:251645440;visibility:visible;mso-wrap-style:square;mso-width-percent:0;mso-height-percent:0;mso-wrap-distance-left:9pt;mso-wrap-distance-top:0;mso-wrap-distance-right:9pt;mso-wrap-distance-bottom:0;mso-position-horizontal:absolute;mso-position-horizontal-relative:page;mso-position-vertical:absolute;mso-position-vertical-relative:text;mso-width-percent:0;mso-height-percent:0;mso-width-relative:page;mso-height-relative:page;v-text-anchor:top" coordsize="66,66" o:gfxdata="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" path="m37,66r-9,l24,65,,37,,29,28,r9,l65,33r,4l37,66xe" fillcolor="black" stroked="f">
                 <v:path arrowok="t" o:connecttype="custom" o:connectlocs="23495,101600;17780,101600;15240,100965;0,83185;0,78105;17780,59690;23495,59690;41275,80645;41275,83185;23495,101600" o:connectangles="0,0,0,0,0,0,0,0,0,0"/>
                 <w10:wrap anchorx="page"/>
               </v:shape>
@@ -5162,23 +4942,7 @@
           <w:sz w:val="21"/>
           <w:szCs w:val="21"/>
         </w:rPr>
-        <w:t xml:space="preserve">solely attributable to our gross negligence or </w:t>
-      </w:r>
-      <w:proofErr w:type="spellStart"/>
-      <w:r>
-        <w:rPr>
-          <w:sz w:val="21"/>
-          <w:szCs w:val="21"/>
-        </w:rPr>
-        <w:t>wilful</w:t>
-      </w:r>
-      <w:proofErr w:type="spellEnd"/>
-      <w:r>
-        <w:rPr>
-          <w:sz w:val="21"/>
-          <w:szCs w:val="21"/>
-        </w:rPr>
-        <w:t xml:space="preserve"> default, and is restricted to the extent of annual</w:t>
+        <w:t>solely attributable to our gross negligence or wilful default, and is restricted to the extent of annual</w:t>
       </w:r>
       <w:r>
         <w:rPr>
@@ -5426,7 +5190,7 @@
           </mc:Choice>
           <mc:Fallback>
             <w:pict>
-              <v:shape w14:anchorId="65104E5B" id="Freeform 1039" o:spid="_x0000_s1026" style="position:absolute;margin-left:59.35pt;margin-top:4.5pt;width:3.3pt;height:3.3pt;z-index:251648512;visibility:visible;mso-wrap-style:square;mso-width-percent:0;mso-height-percent:0;mso-wrap-distance-left:9pt;mso-wrap-distance-top:0;mso-wrap-distance-right:9pt;mso-wrap-distance-bottom:0;mso-position-horizontal:absolute;mso-position-horizontal-relative:page;mso-position-vertical:absolute;mso-position-vertical-relative:text;mso-width-percent:0;mso-height-percent:0;mso-width-relative:page;mso-height-relative:page;v-text-anchor:top" coordsize="66,66" o:gfxdata="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" path="m37,65r-9,l24,65,,37,,28,28,r9,l65,33r,4l37,65xe" fillcolor="black" stroked="f">
+              <v:shape w14:anchorId="49060023" id="Freeform 1039" o:spid="_x0000_s1026" style="position:absolute;margin-left:59.35pt;margin-top:4.5pt;width:3.3pt;height:3.3pt;z-index:251648512;visibility:visible;mso-wrap-style:square;mso-width-percent:0;mso-height-percent:0;mso-wrap-distance-left:9pt;mso-wrap-distance-top:0;mso-wrap-distance-right:9pt;mso-wrap-distance-bottom:0;mso-position-horizontal:absolute;mso-position-horizontal-relative:page;mso-position-vertical:absolute;mso-position-vertical-relative:text;mso-width-percent:0;mso-height-percent:0;mso-width-relative:page;mso-height-relative:page;v-text-anchor:top" coordsize="66,66" o:gfxdata="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" path="m37,65r-9,l24,65,,37,,28,28,r9,l65,33r,4l37,65xe" fillcolor="black" stroked="f">
                 <v:path arrowok="t" o:connecttype="custom" o:connectlocs="23495,98425;17780,98425;15240,98425;0,80645;0,74930;17780,57150;23495,57150;41275,78105;41275,80645;23495,98425" o:connectangles="0,0,0,0,0,0,0,0,0,0"/>
                 <w10:wrap anchorx="page"/>
               </v:shape>
@@ -5852,7 +5616,7 @@
           </mc:Choice>
           <mc:Fallback>
             <w:pict>
-              <v:shape w14:anchorId="11529058" id="Freeform 1038" o:spid="_x0000_s1026" style="position:absolute;margin-left:59.35pt;margin-top:4.7pt;width:3.3pt;height:3.3pt;z-index:251651584;visibility:visible;mso-wrap-style:square;mso-width-percent:0;mso-height-percent:0;mso-wrap-distance-left:9pt;mso-wrap-distance-top:0;mso-wrap-distance-right:9pt;mso-wrap-distance-bottom:0;mso-position-horizontal:absolute;mso-position-horizontal-relative:page;mso-position-vertical:absolute;mso-position-vertical-relative:text;mso-width-percent:0;mso-height-percent:0;mso-width-relative:page;mso-height-relative:page;v-text-anchor:top" coordsize="66,66" o:gfxdata="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" path="m37,66r-9,l24,65,,37,,29,28,r9,l65,33r,4l37,66xe" fillcolor="black" stroked="f">
+              <v:shape w14:anchorId="089E89A4" id="Freeform 1038" o:spid="_x0000_s1026" style="position:absolute;margin-left:59.35pt;margin-top:4.7pt;width:3.3pt;height:3.3pt;z-index:251651584;visibility:visible;mso-wrap-style:square;mso-width-percent:0;mso-height-percent:0;mso-wrap-distance-left:9pt;mso-wrap-distance-top:0;mso-wrap-distance-right:9pt;mso-wrap-distance-bottom:0;mso-position-horizontal:absolute;mso-position-horizontal-relative:page;mso-position-vertical:absolute;mso-position-vertical-relative:text;mso-width-percent:0;mso-height-percent:0;mso-width-relative:page;mso-height-relative:page;v-text-anchor:top" coordsize="66,66" o:gfxdata="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" path="m37,66r-9,l24,65,,37,,29,28,r9,l65,33r,4l37,66xe" fillcolor="black" stroked="f">
                 <v:path arrowok="t" o:connecttype="custom" o:connectlocs="23495,101600;17780,101600;15240,100965;0,83185;0,78105;17780,59690;23495,59690;41275,80645;41275,83185;23495,101600" o:connectangles="0,0,0,0,0,0,0,0,0,0"/>
                 <w10:wrap anchorx="page"/>
               </v:shape>
@@ -6684,7 +6448,7 @@
           </mc:Choice>
           <mc:Fallback>
             <w:pict>
-              <v:shape w14:anchorId="668EDA99" id="Freeform 1037" o:spid="_x0000_s1026" style="position:absolute;margin-left:59.35pt;margin-top:4.6pt;width:3.3pt;height:3.3pt;z-index:251654656;visibility:visible;mso-wrap-style:square;mso-width-percent:0;mso-height-percent:0;mso-wrap-distance-left:9pt;mso-wrap-distance-top:0;mso-wrap-distance-right:9pt;mso-wrap-distance-bottom:0;mso-position-horizontal:absolute;mso-position-horizontal-relative:page;mso-position-vertical:absolute;mso-position-vertical-relative:text;mso-width-percent:0;mso-height-percent:0;mso-width-relative:page;mso-height-relative:page;v-text-anchor:top" coordsize="66,66" o:gfxdata="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" path="m37,66r-9,l24,65,,37,,29,28,r9,l65,33r,4l37,66xe" fillcolor="black" stroked="f">
+              <v:shape w14:anchorId="6294CD4D" id="Freeform 1037" o:spid="_x0000_s1026" style="position:absolute;margin-left:59.35pt;margin-top:4.6pt;width:3.3pt;height:3.3pt;z-index:251654656;visibility:visible;mso-wrap-style:square;mso-width-percent:0;mso-height-percent:0;mso-wrap-distance-left:9pt;mso-wrap-distance-top:0;mso-wrap-distance-right:9pt;mso-wrap-distance-bottom:0;mso-position-horizontal:absolute;mso-position-horizontal-relative:page;mso-position-vertical:absolute;mso-position-vertical-relative:text;mso-width-percent:0;mso-height-percent:0;mso-width-relative:page;mso-height-relative:page;v-text-anchor:top" coordsize="66,66" o:gfxdata="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" path="m37,66r-9,l24,65,,37,,29,28,r9,l65,33r,4l37,66xe" fillcolor="black" stroked="f">
                 <v:path arrowok="t" o:connecttype="custom" o:connectlocs="23495,100330;17780,100330;15240,99695;0,81915;0,76835;17780,58420;23495,58420;41275,79375;41275,81915;23495,100330" o:connectangles="0,0,0,0,0,0,0,0,0,0"/>
                 <w10:wrap anchorx="page"/>
               </v:shape>
@@ -7020,7 +6784,7 @@
           </mc:Choice>
           <mc:Fallback>
             <w:pict>
-              <v:shape w14:anchorId="75B18253" id="Freeform 1036" o:spid="_x0000_s1026" style="position:absolute;margin-left:59.35pt;margin-top:4.7pt;width:3.3pt;height:3.3pt;z-index:251657728;visibility:visible;mso-wrap-style:square;mso-width-percent:0;mso-height-percent:0;mso-wrap-distance-left:9pt;mso-wrap-distance-top:0;mso-wrap-distance-right:9pt;mso-wrap-distance-bottom:0;mso-position-horizontal:absolute;mso-position-horizontal-relative:page;mso-position-vertical:absolute;mso-position-vertical-relative:text;mso-width-percent:0;mso-height-percent:0;mso-width-relative:page;mso-height-relative:page;v-text-anchor:top" coordsize="66,66" o:gfxdata="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" path="m37,66r-9,l24,65,,37,,29,28,r9,l65,33r,4l37,66xe" fillcolor="black" stroked="f">
+              <v:shape w14:anchorId="7AE7C708" id="Freeform 1036" o:spid="_x0000_s1026" style="position:absolute;margin-left:59.35pt;margin-top:4.7pt;width:3.3pt;height:3.3pt;z-index:251657728;visibility:visible;mso-wrap-style:square;mso-width-percent:0;mso-height-percent:0;mso-wrap-distance-left:9pt;mso-wrap-distance-top:0;mso-wrap-distance-right:9pt;mso-wrap-distance-bottom:0;mso-position-horizontal:absolute;mso-position-horizontal-relative:page;mso-position-vertical:absolute;mso-position-vertical-relative:text;mso-width-percent:0;mso-height-percent:0;mso-width-relative:page;mso-height-relative:page;v-text-anchor:top" coordsize="66,66" o:gfxdata="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" path="m37,66r-9,l24,65,,37,,29,28,r9,l65,33r,4l37,66xe" fillcolor="black" stroked="f">
                 <v:path arrowok="t" o:connecttype="custom" o:connectlocs="23495,101600;17780,101600;15240,100965;0,83185;0,78105;17780,59690;23495,59690;41275,80645;41275,83185;23495,101600" o:connectangles="0,0,0,0,0,0,0,0,0,0"/>
                 <w10:wrap anchorx="page"/>
               </v:shape>
@@ -7627,7 +7391,7 @@
           </mc:Choice>
           <mc:Fallback>
             <w:pict>
-              <v:shape w14:anchorId="1D7F59D9" id="Freeform 1035" o:spid="_x0000_s1026" style="position:absolute;margin-left:59.35pt;margin-top:4.6pt;width:3.3pt;height:3.3pt;z-index:251660800;visibility:visible;mso-wrap-style:square;mso-width-percent:0;mso-height-percent:0;mso-wrap-distance-left:9pt;mso-wrap-distance-top:0;mso-wrap-distance-right:9pt;mso-wrap-distance-bottom:0;mso-position-horizontal:absolute;mso-position-horizontal-relative:page;mso-position-vertical:absolute;mso-position-vertical-relative:text;mso-width-percent:0;mso-height-percent:0;mso-width-relative:page;mso-height-relative:page;v-text-anchor:top" coordsize="66,66" o:gfxdata="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" path="m37,66r-9,l24,65,,37,,29,28,r9,l65,33r,4l37,66xe" fillcolor="black" stroked="f">
+              <v:shape w14:anchorId="7AEC0DF3" id="Freeform 1035" o:spid="_x0000_s1026" style="position:absolute;margin-left:59.35pt;margin-top:4.6pt;width:3.3pt;height:3.3pt;z-index:251660800;visibility:visible;mso-wrap-style:square;mso-width-percent:0;mso-height-percent:0;mso-wrap-distance-left:9pt;mso-wrap-distance-top:0;mso-wrap-distance-right:9pt;mso-wrap-distance-bottom:0;mso-position-horizontal:absolute;mso-position-horizontal-relative:page;mso-position-vertical:absolute;mso-position-vertical-relative:text;mso-width-percent:0;mso-height-percent:0;mso-width-relative:page;mso-height-relative:page;v-text-anchor:top" coordsize="66,66" o:gfxdata="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" path="m37,66r-9,l24,65,,37,,29,28,r9,l65,33r,4l37,66xe" fillcolor="black" stroked="f">
                 <v:path arrowok="t" o:connecttype="custom" o:connectlocs="23495,100330;17780,100330;15240,99695;0,81915;0,76835;17780,58420;23495,58420;41275,79375;41275,81915;23495,100330" o:connectangles="0,0,0,0,0,0,0,0,0,0"/>
                 <w10:wrap anchorx="page"/>
               </v:shape>
@@ -8143,7 +7907,7 @@
           </mc:Choice>
           <mc:Fallback>
             <w:pict>
-              <v:shape w14:anchorId="37C4173C" id="Freeform 1034" o:spid="_x0000_s1026" style="position:absolute;margin-left:59.35pt;margin-top:4.7pt;width:3.3pt;height:3.3pt;z-index:251663872;visibility:visible;mso-wrap-style:square;mso-width-percent:0;mso-height-percent:0;mso-wrap-distance-left:9pt;mso-wrap-distance-top:0;mso-wrap-distance-right:9pt;mso-wrap-distance-bottom:0;mso-position-horizontal:absolute;mso-position-horizontal-relative:page;mso-position-vertical:absolute;mso-position-vertical-relative:text;mso-width-percent:0;mso-height-percent:0;mso-width-relative:page;mso-height-relative:page;v-text-anchor:top" coordsize="66,66" o:gfxdata="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" path="m37,66r-9,l24,65,,37,,29,28,r9,l65,33r,4l37,66xe" fillcolor="black" stroked="f">
+              <v:shape w14:anchorId="381EAD9F" id="Freeform 1034" o:spid="_x0000_s1026" style="position:absolute;margin-left:59.35pt;margin-top:4.7pt;width:3.3pt;height:3.3pt;z-index:251663872;visibility:visible;mso-wrap-style:square;mso-width-percent:0;mso-height-percent:0;mso-wrap-distance-left:9pt;mso-wrap-distance-top:0;mso-wrap-distance-right:9pt;mso-wrap-distance-bottom:0;mso-position-horizontal:absolute;mso-position-horizontal-relative:page;mso-position-vertical:absolute;mso-position-vertical-relative:text;mso-width-percent:0;mso-height-percent:0;mso-width-relative:page;mso-height-relative:page;v-text-anchor:top" coordsize="66,66" o:gfxdata="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" path="m37,66r-9,l24,65,,37,,29,28,r9,l65,33r,4l37,66xe" fillcolor="black" stroked="f">
                 <v:path arrowok="t" o:connecttype="custom" o:connectlocs="23495,101600;17780,101600;15240,100965;0,83185;0,78105;17780,59690;23495,59690;41275,80645;41275,83185;23495,101600" o:connectangles="0,0,0,0,0,0,0,0,0,0"/>
                 <w10:wrap anchorx="page"/>
               </v:shape>
@@ -8479,7 +8243,7 @@
           </mc:Choice>
           <mc:Fallback>
             <w:pict>
-              <v:shape w14:anchorId="12673E40" id="Freeform 1033" o:spid="_x0000_s1026" style="position:absolute;margin-left:59.35pt;margin-top:4.7pt;width:3.3pt;height:3.3pt;z-index:251666944;visibility:visible;mso-wrap-style:square;mso-width-percent:0;mso-height-percent:0;mso-wrap-distance-left:9pt;mso-wrap-distance-top:0;mso-wrap-distance-right:9pt;mso-wrap-distance-bottom:0;mso-position-horizontal:absolute;mso-position-horizontal-relative:page;mso-position-vertical:absolute;mso-position-vertical-relative:text;mso-width-percent:0;mso-height-percent:0;mso-width-relative:page;mso-height-relative:page;v-text-anchor:top" coordsize="66,66" o:gfxdata="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" path="m37,66r-9,l24,65,,37,,29,28,r9,l65,33r,4l37,66xe" fillcolor="black" stroked="f">
+              <v:shape w14:anchorId="0FC02889" id="Freeform 1033" o:spid="_x0000_s1026" style="position:absolute;margin-left:59.35pt;margin-top:4.7pt;width:3.3pt;height:3.3pt;z-index:251666944;visibility:visible;mso-wrap-style:square;mso-width-percent:0;mso-height-percent:0;mso-wrap-distance-left:9pt;mso-wrap-distance-top:0;mso-wrap-distance-right:9pt;mso-wrap-distance-bottom:0;mso-position-horizontal:absolute;mso-position-horizontal-relative:page;mso-position-vertical:absolute;mso-position-vertical-relative:text;mso-width-percent:0;mso-height-percent:0;mso-width-relative:page;mso-height-relative:page;v-text-anchor:top" coordsize="66,66" o:gfxdata="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" path="m37,66r-9,l24,65,,37,,29,28,r9,l65,33r,4l37,66xe" fillcolor="black" stroked="f">
                 <v:path arrowok="t" o:connecttype="custom" o:connectlocs="23495,101600;17780,101600;15240,100965;0,83185;0,78105;17780,59690;23495,59690;41275,80645;41275,83185;23495,101600" o:connectangles="0,0,0,0,0,0,0,0,0,0"/>
                 <w10:wrap anchorx="page"/>
               </v:shape>
@@ -8876,7 +8640,7 @@
           </mc:Choice>
           <mc:Fallback>
             <w:pict>
-              <v:shape w14:anchorId="5A435152" id="Freeform 1032" o:spid="_x0000_s1026" style="position:absolute;margin-left:59.35pt;margin-top:4.6pt;width:3.3pt;height:3.3pt;z-index:251670016;visibility:visible;mso-wrap-style:square;mso-width-percent:0;mso-height-percent:0;mso-wrap-distance-left:9pt;mso-wrap-distance-top:0;mso-wrap-distance-right:9pt;mso-wrap-distance-bottom:0;mso-position-horizontal:absolute;mso-position-horizontal-relative:page;mso-position-vertical:absolute;mso-position-vertical-relative:text;mso-width-percent:0;mso-height-percent:0;mso-width-relative:page;mso-height-relative:page;v-text-anchor:top" coordsize="66,66" o:gfxdata="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" path="m37,66r-9,l24,65,,37,,29,28,r9,l65,33r,4l37,66xe" fillcolor="black" stroked="f">
+              <v:shape w14:anchorId="5609F7FC" id="Freeform 1032" o:spid="_x0000_s1026" style="position:absolute;margin-left:59.35pt;margin-top:4.6pt;width:3.3pt;height:3.3pt;z-index:251670016;visibility:visible;mso-wrap-style:square;mso-width-percent:0;mso-height-percent:0;mso-wrap-distance-left:9pt;mso-wrap-distance-top:0;mso-wrap-distance-right:9pt;mso-wrap-distance-bottom:0;mso-position-horizontal:absolute;mso-position-horizontal-relative:page;mso-position-vertical:absolute;mso-position-vertical-relative:text;mso-width-percent:0;mso-height-percent:0;mso-width-relative:page;mso-height-relative:page;v-text-anchor:top" coordsize="66,66" o:gfxdata="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" path="m37,66r-9,l24,65,,37,,29,28,r9,l65,33r,4l37,66xe" fillcolor="black" stroked="f">
                 <v:path arrowok="t" o:connecttype="custom" o:connectlocs="23495,100330;17780,100330;15240,99695;0,81915;0,76835;17780,58420;23495,58420;41275,79375;41275,81915;23495,100330" o:connectangles="0,0,0,0,0,0,0,0,0,0"/>
                 <w10:wrap anchorx="page"/>
               </v:shape>
@@ -9221,7 +8985,7 @@
           </mc:Choice>
           <mc:Fallback>
             <w:pict>
-              <v:shape w14:anchorId="4935DEE7" id="Freeform 1031" o:spid="_x0000_s1026" style="position:absolute;margin-left:59.35pt;margin-top:4.7pt;width:3.3pt;height:3.3pt;z-index:251673088;visibility:visible;mso-wrap-style:square;mso-width-percent:0;mso-height-percent:0;mso-wrap-distance-left:9pt;mso-wrap-distance-top:0;mso-wrap-distance-right:9pt;mso-wrap-distance-bottom:0;mso-position-horizontal:absolute;mso-position-horizontal-relative:page;mso-position-vertical:absolute;mso-position-vertical-relative:text;mso-width-percent:0;mso-height-percent:0;mso-width-relative:page;mso-height-relative:page;v-text-anchor:top" coordsize="66,66" o:gfxdata="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" path="m37,66r-9,l24,65,,37,,29,28,r9,l65,33r,4l37,66xe" fillcolor="black" stroked="f">
+              <v:shape w14:anchorId="293195E6" id="Freeform 1031" o:spid="_x0000_s1026" style="position:absolute;margin-left:59.35pt;margin-top:4.7pt;width:3.3pt;height:3.3pt;z-index:251673088;visibility:visible;mso-wrap-style:square;mso-width-percent:0;mso-height-percent:0;mso-wrap-distance-left:9pt;mso-wrap-distance-top:0;mso-wrap-distance-right:9pt;mso-wrap-distance-bottom:0;mso-position-horizontal:absolute;mso-position-horizontal-relative:page;mso-position-vertical:absolute;mso-position-vertical-relative:text;mso-width-percent:0;mso-height-percent:0;mso-width-relative:page;mso-height-relative:page;v-text-anchor:top" coordsize="66,66" o:gfxdata="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" path="m37,66r-9,l24,65,,37,,29,28,r9,l65,33r,4l37,66xe" fillcolor="black" stroked="f">
                 <v:path arrowok="t" o:connecttype="custom" o:connectlocs="23495,101600;17780,101600;15240,100965;0,83185;0,78105;17780,59690;23495,59690;41275,80645;41275,83185;23495,101600" o:connectangles="0,0,0,0,0,0,0,0,0,0"/>
                 <w10:wrap anchorx="page"/>
               </v:shape>
@@ -9468,7 +9232,7 @@
           </mc:Choice>
           <mc:Fallback>
             <w:pict>
-              <v:shape w14:anchorId="72EE6680" id="Freeform 1030" o:spid="_x0000_s1026" style="position:absolute;margin-left:59.35pt;margin-top:4.6pt;width:3.3pt;height:3.3pt;z-index:251676160;visibility:visible;mso-wrap-style:square;mso-width-percent:0;mso-height-percent:0;mso-wrap-distance-left:9pt;mso-wrap-distance-top:0;mso-wrap-distance-right:9pt;mso-wrap-distance-bottom:0;mso-position-horizontal:absolute;mso-position-horizontal-relative:page;mso-position-vertical:absolute;mso-position-vertical-relative:text;mso-width-percent:0;mso-height-percent:0;mso-width-relative:page;mso-height-relative:page;v-text-anchor:top" coordsize="66,66" o:gfxdata="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" path="m37,66r-9,l24,65,,37,,29,28,r9,l65,33r,4l37,66xe" fillcolor="black" stroked="f">
+              <v:shape w14:anchorId="76A10EDF" id="Freeform 1030" o:spid="_x0000_s1026" style="position:absolute;margin-left:59.35pt;margin-top:4.6pt;width:3.3pt;height:3.3pt;z-index:251676160;visibility:visible;mso-wrap-style:square;mso-width-percent:0;mso-height-percent:0;mso-wrap-distance-left:9pt;mso-wrap-distance-top:0;mso-wrap-distance-right:9pt;mso-wrap-distance-bottom:0;mso-position-horizontal:absolute;mso-position-horizontal-relative:page;mso-position-vertical:absolute;mso-position-vertical-relative:text;mso-width-percent:0;mso-height-percent:0;mso-width-relative:page;mso-height-relative:page;v-text-anchor:top" coordsize="66,66" o:gfxdata="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" path="m37,66r-9,l24,65,,37,,29,28,r9,l65,33r,4l37,66xe" fillcolor="black" stroked="f">
                 <v:path arrowok="t" o:connecttype="custom" o:connectlocs="23495,100330;17780,100330;15240,99695;0,81915;0,76835;17780,58420;23495,58420;41275,79375;41275,81915;23495,100330" o:connectangles="0,0,0,0,0,0,0,0,0,0"/>
                 <w10:wrap anchorx="page"/>
               </v:shape>
@@ -10224,7 +9988,7 @@
           </mc:Choice>
           <mc:Fallback>
             <w:pict>
-              <v:shape w14:anchorId="77506753" id="Freeform 1029" o:spid="_x0000_s1026" style="position:absolute;margin-left:59.35pt;margin-top:4.7pt;width:3.3pt;height:3.3pt;z-index:251679232;visibility:visible;mso-wrap-style:square;mso-width-percent:0;mso-height-percent:0;mso-wrap-distance-left:9pt;mso-wrap-distance-top:0;mso-wrap-distance-right:9pt;mso-wrap-distance-bottom:0;mso-position-horizontal:absolute;mso-position-horizontal-relative:page;mso-position-vertical:absolute;mso-position-vertical-relative:text;mso-width-percent:0;mso-height-percent:0;mso-width-relative:page;mso-height-relative:page;v-text-anchor:top" coordsize="66,66" o:gfxdata="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" path="m37,66r-9,l24,65,,37,,29,28,r9,l65,33r,4l37,66xe" fillcolor="black" stroked="f">
+              <v:shape w14:anchorId="798C3E9A" id="Freeform 1029" o:spid="_x0000_s1026" style="position:absolute;margin-left:59.35pt;margin-top:4.7pt;width:3.3pt;height:3.3pt;z-index:251679232;visibility:visible;mso-wrap-style:square;mso-width-percent:0;mso-height-percent:0;mso-wrap-distance-left:9pt;mso-wrap-distance-top:0;mso-wrap-distance-right:9pt;mso-wrap-distance-bottom:0;mso-position-horizontal:absolute;mso-position-horizontal-relative:page;mso-position-vertical:absolute;mso-position-vertical-relative:text;mso-width-percent:0;mso-height-percent:0;mso-width-relative:page;mso-height-relative:page;v-text-anchor:top" coordsize="66,66" o:gfxdata="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" path="m37,66r-9,l24,65,,37,,29,28,r9,l65,33r,4l37,66xe" fillcolor="black" stroked="f">
                 <v:path arrowok="t" o:connecttype="custom" o:connectlocs="23495,101600;17780,101600;15240,100965;0,83185;0,78105;17780,59690;23495,59690;41275,80645;41275,83185;23495,101600" o:connectangles="0,0,0,0,0,0,0,0,0,0"/>
                 <w10:wrap anchorx="page"/>
               </v:shape>
@@ -11108,7 +10872,7 @@
           </mc:Choice>
           <mc:Fallback>
             <w:pict>
-              <v:shape w14:anchorId="33E8A20F" id="Freeform 1028" o:spid="_x0000_s1026" style="position:absolute;margin-left:59.35pt;margin-top:4.7pt;width:3.3pt;height:3.3pt;z-index:251682304;visibility:visible;mso-wrap-style:square;mso-width-percent:0;mso-height-percent:0;mso-wrap-distance-left:9pt;mso-wrap-distance-top:0;mso-wrap-distance-right:9pt;mso-wrap-distance-bottom:0;mso-position-horizontal:absolute;mso-position-horizontal-relative:page;mso-position-vertical:absolute;mso-position-vertical-relative:text;mso-width-percent:0;mso-height-percent:0;mso-width-relative:page;mso-height-relative:page;v-text-anchor:top" coordsize="66,66" o:gfxdata="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" path="m37,66r-9,l24,65,,37,,29,28,r9,l65,33r,4l37,66xe" fillcolor="black" stroked="f">
+              <v:shape w14:anchorId="37532337" id="Freeform 1028" o:spid="_x0000_s1026" style="position:absolute;margin-left:59.35pt;margin-top:4.7pt;width:3.3pt;height:3.3pt;z-index:251682304;visibility:visible;mso-wrap-style:square;mso-width-percent:0;mso-height-percent:0;mso-wrap-distance-left:9pt;mso-wrap-distance-top:0;mso-wrap-distance-right:9pt;mso-wrap-distance-bottom:0;mso-position-horizontal:absolute;mso-position-horizontal-relative:page;mso-position-vertical:absolute;mso-position-vertical-relative:text;mso-width-percent:0;mso-height-percent:0;mso-width-relative:page;mso-height-relative:page;v-text-anchor:top" coordsize="66,66" o:gfxdata="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" path="m37,66r-9,l24,65,,37,,29,28,r9,l65,33r,4l37,66xe" fillcolor="black" stroked="f">
                 <v:path arrowok="t" o:connecttype="custom" o:connectlocs="23495,101600;17780,101600;15240,100965;0,83185;0,78105;17780,59690;23495,59690;41275,80645;41275,83185;23495,101600" o:connectangles="0,0,0,0,0,0,0,0,0,0"/>
                 <w10:wrap anchorx="page"/>
               </v:shape>
@@ -11821,7 +11585,7 @@
 </file>
 
 <file path=word/endnotes.xml><?xml version="1.0" encoding="utf-8"?>
-<w:endnotes xmlns:wpc="http://schemas.microsoft.com/office/word/2010/wordprocessingCanvas" xmlns:cx="http://schemas.microsoft.com/office/drawing/2014/chartex" xmlns:cx1="http://schemas.microsoft.com/office/drawing/2015/9/8/chartex" xmlns:cx2="http://schemas.microsoft.com/office/drawing/2015/10/21/chartex" xmlns:cx3="http://schemas.microsoft.com/office/drawing/2016/5/9/chartex" xmlns:cx4="http://schemas.microsoft.com/office/drawing/2016/5/10/chartex" xmlns:cx5="http://schemas.microsoft.com/office/drawing/2016/5/11/chartex" xmlns:cx6="http://schemas.microsoft.com/office/drawing/2016/5/12/chartex" xmlns:cx7="http://schemas.microsoft.com/office/drawing/2016/5/13/chartex" xmlns:cx8="http://schemas.microsoft.com/office/drawing/2016/5/14/chartex" xmlns:mc="http://schemas.openxmlformats.org/markup-compatibility/2006" xmlns:aink="http://schemas.microsoft.com/office/drawing/2016/ink" xmlns:am3d="http://schemas.microsoft.com/office/drawing/2017/model3d" xmlns:o="urn:schemas-microsoft-com:office:office" xmlns:oel="http://schemas.microsoft.com/office/2019/extlst" xmlns:r="http://schemas.openxmlformats.org/officeDocument/2006/relationships" xmlns:m="http://schemas.openxmlformats.org/officeDocument/2006/math" xmlns:v="urn:schemas-microsoft-com:vml" xmlns:wp14="http://schemas.microsoft.com/office/word/2010/wordprocessingDrawing" xmlns:wp="http://schemas.openxmlformats.org/drawingml/2006/wordprocessingDrawing" xmlns:w10="urn:schemas-microsoft-com:office:word" xmlns:w="http://schemas.openxmlformats.org/wordprocessingml/2006/main" xmlns:w14="http://schemas.microsoft.com/office/word/2010/wordml" xmlns:w15="http://schemas.microsoft.com/office/word/2012/wordml" xmlns:w16cex="http://schemas.microsoft.com/office/word/2018/wordml/cex" xmlns:w16cid="http://schemas.microsoft.com/office/word/2016/wordml/cid" xmlns:w16="http://schemas.microsoft.com/office/word/2018/wordml" xmlns:w16sdtdh="http://schemas.microsoft.com/office/word/2020/wordml/sdtdatahash" xmlns:w16se="http://schemas.microsoft.com/office/word/2015/wordml/symex" xmlns:wpg="http://schemas.microsoft.com/office/word/2010/wordprocessingGroup" xmlns:wpi="http://schemas.microsoft.com/office/word/2010/wordprocessingInk" xmlns:wne="http://schemas.microsoft.com/office/word/2006/wordml" xmlns:wps="http://schemas.microsoft.com/office/word/2010/wordprocessingShape" mc:Ignorable="w14 w15 w16se w16cid w16 w16cex w16sdtdh wp14">
+<w:endnotes xmlns:wpc="http://schemas.microsoft.com/office/word/2010/wordprocessingCanvas" xmlns:cx="http://schemas.microsoft.com/office/drawing/2014/chartex" xmlns:cx1="http://schemas.microsoft.com/office/drawing/2015/9/8/chartex" xmlns:mc="http://schemas.openxmlformats.org/markup-compatibility/2006" xmlns:o="urn:schemas-microsoft-com:office:office" xmlns:r="http://schemas.openxmlformats.org/officeDocument/2006/relationships" xmlns:m="http://schemas.openxmlformats.org/officeDocument/2006/math" xmlns:v="urn:schemas-microsoft-com:vml" xmlns:wp14="http://schemas.microsoft.com/office/word/2010/wordprocessingDrawing" xmlns:wp="http://schemas.openxmlformats.org/drawingml/2006/wordprocessingDrawing" xmlns:w10="urn:schemas-microsoft-com:office:word" xmlns:w="http://schemas.openxmlformats.org/wordprocessingml/2006/main" xmlns:w14="http://schemas.microsoft.com/office/word/2010/wordml" xmlns:w15="http://schemas.microsoft.com/office/word/2012/wordml" xmlns:w16se="http://schemas.microsoft.com/office/word/2015/wordml/symex" xmlns:wpg="http://schemas.microsoft.com/office/word/2010/wordprocessingGroup" xmlns:wpi="http://schemas.microsoft.com/office/word/2010/wordprocessingInk" xmlns:wne="http://schemas.microsoft.com/office/word/2006/wordml" xmlns:wps="http://schemas.microsoft.com/office/word/2010/wordprocessingShape" mc:Ignorable="w14 w15 w16se wp14">
   <w:endnote w:type="separator" w:id="-1">
     <w:p>
       <w:r>
@@ -11840,7 +11604,7 @@
 </file>
 
 <file path=word/footnotes.xml><?xml version="1.0" encoding="utf-8"?>
-<w:footnotes xmlns:wpc="http://schemas.microsoft.com/office/word/2010/wordprocessingCanvas" xmlns:cx="http://schemas.microsoft.com/office/drawing/2014/chartex" xmlns:cx1="http://schemas.microsoft.com/office/drawing/2015/9/8/chartex" xmlns:cx2="http://schemas.microsoft.com/office/drawing/2015/10/21/chartex" xmlns:cx3="http://schemas.microsoft.com/office/drawing/2016/5/9/chartex" xmlns:cx4="http://schemas.microsoft.com/office/drawing/2016/5/10/chartex" xmlns:cx5="http://schemas.microsoft.com/office/drawing/2016/5/11/chartex" xmlns:cx6="http://schemas.microsoft.com/office/drawing/2016/5/12/chartex" xmlns:cx7="http://schemas.microsoft.com/office/drawing/2016/5/13/chartex" xmlns:cx8="http://schemas.microsoft.com/office/drawing/2016/5/14/chartex" xmlns:mc="http://schemas.openxmlformats.org/markup-compatibility/2006" xmlns:aink="http://schemas.microsoft.com/office/drawing/2016/ink" xmlns:am3d="http://schemas.microsoft.com/office/drawing/2017/model3d" xmlns:o="urn:schemas-microsoft-com:office:office" xmlns:oel="http://schemas.microsoft.com/office/2019/extlst" xmlns:r="http://schemas.openxmlformats.org/officeDocument/2006/relationships" xmlns:m="http://schemas.openxmlformats.org/officeDocument/2006/math" xmlns:v="urn:schemas-microsoft-com:vml" xmlns:wp14="http://schemas.microsoft.com/office/word/2010/wordprocessingDrawing" xmlns:wp="http://schemas.openxmlformats.org/drawingml/2006/wordprocessingDrawing" xmlns:w10="urn:schemas-microsoft-com:office:word" xmlns:w="http://schemas.openxmlformats.org/wordprocessingml/2006/main" xmlns:w14="http://schemas.microsoft.com/office/word/2010/wordml" xmlns:w15="http://schemas.microsoft.com/office/word/2012/wordml" xmlns:w16cex="http://schemas.microsoft.com/office/word/2018/wordml/cex" xmlns:w16cid="http://schemas.microsoft.com/office/word/2016/wordml/cid" xmlns:w16="http://schemas.microsoft.com/office/word/2018/wordml" xmlns:w16sdtdh="http://schemas.microsoft.com/office/word/2020/wordml/sdtdatahash" xmlns:w16se="http://schemas.microsoft.com/office/word/2015/wordml/symex" xmlns:wpg="http://schemas.microsoft.com/office/word/2010/wordprocessingGroup" xmlns:wpi="http://schemas.microsoft.com/office/word/2010/wordprocessingInk" xmlns:wne="http://schemas.microsoft.com/office/word/2006/wordml" xmlns:wps="http://schemas.microsoft.com/office/word/2010/wordprocessingShape" mc:Ignorable="w14 w15 w16se w16cid w16 w16cex w16sdtdh wp14">
+<w:footnotes xmlns:wpc="http://schemas.microsoft.com/office/word/2010/wordprocessingCanvas" xmlns:cx="http://schemas.microsoft.com/office/drawing/2014/chartex" xmlns:cx1="http://schemas.microsoft.com/office/drawing/2015/9/8/chartex" xmlns:mc="http://schemas.openxmlformats.org/markup-compatibility/2006" xmlns:o="urn:schemas-microsoft-com:office:office" xmlns:r="http://schemas.openxmlformats.org/officeDocument/2006/relationships" xmlns:m="http://schemas.openxmlformats.org/officeDocument/2006/math" xmlns:v="urn:schemas-microsoft-com:vml" xmlns:wp14="http://schemas.microsoft.com/office/word/2010/wordprocessingDrawing" xmlns:wp="http://schemas.openxmlformats.org/drawingml/2006/wordprocessingDrawing" xmlns:w10="urn:schemas-microsoft-com:office:word" xmlns:w="http://schemas.openxmlformats.org/wordprocessingml/2006/main" xmlns:w14="http://schemas.microsoft.com/office/word/2010/wordml" xmlns:w15="http://schemas.microsoft.com/office/word/2012/wordml" xmlns:w16se="http://schemas.microsoft.com/office/word/2015/wordml/symex" xmlns:wpg="http://schemas.microsoft.com/office/word/2010/wordprocessingGroup" xmlns:wpi="http://schemas.microsoft.com/office/word/2010/wordprocessingInk" xmlns:wne="http://schemas.microsoft.com/office/word/2006/wordml" xmlns:wps="http://schemas.microsoft.com/office/word/2010/wordprocessingShape" mc:Ignorable="w14 w15 w16se wp14">
   <w:footnote w:type="separator" w:id="-1">
     <w:p>
       <w:r>
@@ -11859,7 +11623,7 @@
 </file>
 
 <file path=word/numbering.xml><?xml version="1.0" encoding="utf-8"?>
-<w:numbering xmlns:wpc="http://schemas.microsoft.com/office/word/2010/wordprocessingCanvas" xmlns:cx="http://schemas.microsoft.com/office/drawing/2014/chartex" xmlns:cx1="http://schemas.microsoft.com/office/drawing/2015/9/8/chartex" xmlns:cx2="http://schemas.microsoft.com/office/drawing/2015/10/21/chartex" xmlns:cx3="http://schemas.microsoft.com/office/drawing/2016/5/9/chartex" xmlns:cx4="http://schemas.microsoft.com/office/drawing/2016/5/10/chartex" xmlns:cx5="http://schemas.microsoft.com/office/drawing/2016/5/11/chartex" xmlns:cx6="http://schemas.microsoft.com/office/drawing/2016/5/12/chartex" xmlns:cx7="http://schemas.microsoft.com/office/drawing/2016/5/13/chartex" xmlns:cx8="http://schemas.microsoft.com/office/drawing/2016/5/14/chartex" xmlns:mc="http://schemas.openxmlformats.org/markup-compatibility/2006" xmlns:aink="http://schemas.microsoft.com/office/drawing/2016/ink" xmlns:am3d="http://schemas.microsoft.com/office/drawing/2017/model3d" xmlns:o="urn:schemas-microsoft-com:office:office" xmlns:oel="http://schemas.microsoft.com/office/2019/extlst" xmlns:r="http://schemas.openxmlformats.org/officeDocument/2006/relationships" xmlns:m="http://schemas.openxmlformats.org/officeDocument/2006/math" xmlns:v="urn:schemas-microsoft-com:vml" xmlns:wp14="http://schemas.microsoft.com/office/word/2010/wordprocessingDrawing" xmlns:wp="http://schemas.openxmlformats.org/drawingml/2006/wordprocessingDrawing" xmlns:w10="urn:schemas-microsoft-com:office:word" xmlns:w="http://schemas.openxmlformats.org/wordprocessingml/2006/main" xmlns:w14="http://schemas.microsoft.com/office/word/2010/wordml" xmlns:w15="http://schemas.microsoft.com/office/word/2012/wordml" xmlns:w16cex="http://schemas.microsoft.com/office/word/2018/wordml/cex" xmlns:w16cid="http://schemas.microsoft.com/office/word/2016/wordml/cid" xmlns:w16="http://schemas.microsoft.com/office/word/2018/wordml" xmlns:w16sdtdh="http://schemas.microsoft.com/office/word/2020/wordml/sdtdatahash" xmlns:w16se="http://schemas.microsoft.com/office/word/2015/wordml/symex" xmlns:wpg="http://schemas.microsoft.com/office/word/2010/wordprocessingGroup" xmlns:wpi="http://schemas.microsoft.com/office/word/2010/wordprocessingInk" xmlns:wne="http://schemas.microsoft.com/office/word/2006/wordml" xmlns:wps="http://schemas.microsoft.com/office/word/2010/wordprocessingShape" mc:Ignorable="w14 w15 w16se w16cid w16 w16cex w16sdtdh wp14">
+<w:numbering xmlns:wpc="http://schemas.microsoft.com/office/word/2010/wordprocessingCanvas" xmlns:cx="http://schemas.microsoft.com/office/drawing/2014/chartex" xmlns:cx1="http://schemas.microsoft.com/office/drawing/2015/9/8/chartex" xmlns:mc="http://schemas.openxmlformats.org/markup-compatibility/2006" xmlns:o="urn:schemas-microsoft-com:office:office" xmlns:r="http://schemas.openxmlformats.org/officeDocument/2006/relationships" xmlns:m="http://schemas.openxmlformats.org/officeDocument/2006/math" xmlns:v="urn:schemas-microsoft-com:vml" xmlns:wp14="http://schemas.microsoft.com/office/word/2010/wordprocessingDrawing" xmlns:wp="http://schemas.openxmlformats.org/drawingml/2006/wordprocessingDrawing" xmlns:w10="urn:schemas-microsoft-com:office:word" xmlns:w="http://schemas.openxmlformats.org/wordprocessingml/2006/main" xmlns:w14="http://schemas.microsoft.com/office/word/2010/wordml" xmlns:w15="http://schemas.microsoft.com/office/word/2012/wordml" xmlns:w16se="http://schemas.microsoft.com/office/word/2015/wordml/symex" xmlns:wpg="http://schemas.microsoft.com/office/word/2010/wordprocessingGroup" xmlns:wpi="http://schemas.microsoft.com/office/word/2010/wordprocessingInk" xmlns:wne="http://schemas.microsoft.com/office/word/2006/wordml" xmlns:wps="http://schemas.microsoft.com/office/word/2010/wordprocessingShape" mc:Ignorable="w14 w15 w16se wp14">
   <w:abstractNum w:abstractNumId="0" w15:restartNumberingAfterBreak="0">
     <w:nsid w:val="0AF333B0"/>
     <w:multiLevelType w:val="multilevel"/>
@@ -13533,53 +13297,53 @@
       </w:rPr>
     </w:lvl>
   </w:abstractNum>
-  <w:num w:numId="1" w16cid:durableId="1701588267">
+  <w:num w:numId="1">
     <w:abstractNumId w:val="8"/>
   </w:num>
-  <w:num w:numId="2" w16cid:durableId="1623003398">
+  <w:num w:numId="2">
     <w:abstractNumId w:val="3"/>
   </w:num>
-  <w:num w:numId="3" w16cid:durableId="231821125">
+  <w:num w:numId="3">
     <w:abstractNumId w:val="4"/>
   </w:num>
-  <w:num w:numId="4" w16cid:durableId="1593270905">
+  <w:num w:numId="4">
     <w:abstractNumId w:val="2"/>
   </w:num>
-  <w:num w:numId="5" w16cid:durableId="1451778381">
+  <w:num w:numId="5">
     <w:abstractNumId w:val="1"/>
   </w:num>
-  <w:num w:numId="6" w16cid:durableId="551617099">
+  <w:num w:numId="6">
     <w:abstractNumId w:val="6"/>
   </w:num>
-  <w:num w:numId="7" w16cid:durableId="1588029104">
+  <w:num w:numId="7">
     <w:abstractNumId w:val="12"/>
   </w:num>
-  <w:num w:numId="8" w16cid:durableId="709039498">
+  <w:num w:numId="8">
     <w:abstractNumId w:val="13"/>
   </w:num>
-  <w:num w:numId="9" w16cid:durableId="1692877242">
+  <w:num w:numId="9">
     <w:abstractNumId w:val="5"/>
   </w:num>
-  <w:num w:numId="10" w16cid:durableId="591202296">
+  <w:num w:numId="10">
     <w:abstractNumId w:val="0"/>
   </w:num>
-  <w:num w:numId="11" w16cid:durableId="1523202929">
+  <w:num w:numId="11">
     <w:abstractNumId w:val="9"/>
   </w:num>
-  <w:num w:numId="12" w16cid:durableId="1168714649">
+  <w:num w:numId="12">
     <w:abstractNumId w:val="10"/>
   </w:num>
-  <w:num w:numId="13" w16cid:durableId="940841408">
+  <w:num w:numId="13">
     <w:abstractNumId w:val="7"/>
   </w:num>
-  <w:num w:numId="14" w16cid:durableId="1620379162">
+  <w:num w:numId="14">
     <w:abstractNumId w:val="11"/>
   </w:num>
 </w:numbering>
 </file>
 
 <file path=word/styles.xml><?xml version="1.0" encoding="utf-8"?>
-<w:styles xmlns:mc="http://schemas.openxmlformats.org/markup-compatibility/2006" xmlns:r="http://schemas.openxmlformats.org/officeDocument/2006/relationships" xmlns:w="http://schemas.openxmlformats.org/wordprocessingml/2006/main" xmlns:w14="http://schemas.microsoft.com/office/word/2010/wordml" xmlns:w15="http://schemas.microsoft.com/office/word/2012/wordml" xmlns:w16cex="http://schemas.microsoft.com/office/word/2018/wordml/cex" xmlns:w16cid="http://schemas.microsoft.com/office/word/2016/wordml/cid" xmlns:w16="http://schemas.microsoft.com/office/word/2018/wordml" xmlns:w16sdtdh="http://schemas.microsoft.com/office/word/2020/wordml/sdtdatahash" xmlns:w16se="http://schemas.microsoft.com/office/word/2015/wordml/symex" mc:Ignorable="w14 w15 w16se w16cid w16 w16cex w16sdtdh">
+<w:styles xmlns:mc="http://schemas.openxmlformats.org/markup-compatibility/2006" xmlns:r="http://schemas.openxmlformats.org/officeDocument/2006/relationships" xmlns:w="http://schemas.openxmlformats.org/wordprocessingml/2006/main" xmlns:w14="http://schemas.microsoft.com/office/word/2010/wordml" xmlns:w15="http://schemas.microsoft.com/office/word/2012/wordml" xmlns:w16se="http://schemas.microsoft.com/office/word/2015/wordml/symex" mc:Ignorable="w14 w15 w16se">
   <w:docDefaults>
     <w:rPrDefault>
       <w:rPr>
@@ -13597,7 +13361,7 @@
       </w:pPr>
     </w:pPrDefault>
   </w:docDefaults>
-  <w:latentStyles w:defLockedState="0" w:defUIPriority="99" w:defSemiHidden="0" w:defUnhideWhenUsed="0" w:defQFormat="0" w:count="376">
+  <w:latentStyles w:defLockedState="0" w:defUIPriority="99" w:defSemiHidden="0" w:defUnhideWhenUsed="0" w:defQFormat="0" w:count="371">
     <w:lsdException w:name="Normal" w:uiPriority="0" w:qFormat="1"/>
     <w:lsdException w:name="heading 1" w:uiPriority="9" w:qFormat="1"/>
     <w:lsdException w:name="heading 2" w:semiHidden="1" w:uiPriority="9" w:unhideWhenUsed="1" w:qFormat="1"/>
@@ -13969,11 +13733,6 @@
     <w:lsdException w:name="List Table 5 Dark Accent 6" w:uiPriority="50"/>
     <w:lsdException w:name="List Table 6 Colorful Accent 6" w:uiPriority="51"/>
     <w:lsdException w:name="List Table 7 Colorful Accent 6" w:uiPriority="52"/>
-    <w:lsdException w:name="Mention" w:semiHidden="1" w:unhideWhenUsed="1"/>
-    <w:lsdException w:name="Smart Hyperlink" w:semiHidden="1" w:unhideWhenUsed="1"/>
-    <w:lsdException w:name="Hashtag" w:semiHidden="1" w:unhideWhenUsed="1"/>
-    <w:lsdException w:name="Unresolved Mention" w:semiHidden="1" w:unhideWhenUsed="1"/>
-    <w:lsdException w:name="Smart Link" w:semiHidden="1" w:unhideWhenUsed="1"/>
   </w:latentStyles>
   <w:style w:type="paragraph" w:default="1" w:styleId="Normal">
     <w:name w:val="Normal"/>

</xml_diff>